<commit_message>
Dead code, documentation cleanup
</commit_message>
<xml_diff>
--- a/docs/GeoSamsStartup.docx
+++ b/docs/GeoSamsStartup.docx
@@ -3014,28 +3014,10 @@
         <w:t xml:space="preserve"> </w:t>
       </w:r>
       <w:r>
-        <w:t>GUI,</w:t>
-      </w:r>
-      <w:r>
-        <w:t xml:space="preserve"> </w:t>
-      </w:r>
-      <w:r>
-        <w:t>first</w:t>
-      </w:r>
-      <w:r>
-        <w:t xml:space="preserve"> </w:t>
-      </w:r>
-      <w:r>
-        <w:t>go</w:t>
-      </w:r>
-      <w:r>
-        <w:t xml:space="preserve"> </w:t>
-      </w:r>
-      <w:r>
-        <w:t>to</w:t>
-      </w:r>
-      <w:r>
-        <w:t xml:space="preserve"> </w:t>
+        <w:t>GUI</w:t>
+      </w:r>
+      <w:r>
+        <w:t xml:space="preserve"> starts in </w:t>
       </w:r>
       <w:r>
         <w:t>the</w:t>
@@ -3058,6 +3040,11 @@
       <w:r>
         <w:t>Tab</w:t>
       </w:r>
+      <w:r>
+        <w:t>. This allows the user to select the Math Tool they wish to use, either Matlab or Octave</w:t>
+      </w:r>
+      <w:bookmarkStart w:id="8" w:name="_GoBack"/>
+      <w:bookmarkEnd w:id="8"/>
     </w:p>
     <w:p>
       <w:pPr>
@@ -3095,7 +3082,7 @@
             <v:path o:extrusionok="f" gradientshapeok="t" o:connecttype="rect"/>
             <o:lock v:ext="edit" aspectratio="t"/>
           </v:shapetype>
-          <v:shape id="_x0000_i1025" type="#_x0000_t75" style="width:320pt;height:263.35pt">
+          <v:shape id="_x0000_i1025" type="#_x0000_t75" style="width:319.8pt;height:263.4pt">
             <v:imagedata r:id="rId17" o:title="image (1)"/>
           </v:shape>
         </w:pict>
@@ -3575,14 +3562,14 @@
           <w:rFonts w:ascii="Calibri" w:eastAsia="Times New Roman" w:hAnsi="Calibri" w:cs="Calibri"/>
         </w:rPr>
       </w:pPr>
-      <w:bookmarkStart w:id="8" w:name="_Toc171493392"/>
+      <w:bookmarkStart w:id="9" w:name="_Toc171493392"/>
       <w:r>
         <w:rPr>
           <w:rFonts w:ascii="Calibri" w:eastAsia="Times New Roman" w:hAnsi="Calibri" w:cs="Calibri"/>
         </w:rPr>
         <w:t>GUI Help</w:t>
       </w:r>
-      <w:bookmarkEnd w:id="8"/>
+      <w:bookmarkEnd w:id="9"/>
     </w:p>
     <w:p>
       <w:r>
@@ -3596,8 +3583,8 @@
           <w:rFonts w:ascii="Calibri" w:eastAsia="Times New Roman" w:hAnsi="Calibri" w:cs="Calibri"/>
         </w:rPr>
       </w:pPr>
-      <w:bookmarkStart w:id="9" w:name="_Ref171493161"/>
-      <w:bookmarkStart w:id="10" w:name="_Toc171493393"/>
+      <w:bookmarkStart w:id="10" w:name="_Ref171493161"/>
+      <w:bookmarkStart w:id="11" w:name="_Toc171493393"/>
       <w:r>
         <w:rPr>
           <w:rFonts w:eastAsia="Times New Roman"/>
@@ -3628,8 +3615,8 @@
         </w:rPr>
         <w:t>Simulation</w:t>
       </w:r>
-      <w:bookmarkEnd w:id="9"/>
       <w:bookmarkEnd w:id="10"/>
+      <w:bookmarkEnd w:id="11"/>
     </w:p>
     <w:p>
       <w:pPr>
@@ -7754,11 +7741,11 @@
       <w:pPr>
         <w:pStyle w:val="Heading3"/>
       </w:pPr>
-      <w:bookmarkStart w:id="11" w:name="_Toc171493394"/>
+      <w:bookmarkStart w:id="12" w:name="_Toc171493394"/>
       <w:r>
         <w:t>Early Termination</w:t>
       </w:r>
-      <w:bookmarkEnd w:id="11"/>
+      <w:bookmarkEnd w:id="12"/>
     </w:p>
     <w:p>
       <w:r>
@@ -7772,7 +7759,7 @@
           <w:rFonts w:ascii="Calibri" w:eastAsia="Times New Roman" w:hAnsi="Calibri" w:cs="Calibri"/>
         </w:rPr>
       </w:pPr>
-      <w:bookmarkStart w:id="12" w:name="_Toc171493395"/>
+      <w:bookmarkStart w:id="13" w:name="_Toc171493395"/>
       <w:r>
         <w:rPr>
           <w:rFonts w:eastAsia="Times New Roman"/>
@@ -7791,7 +7778,7 @@
         </w:rPr>
         <w:t>completion</w:t>
       </w:r>
-      <w:bookmarkEnd w:id="12"/>
+      <w:bookmarkEnd w:id="13"/>
     </w:p>
     <w:p>
       <w:pPr>
@@ -8022,7 +8009,7 @@
         </w:rPr>
         <w:lastRenderedPageBreak/>
         <w:pict>
-          <v:shape id="_x0000_i1026" type="#_x0000_t75" style="width:364pt;height:271.35pt">
+          <v:shape id="_x0000_i1026" type="#_x0000_t75" style="width:363.6pt;height:271.2pt">
             <v:imagedata r:id="rId18" o:title="image"/>
           </v:shape>
         </w:pict>
@@ -8464,11 +8451,11 @@
       <w:pPr>
         <w:pStyle w:val="Heading1"/>
       </w:pPr>
-      <w:bookmarkStart w:id="13" w:name="_Toc171493396"/>
+      <w:bookmarkStart w:id="14" w:name="_Toc171493396"/>
       <w:r>
         <w:t>Manually Running GeoSAMS</w:t>
       </w:r>
-      <w:bookmarkEnd w:id="13"/>
+      <w:bookmarkEnd w:id="14"/>
     </w:p>
     <w:p>
       <w:r>
@@ -8500,11 +8487,11 @@
       <w:pPr>
         <w:pStyle w:val="Heading2"/>
       </w:pPr>
-      <w:bookmarkStart w:id="14" w:name="_Toc171493397"/>
+      <w:bookmarkStart w:id="15" w:name="_Toc171493397"/>
       <w:r>
         <w:t>Unpack.sh/.bat</w:t>
       </w:r>
-      <w:bookmarkEnd w:id="14"/>
+      <w:bookmarkEnd w:id="15"/>
     </w:p>
     <w:p>
       <w:r>
@@ -8860,11 +8847,11 @@
       <w:pPr>
         <w:pStyle w:val="Heading2"/>
       </w:pPr>
-      <w:bookmarkStart w:id="15" w:name="_Toc171493398"/>
+      <w:bookmarkStart w:id="16" w:name="_Toc171493398"/>
       <w:r>
         <w:t>Run GeoSAMS</w:t>
       </w:r>
-      <w:bookmarkEnd w:id="15"/>
+      <w:bookmarkEnd w:id="16"/>
     </w:p>
     <w:p>
       <w:r>
@@ -8947,11 +8934,11 @@
       <w:pPr>
         <w:pStyle w:val="Heading2"/>
       </w:pPr>
-      <w:bookmarkStart w:id="16" w:name="_Toc171493399"/>
+      <w:bookmarkStart w:id="17" w:name="_Toc171493399"/>
       <w:r>
         <w:t>Process Results</w:t>
       </w:r>
-      <w:bookmarkEnd w:id="16"/>
+      <w:bookmarkEnd w:id="17"/>
     </w:p>
     <w:p>
       <w:r>
@@ -9590,8 +9577,6 @@
               </w:rPr>
               <w:t xml:space="preserve">({selectivity(grid, :) </w:t>
             </w:r>
-            <w:bookmarkStart w:id="17" w:name="_GoBack"/>
-            <w:bookmarkEnd w:id="17"/>
             <w:r>
               <w:rPr>
                 <w:rFonts w:ascii="Calibri" w:eastAsia="Times New Roman" w:hAnsi="Calibri" w:cs="Calibri"/>
@@ -10411,7 +10396,7 @@
           <w:rPr>
             <w:noProof/>
           </w:rPr>
-          <w:t>7</w:t>
+          <w:t>4</w:t>
         </w:r>
         <w:r>
           <w:rPr>
@@ -12845,7 +12830,7 @@
 </file>
 
 <file path=customXml/itemProps1.xml><?xml version="1.0" encoding="utf-8"?>
-<ds:datastoreItem xmlns:ds="http://schemas.openxmlformats.org/officeDocument/2006/customXml" ds:itemID="{7CA2CF45-5815-4504-A671-01137DDBA0BB}">
+<ds:datastoreItem xmlns:ds="http://schemas.openxmlformats.org/officeDocument/2006/customXml" ds:itemID="{2C047775-86A5-4055-95B8-418E9ED86756}">
   <ds:schemaRefs>
     <ds:schemaRef ds:uri="http://schemas.openxmlformats.org/officeDocument/2006/bibliography"/>
   </ds:schemaRefs>

</xml_diff>

<commit_message>
Add matgeom to documentation
</commit_message>
<xml_diff>
--- a/docs/GeoSamsStartup.docx
+++ b/docs/GeoSamsStartup.docx
@@ -2118,6 +2118,21 @@
       </w:pPr>
       <w:r>
         <w:t>mapping</w:t>
+      </w:r>
+    </w:p>
+    <w:p>
+      <w:pPr>
+        <w:pStyle w:val="ListParagraph"/>
+        <w:numPr>
+          <w:ilvl w:val="0"/>
+          <w:numId w:val="16"/>
+        </w:numPr>
+        <w:rPr>
+          <w:rFonts w:ascii="Calibri" w:hAnsi="Calibri" w:cs="Calibri"/>
+        </w:rPr>
+      </w:pPr>
+      <w:r>
+        <w:t>matgeom</w:t>
       </w:r>
     </w:p>
     <w:p>
@@ -3043,8 +3058,6 @@
       <w:r>
         <w:t>. This allows the user to select the Math Tool they wish to use, either Matlab or Octave</w:t>
       </w:r>
-      <w:bookmarkStart w:id="8" w:name="_GoBack"/>
-      <w:bookmarkEnd w:id="8"/>
     </w:p>
     <w:p>
       <w:pPr>
@@ -3082,7 +3095,7 @@
             <v:path o:extrusionok="f" gradientshapeok="t" o:connecttype="rect"/>
             <o:lock v:ext="edit" aspectratio="t"/>
           </v:shapetype>
-          <v:shape id="_x0000_i1025" type="#_x0000_t75" style="width:319.8pt;height:263.4pt">
+          <v:shape id="_x0000_i1025" type="#_x0000_t75" style="width:320.25pt;height:263.25pt">
             <v:imagedata r:id="rId17" o:title="image (1)"/>
           </v:shape>
         </w:pict>
@@ -3562,61 +3575,61 @@
           <w:rFonts w:ascii="Calibri" w:eastAsia="Times New Roman" w:hAnsi="Calibri" w:cs="Calibri"/>
         </w:rPr>
       </w:pPr>
-      <w:bookmarkStart w:id="9" w:name="_Toc171493392"/>
+      <w:bookmarkStart w:id="8" w:name="_Toc171493392"/>
       <w:r>
         <w:rPr>
           <w:rFonts w:ascii="Calibri" w:eastAsia="Times New Roman" w:hAnsi="Calibri" w:cs="Calibri"/>
         </w:rPr>
         <w:t>GUI Help</w:t>
       </w:r>
+      <w:bookmarkEnd w:id="8"/>
+    </w:p>
+    <w:p>
+      <w:r>
+        <w:t>Each tab within the GUI has a help button noted by a blue background on WIN machines or blue outline otherwise. Clicking this button will open another scrollable window that the user can review for more information on what is present on that tab.</w:t>
+      </w:r>
+    </w:p>
+    <w:p>
+      <w:pPr>
+        <w:pStyle w:val="Heading2"/>
+        <w:rPr>
+          <w:rFonts w:ascii="Calibri" w:eastAsia="Times New Roman" w:hAnsi="Calibri" w:cs="Calibri"/>
+        </w:rPr>
+      </w:pPr>
+      <w:bookmarkStart w:id="9" w:name="_Ref171493161"/>
+      <w:bookmarkStart w:id="10" w:name="_Toc171493393"/>
+      <w:r>
+        <w:rPr>
+          <w:rFonts w:eastAsia="Times New Roman"/>
+        </w:rPr>
+        <w:t>Starting</w:t>
+      </w:r>
+      <w:r>
+        <w:rPr>
+          <w:rFonts w:eastAsia="Times New Roman"/>
+        </w:rPr>
+        <w:t xml:space="preserve"> </w:t>
+      </w:r>
+      <w:r>
+        <w:rPr>
+          <w:rFonts w:eastAsia="Times New Roman"/>
+        </w:rPr>
+        <w:t>the</w:t>
+      </w:r>
+      <w:r>
+        <w:rPr>
+          <w:rFonts w:eastAsia="Times New Roman"/>
+        </w:rPr>
+        <w:t xml:space="preserve"> </w:t>
+      </w:r>
+      <w:r>
+        <w:rPr>
+          <w:rFonts w:eastAsia="Times New Roman"/>
+        </w:rPr>
+        <w:t>Simulation</w:t>
+      </w:r>
       <w:bookmarkEnd w:id="9"/>
-    </w:p>
-    <w:p>
-      <w:r>
-        <w:t>Each tab within the GUI has a help button noted by a blue background on WIN machines or blue outline otherwise. Clicking this button will open another scrollable window that the user can review for more information on what is present on that tab.</w:t>
-      </w:r>
-    </w:p>
-    <w:p>
-      <w:pPr>
-        <w:pStyle w:val="Heading2"/>
-        <w:rPr>
-          <w:rFonts w:ascii="Calibri" w:eastAsia="Times New Roman" w:hAnsi="Calibri" w:cs="Calibri"/>
-        </w:rPr>
-      </w:pPr>
-      <w:bookmarkStart w:id="10" w:name="_Ref171493161"/>
-      <w:bookmarkStart w:id="11" w:name="_Toc171493393"/>
-      <w:r>
-        <w:rPr>
-          <w:rFonts w:eastAsia="Times New Roman"/>
-        </w:rPr>
-        <w:t>Starting</w:t>
-      </w:r>
-      <w:r>
-        <w:rPr>
-          <w:rFonts w:eastAsia="Times New Roman"/>
-        </w:rPr>
-        <w:t xml:space="preserve"> </w:t>
-      </w:r>
-      <w:r>
-        <w:rPr>
-          <w:rFonts w:eastAsia="Times New Roman"/>
-        </w:rPr>
-        <w:t>the</w:t>
-      </w:r>
-      <w:r>
-        <w:rPr>
-          <w:rFonts w:eastAsia="Times New Roman"/>
-        </w:rPr>
-        <w:t xml:space="preserve"> </w:t>
-      </w:r>
-      <w:r>
-        <w:rPr>
-          <w:rFonts w:eastAsia="Times New Roman"/>
-        </w:rPr>
-        <w:t>Simulation</w:t>
-      </w:r>
       <w:bookmarkEnd w:id="10"/>
-      <w:bookmarkEnd w:id="11"/>
     </w:p>
     <w:p>
       <w:pPr>
@@ -7741,44 +7754,44 @@
       <w:pPr>
         <w:pStyle w:val="Heading3"/>
       </w:pPr>
-      <w:bookmarkStart w:id="12" w:name="_Toc171493394"/>
+      <w:bookmarkStart w:id="11" w:name="_Toc171493394"/>
       <w:r>
         <w:t>Early Termination</w:t>
       </w:r>
+      <w:bookmarkEnd w:id="11"/>
+    </w:p>
+    <w:p>
+      <w:r>
+        <w:t>If for any reason the user wishes to terminate the program before completion, type Ctrl-C in the window where you started the GUI. This will terminate the currently executing program but leave the GUI in tact. Typing Ctrl-C twice will stop the current executable and the GUI.</w:t>
+      </w:r>
+    </w:p>
+    <w:p>
+      <w:pPr>
+        <w:pStyle w:val="Heading2"/>
+        <w:rPr>
+          <w:rFonts w:ascii="Calibri" w:eastAsia="Times New Roman" w:hAnsi="Calibri" w:cs="Calibri"/>
+        </w:rPr>
+      </w:pPr>
+      <w:bookmarkStart w:id="12" w:name="_Toc171493395"/>
+      <w:r>
+        <w:rPr>
+          <w:rFonts w:eastAsia="Times New Roman"/>
+        </w:rPr>
+        <w:t>Upon</w:t>
+      </w:r>
+      <w:r>
+        <w:rPr>
+          <w:rFonts w:eastAsia="Times New Roman"/>
+        </w:rPr>
+        <w:t xml:space="preserve"> </w:t>
+      </w:r>
+      <w:r>
+        <w:rPr>
+          <w:rFonts w:eastAsia="Times New Roman"/>
+        </w:rPr>
+        <w:t>completion</w:t>
+      </w:r>
       <w:bookmarkEnd w:id="12"/>
-    </w:p>
-    <w:p>
-      <w:r>
-        <w:t>If for any reason the user wishes to terminate the program before completion, type Ctrl-C in the window where you started the GUI. This will terminate the currently executing program but leave the GUI in tact. Typing Ctrl-C twice will stop the current executable and the GUI.</w:t>
-      </w:r>
-    </w:p>
-    <w:p>
-      <w:pPr>
-        <w:pStyle w:val="Heading2"/>
-        <w:rPr>
-          <w:rFonts w:ascii="Calibri" w:eastAsia="Times New Roman" w:hAnsi="Calibri" w:cs="Calibri"/>
-        </w:rPr>
-      </w:pPr>
-      <w:bookmarkStart w:id="13" w:name="_Toc171493395"/>
-      <w:r>
-        <w:rPr>
-          <w:rFonts w:eastAsia="Times New Roman"/>
-        </w:rPr>
-        <w:t>Upon</w:t>
-      </w:r>
-      <w:r>
-        <w:rPr>
-          <w:rFonts w:eastAsia="Times New Roman"/>
-        </w:rPr>
-        <w:t xml:space="preserve"> </w:t>
-      </w:r>
-      <w:r>
-        <w:rPr>
-          <w:rFonts w:eastAsia="Times New Roman"/>
-        </w:rPr>
-        <w:t>completion</w:t>
-      </w:r>
-      <w:bookmarkEnd w:id="13"/>
     </w:p>
     <w:p>
       <w:pPr>
@@ -8009,7 +8022,7 @@
         </w:rPr>
         <w:lastRenderedPageBreak/>
         <w:pict>
-          <v:shape id="_x0000_i1026" type="#_x0000_t75" style="width:363.6pt;height:271.2pt">
+          <v:shape id="_x0000_i1026" type="#_x0000_t75" style="width:363.75pt;height:271.5pt">
             <v:imagedata r:id="rId18" o:title="image"/>
           </v:shape>
         </w:pict>
@@ -8451,47 +8464,47 @@
       <w:pPr>
         <w:pStyle w:val="Heading1"/>
       </w:pPr>
-      <w:bookmarkStart w:id="14" w:name="_Toc171493396"/>
+      <w:bookmarkStart w:id="13" w:name="_Toc171493396"/>
       <w:r>
         <w:t>Manually Running GeoSAMS</w:t>
       </w:r>
+      <w:bookmarkEnd w:id="13"/>
+    </w:p>
+    <w:p>
+      <w:r>
+        <w:t>The user does not necessarily</w:t>
+      </w:r>
+      <w:r>
+        <w:t xml:space="preserve"> need to run the GUI. </w:t>
+      </w:r>
+      <w:r>
+        <w:t>Executing s</w:t>
+      </w:r>
+      <w:r>
+        <w:t>cripts</w:t>
+      </w:r>
+      <w:r>
+        <w:t xml:space="preserve"> manually </w:t>
+      </w:r>
+      <w:r>
+        <w:t xml:space="preserve">or </w:t>
+      </w:r>
+      <w:r>
+        <w:t>starting executables</w:t>
+      </w:r>
+      <w:r>
+        <w:t xml:space="preserve"> are available to walk the simulation and plotting through the command line</w:t>
+      </w:r>
+    </w:p>
+    <w:p>
+      <w:pPr>
+        <w:pStyle w:val="Heading2"/>
+      </w:pPr>
+      <w:bookmarkStart w:id="14" w:name="_Toc171493397"/>
+      <w:r>
+        <w:t>Unpack.sh/.bat</w:t>
+      </w:r>
       <w:bookmarkEnd w:id="14"/>
-    </w:p>
-    <w:p>
-      <w:r>
-        <w:t>The user does not necessarily</w:t>
-      </w:r>
-      <w:r>
-        <w:t xml:space="preserve"> need to run the GUI. </w:t>
-      </w:r>
-      <w:r>
-        <w:t>Executing s</w:t>
-      </w:r>
-      <w:r>
-        <w:t>cripts</w:t>
-      </w:r>
-      <w:r>
-        <w:t xml:space="preserve"> manually </w:t>
-      </w:r>
-      <w:r>
-        <w:t xml:space="preserve">or </w:t>
-      </w:r>
-      <w:r>
-        <w:t>starting executables</w:t>
-      </w:r>
-      <w:r>
-        <w:t xml:space="preserve"> are available to walk the simulation and plotting through the command line</w:t>
-      </w:r>
-    </w:p>
-    <w:p>
-      <w:pPr>
-        <w:pStyle w:val="Heading2"/>
-      </w:pPr>
-      <w:bookmarkStart w:id="15" w:name="_Toc171493397"/>
-      <w:r>
-        <w:t>Unpack.sh/.bat</w:t>
-      </w:r>
-      <w:bookmarkEnd w:id="15"/>
     </w:p>
     <w:p>
       <w:r>
@@ -8556,6 +8569,8 @@
         </w:rPr>
         <w:t>Missing arguments</w:t>
       </w:r>
+      <w:bookmarkStart w:id="15" w:name="_GoBack"/>
+      <w:bookmarkEnd w:id="15"/>
     </w:p>
     <w:p>
       <w:pPr>
@@ -8573,7 +8588,7 @@
           <w:sz w:val="20"/>
           <w:szCs w:val="20"/>
         </w:rPr>
-        <w:t>"Expecting: Unpack.bat YYYYstart YYYYend DataSource# Domain [M|O]"</w:t>
+        <w:t>"Expecting: Unpack.bat  ReferenceYr RecrYrStrt RecrYrStop Domain [M|O]"</w:t>
       </w:r>
     </w:p>
     <w:p>
@@ -8592,7 +8607,7 @@
           <w:sz w:val="20"/>
           <w:szCs w:val="20"/>
         </w:rPr>
-        <w:t>"Data Source"</w:t>
+        <w:t>"Domain"</w:t>
       </w:r>
     </w:p>
     <w:p>
@@ -8611,7 +8626,7 @@
           <w:sz w:val="20"/>
           <w:szCs w:val="20"/>
         </w:rPr>
-        <w:t>"    NMFS_ALB ==&gt; 1111"</w:t>
+        <w:t>"    MA"</w:t>
       </w:r>
     </w:p>
     <w:p>
@@ -8630,7 +8645,7 @@
           <w:sz w:val="20"/>
           <w:szCs w:val="20"/>
         </w:rPr>
-        <w:t>"    CANADIAN ==&gt; 2222"</w:t>
+        <w:t>"    GB"</w:t>
       </w:r>
     </w:p>
     <w:p>
@@ -8649,7 +8664,7 @@
           <w:sz w:val="20"/>
           <w:szCs w:val="20"/>
         </w:rPr>
-        <w:t>"    F/V_TRAD ==&gt; 3333"</w:t>
+        <w:t>"    ALL, both MA and GB"</w:t>
       </w:r>
     </w:p>
     <w:p>
@@ -8668,7 +8683,7 @@
           <w:sz w:val="20"/>
           <w:szCs w:val="20"/>
         </w:rPr>
-        <w:t>"    VIMSRSA  ==&gt; 4444"</w:t>
+        <w:t>"[M|O]"</w:t>
       </w:r>
     </w:p>
     <w:p>
@@ -8687,7 +8702,7 @@
           <w:sz w:val="20"/>
           <w:szCs w:val="20"/>
         </w:rPr>
-        <w:t>"    NMFSSHRP ==&gt; 5555"</w:t>
+        <w:t>"    M: Use Matlab for numerical processing"</w:t>
       </w:r>
     </w:p>
     <w:p>
@@ -8706,149 +8721,16 @@
           <w:sz w:val="20"/>
           <w:szCs w:val="20"/>
         </w:rPr>
-        <w:t>"    ALL      ==&gt; 0"</w:t>
-      </w:r>
-    </w:p>
-    <w:p>
-      <w:pPr>
-        <w:spacing w:before="0" w:after="0"/>
-        <w:ind w:left="720"/>
-        <w:rPr>
-          <w:rFonts w:ascii="Courier New" w:hAnsi="Courier New"/>
-          <w:sz w:val="20"/>
-          <w:szCs w:val="20"/>
-        </w:rPr>
-      </w:pPr>
-      <w:r>
-        <w:rPr>
-          <w:rFonts w:ascii="Courier New" w:hAnsi="Courier New"/>
-          <w:sz w:val="20"/>
-          <w:szCs w:val="20"/>
-        </w:rPr>
-        <w:t>"Domain"</w:t>
-      </w:r>
-    </w:p>
-    <w:p>
-      <w:pPr>
-        <w:spacing w:before="0" w:after="0"/>
-        <w:ind w:left="720"/>
-        <w:rPr>
-          <w:rFonts w:ascii="Courier New" w:hAnsi="Courier New"/>
-          <w:sz w:val="20"/>
-          <w:szCs w:val="20"/>
-        </w:rPr>
-      </w:pPr>
-      <w:r>
-        <w:rPr>
-          <w:rFonts w:ascii="Courier New" w:hAnsi="Courier New"/>
-          <w:sz w:val="20"/>
-          <w:szCs w:val="20"/>
-        </w:rPr>
-        <w:t>"    MA"</w:t>
-      </w:r>
-    </w:p>
-    <w:p>
-      <w:pPr>
-        <w:spacing w:before="0" w:after="0"/>
-        <w:ind w:left="720"/>
-        <w:rPr>
-          <w:rFonts w:ascii="Courier New" w:hAnsi="Courier New"/>
-          <w:sz w:val="20"/>
-          <w:szCs w:val="20"/>
-        </w:rPr>
-      </w:pPr>
-      <w:r>
-        <w:rPr>
-          <w:rFonts w:ascii="Courier New" w:hAnsi="Courier New"/>
-          <w:sz w:val="20"/>
-          <w:szCs w:val="20"/>
-        </w:rPr>
+        <w:t>"    O: Use Octave for numerical processing"</w:t>
+      </w:r>
+    </w:p>
+    <w:p>
+      <w:pPr>
+        <w:pStyle w:val="Heading2"/>
+      </w:pPr>
+      <w:bookmarkStart w:id="16" w:name="_Toc171493398"/>
+      <w:r>
         <w:lastRenderedPageBreak/>
-        <w:t>"    GB"</w:t>
-      </w:r>
-    </w:p>
-    <w:p>
-      <w:pPr>
-        <w:spacing w:before="0" w:after="0"/>
-        <w:ind w:left="720"/>
-        <w:rPr>
-          <w:rFonts w:ascii="Courier New" w:hAnsi="Courier New"/>
-          <w:sz w:val="20"/>
-          <w:szCs w:val="20"/>
-        </w:rPr>
-      </w:pPr>
-      <w:r>
-        <w:rPr>
-          <w:rFonts w:ascii="Courier New" w:hAnsi="Courier New"/>
-          <w:sz w:val="20"/>
-          <w:szCs w:val="20"/>
-        </w:rPr>
-        <w:t>"    ALL, both MA and GB"</w:t>
-      </w:r>
-    </w:p>
-    <w:p>
-      <w:pPr>
-        <w:spacing w:before="0" w:after="0"/>
-        <w:ind w:left="720"/>
-        <w:rPr>
-          <w:rFonts w:ascii="Courier New" w:hAnsi="Courier New"/>
-          <w:sz w:val="20"/>
-          <w:szCs w:val="20"/>
-        </w:rPr>
-      </w:pPr>
-      <w:r>
-        <w:rPr>
-          <w:rFonts w:ascii="Courier New" w:hAnsi="Courier New"/>
-          <w:sz w:val="20"/>
-          <w:szCs w:val="20"/>
-        </w:rPr>
-        <w:t>"[M|O]"</w:t>
-      </w:r>
-    </w:p>
-    <w:p>
-      <w:pPr>
-        <w:spacing w:before="0" w:after="0"/>
-        <w:ind w:left="720"/>
-        <w:rPr>
-          <w:rFonts w:ascii="Courier New" w:hAnsi="Courier New"/>
-          <w:sz w:val="20"/>
-          <w:szCs w:val="20"/>
-        </w:rPr>
-      </w:pPr>
-      <w:r>
-        <w:rPr>
-          <w:rFonts w:ascii="Courier New" w:hAnsi="Courier New"/>
-          <w:sz w:val="20"/>
-          <w:szCs w:val="20"/>
-        </w:rPr>
-        <w:t>"    M: Use Matlab for numerical processing"</w:t>
-      </w:r>
-    </w:p>
-    <w:p>
-      <w:pPr>
-        <w:spacing w:before="0" w:after="0"/>
-        <w:ind w:left="720"/>
-        <w:rPr>
-          <w:rFonts w:ascii="Courier New" w:hAnsi="Courier New"/>
-          <w:sz w:val="20"/>
-          <w:szCs w:val="20"/>
-        </w:rPr>
-      </w:pPr>
-      <w:r>
-        <w:rPr>
-          <w:rFonts w:ascii="Courier New" w:hAnsi="Courier New"/>
-          <w:sz w:val="20"/>
-          <w:szCs w:val="20"/>
-        </w:rPr>
-        <w:t>"    O: Use Octave for numerical processing"</w:t>
-      </w:r>
-    </w:p>
-    <w:p>
-      <w:pPr>
-        <w:pStyle w:val="Heading2"/>
-      </w:pPr>
-      <w:bookmarkStart w:id="16" w:name="_Toc171493398"/>
-      <w:r>
         <w:t>Run GeoSAMS</w:t>
       </w:r>
       <w:bookmarkEnd w:id="16"/>
@@ -9224,7 +9106,6 @@
                 <w:bCs/>
                 <w:color w:val="000000"/>
               </w:rPr>
-              <w:lastRenderedPageBreak/>
               <w:t>Param</w:t>
             </w:r>
           </w:p>
@@ -10396,7 +10277,7 @@
           <w:rPr>
             <w:noProof/>
           </w:rPr>
-          <w:t>4</w:t>
+          <w:t>6</w:t>
         </w:r>
         <w:r>
           <w:rPr>
@@ -12830,7 +12711,7 @@
 </file>
 
 <file path=customXml/itemProps1.xml><?xml version="1.0" encoding="utf-8"?>
-<ds:datastoreItem xmlns:ds="http://schemas.openxmlformats.org/officeDocument/2006/customXml" ds:itemID="{2C047775-86A5-4055-95B8-418E9ED86756}">
+<ds:datastoreItem xmlns:ds="http://schemas.openxmlformats.org/officeDocument/2006/customXml" ds:itemID="{510D7615-2960-47AB-963B-F3ED995C1F53}">
   <ds:schemaRefs>
     <ds:schemaRef ds:uri="http://schemas.openxmlformats.org/officeDocument/2006/bibliography"/>
   </ds:schemaRefs>

</xml_diff>

<commit_message>
Missed year indicates 'year end' changes
</commit_message>
<xml_diff>
--- a/docs/GeoSamsStartup.docx
+++ b/docs/GeoSamsStartup.docx
@@ -114,7 +114,6 @@
     <w:p>
       <w:pPr>
         <w:rPr>
-          <w:sz w:val="24"/>
           <w:szCs w:val="24"/>
         </w:rPr>
       </w:pPr>
@@ -145,6 +144,7 @@
           <w:b/>
           <w:bCs/>
           <w:noProof/>
+          <w:sz w:val="24"/>
         </w:rPr>
       </w:sdtEndPr>
       <w:sdtContent>
@@ -173,7 +173,7 @@
           <w:r>
             <w:fldChar w:fldCharType="separate"/>
           </w:r>
-          <w:hyperlink w:anchor="_Toc171493384" w:history="1">
+          <w:hyperlink w:anchor="_Toc182280939" w:history="1">
             <w:r>
               <w:rPr>
                 <w:rStyle w:val="Hyperlink"/>
@@ -214,7 +214,7 @@
                 <w:noProof/>
                 <w:webHidden/>
               </w:rPr>
-              <w:instrText xml:space="preserve"> PAGEREF _Toc171493384 \h </w:instrText>
+              <w:instrText xml:space="preserve"> PAGEREF _Toc182280939 \h </w:instrText>
             </w:r>
             <w:r>
               <w:rPr>
@@ -234,7 +234,7 @@
                 <w:noProof/>
                 <w:webHidden/>
               </w:rPr>
-              <w:t>5</w:t>
+              <w:t>1</w:t>
             </w:r>
             <w:r>
               <w:rPr>
@@ -257,7 +257,7 @@
               <w:noProof/>
             </w:rPr>
           </w:pPr>
-          <w:hyperlink w:anchor="_Toc171493385" w:history="1">
+          <w:hyperlink w:anchor="_Toc182280940" w:history="1">
             <w:r>
               <w:rPr>
                 <w:rStyle w:val="Hyperlink"/>
@@ -300,7 +300,7 @@
                 <w:noProof/>
                 <w:webHidden/>
               </w:rPr>
-              <w:instrText xml:space="preserve"> PAGEREF _Toc171493385 \h </w:instrText>
+              <w:instrText xml:space="preserve"> PAGEREF _Toc182280940 \h </w:instrText>
             </w:r>
             <w:r>
               <w:rPr>
@@ -320,7 +320,7 @@
                 <w:noProof/>
                 <w:webHidden/>
               </w:rPr>
-              <w:t>5</w:t>
+              <w:t>1</w:t>
             </w:r>
             <w:r>
               <w:rPr>
@@ -343,7 +343,7 @@
               <w:noProof/>
             </w:rPr>
           </w:pPr>
-          <w:hyperlink w:anchor="_Toc171493386" w:history="1">
+          <w:hyperlink w:anchor="_Toc182280941" w:history="1">
             <w:r>
               <w:rPr>
                 <w:rStyle w:val="Hyperlink"/>
@@ -386,7 +386,7 @@
                 <w:noProof/>
                 <w:webHidden/>
               </w:rPr>
-              <w:instrText xml:space="preserve"> PAGEREF _Toc171493386 \h </w:instrText>
+              <w:instrText xml:space="preserve"> PAGEREF _Toc182280941 \h </w:instrText>
             </w:r>
             <w:r>
               <w:rPr>
@@ -406,7 +406,7 @@
                 <w:noProof/>
                 <w:webHidden/>
               </w:rPr>
-              <w:t>5</w:t>
+              <w:t>1</w:t>
             </w:r>
             <w:r>
               <w:rPr>
@@ -429,7 +429,7 @@
               <w:noProof/>
             </w:rPr>
           </w:pPr>
-          <w:hyperlink w:anchor="_Toc171493387" w:history="1">
+          <w:hyperlink w:anchor="_Toc182280942" w:history="1">
             <w:r>
               <w:rPr>
                 <w:rStyle w:val="Hyperlink"/>
@@ -472,7 +472,7 @@
                 <w:noProof/>
                 <w:webHidden/>
               </w:rPr>
-              <w:instrText xml:space="preserve"> PAGEREF _Toc171493387 \h </w:instrText>
+              <w:instrText xml:space="preserve"> PAGEREF _Toc182280942 \h </w:instrText>
             </w:r>
             <w:r>
               <w:rPr>
@@ -492,7 +492,7 @@
                 <w:noProof/>
                 <w:webHidden/>
               </w:rPr>
-              <w:t>5</w:t>
+              <w:t>1</w:t>
             </w:r>
             <w:r>
               <w:rPr>
@@ -515,7 +515,7 @@
               <w:noProof/>
             </w:rPr>
           </w:pPr>
-          <w:hyperlink w:anchor="_Toc171493388" w:history="1">
+          <w:hyperlink w:anchor="_Toc182280943" w:history="1">
             <w:r>
               <w:rPr>
                 <w:rStyle w:val="Hyperlink"/>
@@ -558,7 +558,7 @@
                 <w:noProof/>
                 <w:webHidden/>
               </w:rPr>
-              <w:instrText xml:space="preserve"> PAGEREF _Toc171493388 \h </w:instrText>
+              <w:instrText xml:space="preserve"> PAGEREF _Toc182280943 \h </w:instrText>
             </w:r>
             <w:r>
               <w:rPr>
@@ -578,7 +578,7 @@
                 <w:noProof/>
                 <w:webHidden/>
               </w:rPr>
-              <w:t>5</w:t>
+              <w:t>1</w:t>
             </w:r>
             <w:r>
               <w:rPr>
@@ -601,7 +601,7 @@
               <w:noProof/>
             </w:rPr>
           </w:pPr>
-          <w:hyperlink w:anchor="_Toc171493389" w:history="1">
+          <w:hyperlink w:anchor="_Toc182280944" w:history="1">
             <w:r>
               <w:rPr>
                 <w:rStyle w:val="Hyperlink"/>
@@ -644,7 +644,7 @@
                 <w:noProof/>
                 <w:webHidden/>
               </w:rPr>
-              <w:instrText xml:space="preserve"> PAGEREF _Toc171493389 \h </w:instrText>
+              <w:instrText xml:space="preserve"> PAGEREF _Toc182280944 \h </w:instrText>
             </w:r>
             <w:r>
               <w:rPr>
@@ -664,7 +664,7 @@
                 <w:noProof/>
                 <w:webHidden/>
               </w:rPr>
-              <w:t>5</w:t>
+              <w:t>1</w:t>
             </w:r>
             <w:r>
               <w:rPr>
@@ -683,7 +683,7 @@
               <w:noProof/>
             </w:rPr>
           </w:pPr>
-          <w:hyperlink w:anchor="_Toc171493390" w:history="1">
+          <w:hyperlink w:anchor="_Toc182280945" w:history="1">
             <w:r>
               <w:rPr>
                 <w:rStyle w:val="Hyperlink"/>
@@ -726,7 +726,7 @@
                 <w:noProof/>
                 <w:webHidden/>
               </w:rPr>
-              <w:instrText xml:space="preserve"> PAGEREF _Toc171493390 \h </w:instrText>
+              <w:instrText xml:space="preserve"> PAGEREF _Toc182280945 \h </w:instrText>
             </w:r>
             <w:r>
               <w:rPr>
@@ -746,7 +746,7 @@
                 <w:noProof/>
                 <w:webHidden/>
               </w:rPr>
-              <w:t>6</w:t>
+              <w:t>2</w:t>
             </w:r>
             <w:r>
               <w:rPr>
@@ -769,7 +769,7 @@
               <w:noProof/>
             </w:rPr>
           </w:pPr>
-          <w:hyperlink w:anchor="_Toc171493391" w:history="1">
+          <w:hyperlink w:anchor="_Toc182280946" w:history="1">
             <w:r>
               <w:rPr>
                 <w:rStyle w:val="Hyperlink"/>
@@ -812,7 +812,7 @@
                 <w:noProof/>
                 <w:webHidden/>
               </w:rPr>
-              <w:instrText xml:space="preserve"> PAGEREF _Toc171493391 \h </w:instrText>
+              <w:instrText xml:space="preserve"> PAGEREF _Toc182280946 \h </w:instrText>
             </w:r>
             <w:r>
               <w:rPr>
@@ -832,7 +832,7 @@
                 <w:noProof/>
                 <w:webHidden/>
               </w:rPr>
-              <w:t>6</w:t>
+              <w:t>2</w:t>
             </w:r>
             <w:r>
               <w:rPr>
@@ -855,7 +855,7 @@
               <w:noProof/>
             </w:rPr>
           </w:pPr>
-          <w:hyperlink w:anchor="_Toc171493392" w:history="1">
+          <w:hyperlink w:anchor="_Toc182280947" w:history="1">
             <w:r>
               <w:rPr>
                 <w:rStyle w:val="Hyperlink"/>
@@ -898,7 +898,7 @@
                 <w:noProof/>
                 <w:webHidden/>
               </w:rPr>
-              <w:instrText xml:space="preserve"> PAGEREF _Toc171493392 \h </w:instrText>
+              <w:instrText xml:space="preserve"> PAGEREF _Toc182280947 \h </w:instrText>
             </w:r>
             <w:r>
               <w:rPr>
@@ -918,7 +918,7 @@
                 <w:noProof/>
                 <w:webHidden/>
               </w:rPr>
-              <w:t>7</w:t>
+              <w:t>3</w:t>
             </w:r>
             <w:r>
               <w:rPr>
@@ -941,7 +941,7 @@
               <w:noProof/>
             </w:rPr>
           </w:pPr>
-          <w:hyperlink w:anchor="_Toc171493393" w:history="1">
+          <w:hyperlink w:anchor="_Toc182280948" w:history="1">
             <w:r>
               <w:rPr>
                 <w:rStyle w:val="Hyperlink"/>
@@ -984,7 +984,7 @@
                 <w:noProof/>
                 <w:webHidden/>
               </w:rPr>
-              <w:instrText xml:space="preserve"> PAGEREF _Toc171493393 \h </w:instrText>
+              <w:instrText xml:space="preserve"> PAGEREF _Toc182280948 \h </w:instrText>
             </w:r>
             <w:r>
               <w:rPr>
@@ -1004,7 +1004,7 @@
                 <w:noProof/>
                 <w:webHidden/>
               </w:rPr>
-              <w:t>7</w:t>
+              <w:t>3</w:t>
             </w:r>
             <w:r>
               <w:rPr>
@@ -1023,10 +1023,11 @@
               <w:tab w:val="right" w:leader="dot" w:pos="8630"/>
             </w:tabs>
             <w:rPr>
+              <w:rFonts w:asciiTheme="minorHAnsi" w:eastAsiaTheme="minorEastAsia" w:hAnsiTheme="minorHAnsi"/>
               <w:noProof/>
             </w:rPr>
           </w:pPr>
-          <w:hyperlink w:anchor="_Toc171493394" w:history="1">
+          <w:hyperlink w:anchor="_Toc182280949" w:history="1">
             <w:r>
               <w:rPr>
                 <w:rStyle w:val="Hyperlink"/>
@@ -1036,6 +1037,7 @@
             </w:r>
             <w:r>
               <w:rPr>
+                <w:rFonts w:asciiTheme="minorHAnsi" w:eastAsiaTheme="minorEastAsia" w:hAnsiTheme="minorHAnsi"/>
                 <w:noProof/>
               </w:rPr>
               <w:tab/>
@@ -1066,7 +1068,7 @@
                 <w:noProof/>
                 <w:webHidden/>
               </w:rPr>
-              <w:instrText xml:space="preserve"> PAGEREF _Toc171493394 \h </w:instrText>
+              <w:instrText xml:space="preserve"> PAGEREF _Toc182280949 \h </w:instrText>
             </w:r>
             <w:r>
               <w:rPr>
@@ -1086,7 +1088,7 @@
                 <w:noProof/>
                 <w:webHidden/>
               </w:rPr>
-              <w:t>8</w:t>
+              <w:t>4</w:t>
             </w:r>
             <w:r>
               <w:rPr>
@@ -1109,7 +1111,7 @@
               <w:noProof/>
             </w:rPr>
           </w:pPr>
-          <w:hyperlink w:anchor="_Toc171493395" w:history="1">
+          <w:hyperlink w:anchor="_Toc182280950" w:history="1">
             <w:r>
               <w:rPr>
                 <w:rStyle w:val="Hyperlink"/>
@@ -1152,7 +1154,7 @@
                 <w:noProof/>
                 <w:webHidden/>
               </w:rPr>
-              <w:instrText xml:space="preserve"> PAGEREF _Toc171493395 \h </w:instrText>
+              <w:instrText xml:space="preserve"> PAGEREF _Toc182280950 \h </w:instrText>
             </w:r>
             <w:r>
               <w:rPr>
@@ -1172,7 +1174,7 @@
                 <w:noProof/>
                 <w:webHidden/>
               </w:rPr>
-              <w:t>8</w:t>
+              <w:t>4</w:t>
             </w:r>
             <w:r>
               <w:rPr>
@@ -1191,7 +1193,7 @@
               <w:noProof/>
             </w:rPr>
           </w:pPr>
-          <w:hyperlink w:anchor="_Toc171493396" w:history="1">
+          <w:hyperlink w:anchor="_Toc182280951" w:history="1">
             <w:r>
               <w:rPr>
                 <w:rStyle w:val="Hyperlink"/>
@@ -1232,7 +1234,7 @@
                 <w:noProof/>
                 <w:webHidden/>
               </w:rPr>
-              <w:instrText xml:space="preserve"> PAGEREF _Toc171493396 \h </w:instrText>
+              <w:instrText xml:space="preserve"> PAGEREF _Toc182280951 \h </w:instrText>
             </w:r>
             <w:r>
               <w:rPr>
@@ -1252,7 +1254,7 @@
                 <w:noProof/>
                 <w:webHidden/>
               </w:rPr>
-              <w:t>9</w:t>
+              <w:t>5</w:t>
             </w:r>
             <w:r>
               <w:rPr>
@@ -1275,7 +1277,7 @@
               <w:noProof/>
             </w:rPr>
           </w:pPr>
-          <w:hyperlink w:anchor="_Toc171493397" w:history="1">
+          <w:hyperlink w:anchor="_Toc182280952" w:history="1">
             <w:r>
               <w:rPr>
                 <w:rStyle w:val="Hyperlink"/>
@@ -1316,7 +1318,7 @@
                 <w:noProof/>
                 <w:webHidden/>
               </w:rPr>
-              <w:instrText xml:space="preserve"> PAGEREF _Toc171493397 \h </w:instrText>
+              <w:instrText xml:space="preserve"> PAGEREF _Toc182280952 \h </w:instrText>
             </w:r>
             <w:r>
               <w:rPr>
@@ -1336,7 +1338,7 @@
                 <w:noProof/>
                 <w:webHidden/>
               </w:rPr>
-              <w:t>9</w:t>
+              <w:t>5</w:t>
             </w:r>
             <w:r>
               <w:rPr>
@@ -1359,7 +1361,7 @@
               <w:noProof/>
             </w:rPr>
           </w:pPr>
-          <w:hyperlink w:anchor="_Toc171493398" w:history="1">
+          <w:hyperlink w:anchor="_Toc182280953" w:history="1">
             <w:r>
               <w:rPr>
                 <w:rStyle w:val="Hyperlink"/>
@@ -1400,7 +1402,7 @@
                 <w:noProof/>
                 <w:webHidden/>
               </w:rPr>
-              <w:instrText xml:space="preserve"> PAGEREF _Toc171493398 \h </w:instrText>
+              <w:instrText xml:space="preserve"> PAGEREF _Toc182280953 \h </w:instrText>
             </w:r>
             <w:r>
               <w:rPr>
@@ -1420,7 +1422,7 @@
                 <w:noProof/>
                 <w:webHidden/>
               </w:rPr>
-              <w:t>10</w:t>
+              <w:t>6</w:t>
             </w:r>
             <w:r>
               <w:rPr>
@@ -1443,7 +1445,7 @@
               <w:noProof/>
             </w:rPr>
           </w:pPr>
-          <w:hyperlink w:anchor="_Toc171493399" w:history="1">
+          <w:hyperlink w:anchor="_Toc182280954" w:history="1">
             <w:r>
               <w:rPr>
                 <w:rStyle w:val="Hyperlink"/>
@@ -1484,7 +1486,7 @@
                 <w:noProof/>
                 <w:webHidden/>
               </w:rPr>
-              <w:instrText xml:space="preserve"> PAGEREF _Toc171493399 \h </w:instrText>
+              <w:instrText xml:space="preserve"> PAGEREF _Toc182280954 \h </w:instrText>
             </w:r>
             <w:r>
               <w:rPr>
@@ -1504,7 +1506,7 @@
                 <w:noProof/>
                 <w:webHidden/>
               </w:rPr>
-              <w:t>10</w:t>
+              <w:t>6</w:t>
             </w:r>
             <w:r>
               <w:rPr>
@@ -1537,7 +1539,6 @@
         <w:widowControl w:val="0"/>
         <w:adjustRightInd w:val="0"/>
         <w:rPr>
-          <w:sz w:val="24"/>
           <w:szCs w:val="24"/>
         </w:rPr>
         <w:sectPr>
@@ -1555,7 +1556,6 @@
         <w:widowControl w:val="0"/>
         <w:adjustRightInd w:val="0"/>
         <w:rPr>
-          <w:sz w:val="24"/>
           <w:szCs w:val="24"/>
         </w:rPr>
         <w:sectPr>
@@ -1572,7 +1572,6 @@
         <w:widowControl w:val="0"/>
         <w:adjustRightInd w:val="0"/>
         <w:rPr>
-          <w:sz w:val="24"/>
           <w:szCs w:val="24"/>
         </w:rPr>
         <w:sectPr>
@@ -1589,7 +1588,7 @@
       <w:pPr>
         <w:pStyle w:val="Heading1"/>
       </w:pPr>
-      <w:bookmarkStart w:id="0" w:name="_Toc171493384"/>
+      <w:bookmarkStart w:id="0" w:name="_Toc182280939"/>
       <w:r>
         <w:lastRenderedPageBreak/>
         <w:t xml:space="preserve">GeoSAMS </w:t>
@@ -1647,7 +1646,7 @@
           <w:rFonts w:ascii="Calibri" w:eastAsia="Times New Roman" w:hAnsi="Calibri" w:cs="Calibri"/>
         </w:rPr>
       </w:pPr>
-      <w:bookmarkStart w:id="1" w:name="_Toc171493385"/>
+      <w:bookmarkStart w:id="1" w:name="_Toc182280940"/>
       <w:r>
         <w:rPr>
           <w:rFonts w:eastAsia="Times New Roman"/>
@@ -1661,7 +1660,6 @@
         <w:rPr>
           <w:rFonts w:ascii="Calibri" w:eastAsia="Times New Roman" w:hAnsi="Calibri" w:cs="Calibri"/>
           <w:color w:val="222222"/>
-          <w:sz w:val="24"/>
           <w:szCs w:val="24"/>
         </w:rPr>
       </w:pPr>
@@ -1723,7 +1721,7 @@
           <w:rFonts w:ascii="Calibri" w:eastAsia="Times New Roman" w:hAnsi="Calibri" w:cs="Calibri"/>
         </w:rPr>
       </w:pPr>
-      <w:bookmarkStart w:id="2" w:name="_Toc171493386"/>
+      <w:bookmarkStart w:id="2" w:name="_Toc182280941"/>
       <w:r>
         <w:rPr>
           <w:rFonts w:eastAsia="Times New Roman"/>
@@ -1835,7 +1833,6 @@
           <w:rPr>
             <w:rFonts w:ascii="Arial" w:eastAsia="Times New Roman" w:hAnsi="Arial" w:cs="Arial"/>
             <w:color w:val="1155CC"/>
-            <w:sz w:val="24"/>
             <w:szCs w:val="24"/>
             <w:u w:val="single"/>
           </w:rPr>
@@ -1861,19 +1858,81 @@
     </w:p>
     <w:p>
       <w:pPr>
+        <w:pStyle w:val="Heading3"/>
+      </w:pPr>
+      <w:r>
+        <w:t xml:space="preserve">Python packages </w:t>
+      </w:r>
+    </w:p>
+    <w:p>
+      <w:r>
+        <w:t>There are several python packages that GeoSAMS utilizes. These are installed via the command line</w:t>
+      </w:r>
+    </w:p>
+    <w:p>
+      <w:pPr>
+        <w:ind w:left="720"/>
+      </w:pPr>
+      <w:r>
+        <w:t>&gt; python -m pip install &lt;pkg&gt;</w:t>
+      </w:r>
+    </w:p>
+    <w:p>
+      <w:pPr>
+        <w:ind w:left="720"/>
+      </w:pPr>
+      <w:r>
+        <w:t>or</w:t>
+      </w:r>
+    </w:p>
+    <w:p>
+      <w:pPr>
+        <w:ind w:left="720"/>
+      </w:pPr>
+      <w:r>
+        <w:t>&gt; pip install &lt;pkg&gt;</w:t>
+      </w:r>
+    </w:p>
+    <w:p>
+      <w:r>
+        <w:t>Needed packages</w:t>
+      </w:r>
+      <w:bookmarkStart w:id="3" w:name="_GoBack"/>
+      <w:bookmarkEnd w:id="3"/>
+    </w:p>
+    <w:p>
+      <w:pPr>
+        <w:pStyle w:val="ListParagraph"/>
+        <w:numPr>
+          <w:ilvl w:val="0"/>
+          <w:numId w:val="2"/>
+        </w:numPr>
+        <w:rPr>
+          <w:szCs w:val="24"/>
+        </w:rPr>
+      </w:pPr>
+      <w:r>
+        <w:rPr>
+          <w:szCs w:val="24"/>
+        </w:rPr>
+        <w:t>utm</w:t>
+      </w:r>
+    </w:p>
+    <w:p>
+      <w:pPr>
         <w:pStyle w:val="Heading2"/>
         <w:rPr>
           <w:rFonts w:ascii="Calibri" w:eastAsia="Times New Roman" w:hAnsi="Calibri" w:cs="Calibri"/>
         </w:rPr>
       </w:pPr>
-      <w:bookmarkStart w:id="3" w:name="_Toc171493387"/>
+      <w:bookmarkStart w:id="4" w:name="_Toc182280942"/>
       <w:r>
         <w:rPr>
           <w:rFonts w:eastAsia="Times New Roman"/>
         </w:rPr>
         <w:t>Math Support</w:t>
       </w:r>
-      <w:bookmarkEnd w:id="3"/>
+      <w:bookmarkEnd w:id="4"/>
     </w:p>
     <w:p>
       <w:pPr>
@@ -2117,6 +2176,7 @@
         </w:rPr>
       </w:pPr>
       <w:r>
+        <w:lastRenderedPageBreak/>
         <w:t>mapping</w:t>
       </w:r>
     </w:p>
@@ -2332,7 +2392,7 @@
           <w:rFonts w:ascii="Calibri" w:eastAsia="Times New Roman" w:hAnsi="Calibri" w:cs="Calibri"/>
         </w:rPr>
       </w:pPr>
-      <w:bookmarkStart w:id="4" w:name="_Toc171493388"/>
+      <w:bookmarkStart w:id="5" w:name="_Toc182280943"/>
       <w:r>
         <w:rPr>
           <w:rFonts w:eastAsia="Times New Roman"/>
@@ -2387,7 +2447,7 @@
         </w:rPr>
         <w:t>files</w:t>
       </w:r>
-      <w:bookmarkEnd w:id="4"/>
+      <w:bookmarkEnd w:id="5"/>
     </w:p>
     <w:p>
       <w:pPr>
@@ -2644,14 +2704,14 @@
         </w:rPr>
         <w:t xml:space="preserve"> </w:t>
       </w:r>
-      <w:bookmarkStart w:id="5" w:name="_Toc171493389"/>
+      <w:bookmarkStart w:id="6" w:name="_Toc182280944"/>
       <w:r>
         <w:rPr>
           <w:rFonts w:eastAsia="Times New Roman"/>
         </w:rPr>
         <w:t>Windows 10 Terminal Color</w:t>
       </w:r>
-      <w:bookmarkEnd w:id="5"/>
+      <w:bookmarkEnd w:id="6"/>
     </w:p>
     <w:p>
       <w:r>
@@ -2671,7 +2731,6 @@
         <w:ind w:left="720"/>
       </w:pPr>
       <w:r>
-        <w:lastRenderedPageBreak/>
         <w:t>In Windows 10 versions 1511 through to 1903 this had to be enabled in the registry at:</w:t>
       </w:r>
     </w:p>
@@ -2805,11 +2864,12 @@
           <w:rFonts w:ascii="Calibri" w:eastAsia="Times New Roman" w:hAnsi="Calibri" w:cs="Calibri"/>
         </w:rPr>
       </w:pPr>
-      <w:bookmarkStart w:id="6" w:name="_Toc171493390"/>
+      <w:bookmarkStart w:id="7" w:name="_Toc182280945"/>
       <w:r>
         <w:rPr>
           <w:rFonts w:eastAsia="Times New Roman"/>
         </w:rPr>
+        <w:lastRenderedPageBreak/>
         <w:t xml:space="preserve">Using the </w:t>
       </w:r>
       <w:r>
@@ -2818,7 +2878,7 @@
         </w:rPr>
         <w:t>GUI</w:t>
       </w:r>
-      <w:bookmarkEnd w:id="6"/>
+      <w:bookmarkEnd w:id="7"/>
     </w:p>
     <w:p>
       <w:pPr>
@@ -2983,7 +3043,7 @@
           <w:rFonts w:ascii="Calibri" w:eastAsia="Times New Roman" w:hAnsi="Calibri" w:cs="Calibri"/>
         </w:rPr>
       </w:pPr>
-      <w:bookmarkStart w:id="7" w:name="_Toc171493391"/>
+      <w:bookmarkStart w:id="8" w:name="_Toc182280946"/>
       <w:r>
         <w:rPr>
           <w:rFonts w:eastAsia="Times New Roman"/>
@@ -3002,7 +3062,7 @@
         </w:rPr>
         <w:t>Setup</w:t>
       </w:r>
-      <w:bookmarkEnd w:id="7"/>
+      <w:bookmarkEnd w:id="8"/>
     </w:p>
     <w:p>
       <w:pPr>
@@ -3074,7 +3134,6 @@
           <w:rFonts w:ascii="Calibri" w:eastAsia="Times New Roman" w:hAnsi="Calibri" w:cs="Calibri"/>
           <w:color w:val="222222"/>
         </w:rPr>
-        <w:lastRenderedPageBreak/>
         <w:pict>
           <v:shapetype id="_x0000_t75" coordsize="21600,21600" o:spt="75" o:preferrelative="t" path="m@4@5l@4@11@9@11@9@5xe" filled="f" stroked="f">
             <v:stroke joinstyle="miter"/>
@@ -3575,14 +3634,14 @@
           <w:rFonts w:ascii="Calibri" w:eastAsia="Times New Roman" w:hAnsi="Calibri" w:cs="Calibri"/>
         </w:rPr>
       </w:pPr>
-      <w:bookmarkStart w:id="8" w:name="_Toc171493392"/>
+      <w:bookmarkStart w:id="9" w:name="_Toc182280947"/>
       <w:r>
         <w:rPr>
           <w:rFonts w:ascii="Calibri" w:eastAsia="Times New Roman" w:hAnsi="Calibri" w:cs="Calibri"/>
         </w:rPr>
         <w:t>GUI Help</w:t>
       </w:r>
-      <w:bookmarkEnd w:id="8"/>
+      <w:bookmarkEnd w:id="9"/>
     </w:p>
     <w:p>
       <w:r>
@@ -3596,8 +3655,8 @@
           <w:rFonts w:ascii="Calibri" w:eastAsia="Times New Roman" w:hAnsi="Calibri" w:cs="Calibri"/>
         </w:rPr>
       </w:pPr>
-      <w:bookmarkStart w:id="9" w:name="_Ref171493161"/>
-      <w:bookmarkStart w:id="10" w:name="_Toc171493393"/>
+      <w:bookmarkStart w:id="10" w:name="_Ref171493161"/>
+      <w:bookmarkStart w:id="11" w:name="_Toc182280948"/>
       <w:r>
         <w:rPr>
           <w:rFonts w:eastAsia="Times New Roman"/>
@@ -3628,8 +3687,8 @@
         </w:rPr>
         <w:t>Simulation</w:t>
       </w:r>
-      <w:bookmarkEnd w:id="9"/>
       <w:bookmarkEnd w:id="10"/>
+      <w:bookmarkEnd w:id="11"/>
     </w:p>
     <w:p>
       <w:pPr>
@@ -3855,7 +3914,6 @@
         <w:rPr>
           <w:rFonts w:ascii="Arial" w:eastAsia="Times New Roman" w:hAnsi="Arial" w:cs="Arial"/>
           <w:color w:val="222222"/>
-          <w:sz w:val="24"/>
           <w:szCs w:val="24"/>
         </w:rPr>
         <w:t xml:space="preserve"> </w:t>
@@ -3875,25 +3933,23 @@
         <w:rPr>
           <w:rFonts w:ascii="Arial" w:eastAsia="Times New Roman" w:hAnsi="Arial" w:cs="Arial"/>
           <w:color w:val="222222"/>
-          <w:sz w:val="24"/>
-          <w:szCs w:val="24"/>
-        </w:rPr>
+          <w:szCs w:val="24"/>
+        </w:rPr>
+        <w:lastRenderedPageBreak/>
         <w:t>A.</w:t>
       </w:r>
       <w:r>
         <w:rPr>
           <w:rFonts w:ascii="Arial" w:eastAsia="Times New Roman" w:hAnsi="Arial" w:cs="Arial"/>
           <w:color w:val="222222"/>
-          <w:sz w:val="24"/>
-          <w:szCs w:val="24"/>
-        </w:rPr>
-        <w:t xml:space="preserve"> </w:t>
-      </w:r>
-      <w:r>
-        <w:rPr>
-          <w:rFonts w:ascii="Arial" w:eastAsia="Times New Roman" w:hAnsi="Arial" w:cs="Arial"/>
-          <w:color w:val="222222"/>
-          <w:sz w:val="24"/>
+          <w:szCs w:val="24"/>
+        </w:rPr>
+        <w:t xml:space="preserve"> </w:t>
+      </w:r>
+      <w:r>
+        <w:rPr>
+          <w:rFonts w:ascii="Arial" w:eastAsia="Times New Roman" w:hAnsi="Arial" w:cs="Arial"/>
+          <w:color w:val="222222"/>
           <w:szCs w:val="24"/>
         </w:rPr>
         <w:t>Saves</w:t>
@@ -3902,16 +3958,14 @@
         <w:rPr>
           <w:rFonts w:ascii="Arial" w:eastAsia="Times New Roman" w:hAnsi="Arial" w:cs="Arial"/>
           <w:color w:val="222222"/>
-          <w:sz w:val="24"/>
-          <w:szCs w:val="24"/>
-        </w:rPr>
-        <w:t xml:space="preserve"> </w:t>
-      </w:r>
-      <w:r>
-        <w:rPr>
-          <w:rFonts w:ascii="Arial" w:eastAsia="Times New Roman" w:hAnsi="Arial" w:cs="Arial"/>
-          <w:color w:val="222222"/>
-          <w:sz w:val="24"/>
+          <w:szCs w:val="24"/>
+        </w:rPr>
+        <w:t xml:space="preserve"> </w:t>
+      </w:r>
+      <w:r>
+        <w:rPr>
+          <w:rFonts w:ascii="Arial" w:eastAsia="Times New Roman" w:hAnsi="Arial" w:cs="Arial"/>
+          <w:color w:val="222222"/>
           <w:szCs w:val="24"/>
         </w:rPr>
         <w:t>all</w:t>
@@ -3920,16 +3974,14 @@
         <w:rPr>
           <w:rFonts w:ascii="Arial" w:eastAsia="Times New Roman" w:hAnsi="Arial" w:cs="Arial"/>
           <w:color w:val="222222"/>
-          <w:sz w:val="24"/>
-          <w:szCs w:val="24"/>
-        </w:rPr>
-        <w:t xml:space="preserve"> </w:t>
-      </w:r>
-      <w:r>
-        <w:rPr>
-          <w:rFonts w:ascii="Arial" w:eastAsia="Times New Roman" w:hAnsi="Arial" w:cs="Arial"/>
-          <w:color w:val="222222"/>
-          <w:sz w:val="24"/>
+          <w:szCs w:val="24"/>
+        </w:rPr>
+        <w:t xml:space="preserve"> </w:t>
+      </w:r>
+      <w:r>
+        <w:rPr>
+          <w:rFonts w:ascii="Arial" w:eastAsia="Times New Roman" w:hAnsi="Arial" w:cs="Arial"/>
+          <w:color w:val="222222"/>
           <w:szCs w:val="24"/>
         </w:rPr>
         <w:t>of</w:t>
@@ -3938,16 +3990,14 @@
         <w:rPr>
           <w:rFonts w:ascii="Arial" w:eastAsia="Times New Roman" w:hAnsi="Arial" w:cs="Arial"/>
           <w:color w:val="222222"/>
-          <w:sz w:val="24"/>
-          <w:szCs w:val="24"/>
-        </w:rPr>
-        <w:t xml:space="preserve"> </w:t>
-      </w:r>
-      <w:r>
-        <w:rPr>
-          <w:rFonts w:ascii="Arial" w:eastAsia="Times New Roman" w:hAnsi="Arial" w:cs="Arial"/>
-          <w:color w:val="222222"/>
-          <w:sz w:val="24"/>
+          <w:szCs w:val="24"/>
+        </w:rPr>
+        <w:t xml:space="preserve"> </w:t>
+      </w:r>
+      <w:r>
+        <w:rPr>
+          <w:rFonts w:ascii="Arial" w:eastAsia="Times New Roman" w:hAnsi="Arial" w:cs="Arial"/>
+          <w:color w:val="222222"/>
           <w:szCs w:val="24"/>
         </w:rPr>
         <w:t>the</w:t>
@@ -3956,16 +4006,14 @@
         <w:rPr>
           <w:rFonts w:ascii="Arial" w:eastAsia="Times New Roman" w:hAnsi="Arial" w:cs="Arial"/>
           <w:color w:val="222222"/>
-          <w:sz w:val="24"/>
-          <w:szCs w:val="24"/>
-        </w:rPr>
-        <w:t xml:space="preserve"> </w:t>
-      </w:r>
-      <w:r>
-        <w:rPr>
-          <w:rFonts w:ascii="Arial" w:eastAsia="Times New Roman" w:hAnsi="Arial" w:cs="Arial"/>
-          <w:color w:val="222222"/>
-          <w:sz w:val="24"/>
+          <w:szCs w:val="24"/>
+        </w:rPr>
+        <w:t xml:space="preserve"> </w:t>
+      </w:r>
+      <w:r>
+        <w:rPr>
+          <w:rFonts w:ascii="Arial" w:eastAsia="Times New Roman" w:hAnsi="Arial" w:cs="Arial"/>
+          <w:color w:val="222222"/>
           <w:szCs w:val="24"/>
         </w:rPr>
         <w:t>configuration</w:t>
@@ -3974,16 +4022,14 @@
         <w:rPr>
           <w:rFonts w:ascii="Arial" w:eastAsia="Times New Roman" w:hAnsi="Arial" w:cs="Arial"/>
           <w:color w:val="222222"/>
-          <w:sz w:val="24"/>
-          <w:szCs w:val="24"/>
-        </w:rPr>
-        <w:t xml:space="preserve"> </w:t>
-      </w:r>
-      <w:r>
-        <w:rPr>
-          <w:rFonts w:ascii="Arial" w:eastAsia="Times New Roman" w:hAnsi="Arial" w:cs="Arial"/>
-          <w:color w:val="222222"/>
-          <w:sz w:val="24"/>
+          <w:szCs w:val="24"/>
+        </w:rPr>
+        <w:t xml:space="preserve"> </w:t>
+      </w:r>
+      <w:r>
+        <w:rPr>
+          <w:rFonts w:ascii="Arial" w:eastAsia="Times New Roman" w:hAnsi="Arial" w:cs="Arial"/>
+          <w:color w:val="222222"/>
           <w:szCs w:val="24"/>
         </w:rPr>
         <w:t>files,</w:t>
@@ -3992,16 +4038,14 @@
         <w:rPr>
           <w:rFonts w:ascii="Arial" w:eastAsia="Times New Roman" w:hAnsi="Arial" w:cs="Arial"/>
           <w:color w:val="222222"/>
-          <w:sz w:val="24"/>
-          <w:szCs w:val="24"/>
-        </w:rPr>
-        <w:t xml:space="preserve"> </w:t>
-      </w:r>
-      <w:r>
-        <w:rPr>
-          <w:rFonts w:ascii="Arial" w:eastAsia="Times New Roman" w:hAnsi="Arial" w:cs="Arial"/>
-          <w:color w:val="222222"/>
-          <w:sz w:val="24"/>
+          <w:szCs w:val="24"/>
+        </w:rPr>
+        <w:t xml:space="preserve"> </w:t>
+      </w:r>
+      <w:r>
+        <w:rPr>
+          <w:rFonts w:ascii="Arial" w:eastAsia="Times New Roman" w:hAnsi="Arial" w:cs="Arial"/>
+          <w:color w:val="222222"/>
           <w:szCs w:val="24"/>
         </w:rPr>
         <w:t>overwriting</w:t>
@@ -4010,16 +4054,14 @@
         <w:rPr>
           <w:rFonts w:ascii="Arial" w:eastAsia="Times New Roman" w:hAnsi="Arial" w:cs="Arial"/>
           <w:color w:val="222222"/>
-          <w:sz w:val="24"/>
-          <w:szCs w:val="24"/>
-        </w:rPr>
-        <w:t xml:space="preserve"> </w:t>
-      </w:r>
-      <w:r>
-        <w:rPr>
-          <w:rFonts w:ascii="Arial" w:eastAsia="Times New Roman" w:hAnsi="Arial" w:cs="Arial"/>
-          <w:color w:val="222222"/>
-          <w:sz w:val="24"/>
+          <w:szCs w:val="24"/>
+        </w:rPr>
+        <w:t xml:space="preserve"> </w:t>
+      </w:r>
+      <w:r>
+        <w:rPr>
+          <w:rFonts w:ascii="Arial" w:eastAsia="Times New Roman" w:hAnsi="Arial" w:cs="Arial"/>
+          <w:color w:val="222222"/>
           <w:szCs w:val="24"/>
         </w:rPr>
         <w:t>if</w:t>
@@ -4028,16 +4070,14 @@
         <w:rPr>
           <w:rFonts w:ascii="Arial" w:eastAsia="Times New Roman" w:hAnsi="Arial" w:cs="Arial"/>
           <w:color w:val="222222"/>
-          <w:sz w:val="24"/>
-          <w:szCs w:val="24"/>
-        </w:rPr>
-        <w:t xml:space="preserve"> </w:t>
-      </w:r>
-      <w:r>
-        <w:rPr>
-          <w:rFonts w:ascii="Arial" w:eastAsia="Times New Roman" w:hAnsi="Arial" w:cs="Arial"/>
-          <w:color w:val="222222"/>
-          <w:sz w:val="24"/>
+          <w:szCs w:val="24"/>
+        </w:rPr>
+        <w:t xml:space="preserve"> </w:t>
+      </w:r>
+      <w:r>
+        <w:rPr>
+          <w:rFonts w:ascii="Arial" w:eastAsia="Times New Roman" w:hAnsi="Arial" w:cs="Arial"/>
+          <w:color w:val="222222"/>
           <w:szCs w:val="24"/>
         </w:rPr>
         <w:t>no</w:t>
@@ -4046,16 +4086,14 @@
         <w:rPr>
           <w:rFonts w:ascii="Arial" w:eastAsia="Times New Roman" w:hAnsi="Arial" w:cs="Arial"/>
           <w:color w:val="222222"/>
-          <w:sz w:val="24"/>
-          <w:szCs w:val="24"/>
-        </w:rPr>
-        <w:t xml:space="preserve"> </w:t>
-      </w:r>
-      <w:r>
-        <w:rPr>
-          <w:rFonts w:ascii="Arial" w:eastAsia="Times New Roman" w:hAnsi="Arial" w:cs="Arial"/>
-          <w:color w:val="222222"/>
-          <w:sz w:val="24"/>
+          <w:szCs w:val="24"/>
+        </w:rPr>
+        <w:t xml:space="preserve"> </w:t>
+      </w:r>
+      <w:r>
+        <w:rPr>
+          <w:rFonts w:ascii="Arial" w:eastAsia="Times New Roman" w:hAnsi="Arial" w:cs="Arial"/>
+          <w:color w:val="222222"/>
           <w:szCs w:val="24"/>
         </w:rPr>
         <w:t>names</w:t>
@@ -4064,16 +4102,14 @@
         <w:rPr>
           <w:rFonts w:ascii="Arial" w:eastAsia="Times New Roman" w:hAnsi="Arial" w:cs="Arial"/>
           <w:color w:val="222222"/>
-          <w:sz w:val="24"/>
-          <w:szCs w:val="24"/>
-        </w:rPr>
-        <w:t xml:space="preserve"> </w:t>
-      </w:r>
-      <w:r>
-        <w:rPr>
-          <w:rFonts w:ascii="Arial" w:eastAsia="Times New Roman" w:hAnsi="Arial" w:cs="Arial"/>
-          <w:color w:val="222222"/>
-          <w:sz w:val="24"/>
+          <w:szCs w:val="24"/>
+        </w:rPr>
+        <w:t xml:space="preserve"> </w:t>
+      </w:r>
+      <w:r>
+        <w:rPr>
+          <w:rFonts w:ascii="Arial" w:eastAsia="Times New Roman" w:hAnsi="Arial" w:cs="Arial"/>
+          <w:color w:val="222222"/>
           <w:szCs w:val="24"/>
         </w:rPr>
         <w:t>were</w:t>
@@ -4082,16 +4118,14 @@
         <w:rPr>
           <w:rFonts w:ascii="Arial" w:eastAsia="Times New Roman" w:hAnsi="Arial" w:cs="Arial"/>
           <w:color w:val="222222"/>
-          <w:sz w:val="24"/>
-          <w:szCs w:val="24"/>
-        </w:rPr>
-        <w:t xml:space="preserve"> </w:t>
-      </w:r>
-      <w:r>
-        <w:rPr>
-          <w:rFonts w:ascii="Arial" w:eastAsia="Times New Roman" w:hAnsi="Arial" w:cs="Arial"/>
-          <w:color w:val="222222"/>
-          <w:sz w:val="24"/>
+          <w:szCs w:val="24"/>
+        </w:rPr>
+        <w:t xml:space="preserve"> </w:t>
+      </w:r>
+      <w:r>
+        <w:rPr>
+          <w:rFonts w:ascii="Arial" w:eastAsia="Times New Roman" w:hAnsi="Arial" w:cs="Arial"/>
+          <w:color w:val="222222"/>
           <w:szCs w:val="24"/>
         </w:rPr>
         <w:t>changed.</w:t>
@@ -4111,7 +4145,6 @@
         <w:rPr>
           <w:rFonts w:ascii="Arial" w:eastAsia="Times New Roman" w:hAnsi="Arial" w:cs="Arial"/>
           <w:color w:val="222222"/>
-          <w:sz w:val="24"/>
           <w:szCs w:val="24"/>
         </w:rPr>
         <w:t>B.</w:t>
@@ -4120,16 +4153,14 @@
         <w:rPr>
           <w:rFonts w:ascii="Arial" w:eastAsia="Times New Roman" w:hAnsi="Arial" w:cs="Arial"/>
           <w:color w:val="222222"/>
-          <w:sz w:val="24"/>
-          <w:szCs w:val="24"/>
-        </w:rPr>
-        <w:t xml:space="preserve"> </w:t>
-      </w:r>
-      <w:r>
-        <w:rPr>
-          <w:rFonts w:ascii="Arial" w:eastAsia="Times New Roman" w:hAnsi="Arial" w:cs="Arial"/>
-          <w:color w:val="222222"/>
-          <w:sz w:val="24"/>
+          <w:szCs w:val="24"/>
+        </w:rPr>
+        <w:t xml:space="preserve"> </w:t>
+      </w:r>
+      <w:r>
+        <w:rPr>
+          <w:rFonts w:ascii="Arial" w:eastAsia="Times New Roman" w:hAnsi="Arial" w:cs="Arial"/>
+          <w:color w:val="222222"/>
           <w:szCs w:val="24"/>
         </w:rPr>
         <w:t>When</w:t>
@@ -4138,16 +4169,14 @@
         <w:rPr>
           <w:rFonts w:ascii="Arial" w:eastAsia="Times New Roman" w:hAnsi="Arial" w:cs="Arial"/>
           <w:color w:val="222222"/>
-          <w:sz w:val="24"/>
-          <w:szCs w:val="24"/>
-        </w:rPr>
-        <w:t xml:space="preserve"> </w:t>
-      </w:r>
-      <w:r>
-        <w:rPr>
-          <w:rFonts w:ascii="Arial" w:eastAsia="Times New Roman" w:hAnsi="Arial" w:cs="Arial"/>
-          <w:color w:val="222222"/>
-          <w:sz w:val="24"/>
+          <w:szCs w:val="24"/>
+        </w:rPr>
+        <w:t xml:space="preserve"> </w:t>
+      </w:r>
+      <w:r>
+        <w:rPr>
+          <w:rFonts w:ascii="Arial" w:eastAsia="Times New Roman" w:hAnsi="Arial" w:cs="Arial"/>
+          <w:color w:val="222222"/>
           <w:szCs w:val="24"/>
         </w:rPr>
         <w:t>this</w:t>
@@ -4156,16 +4185,14 @@
         <w:rPr>
           <w:rFonts w:ascii="Arial" w:eastAsia="Times New Roman" w:hAnsi="Arial" w:cs="Arial"/>
           <w:color w:val="222222"/>
-          <w:sz w:val="24"/>
-          <w:szCs w:val="24"/>
-        </w:rPr>
-        <w:t xml:space="preserve"> </w:t>
-      </w:r>
-      <w:r>
-        <w:rPr>
-          <w:rFonts w:ascii="Arial" w:eastAsia="Times New Roman" w:hAnsi="Arial" w:cs="Arial"/>
-          <w:color w:val="222222"/>
-          <w:sz w:val="24"/>
+          <w:szCs w:val="24"/>
+        </w:rPr>
+        <w:t xml:space="preserve"> </w:t>
+      </w:r>
+      <w:r>
+        <w:rPr>
+          <w:rFonts w:ascii="Arial" w:eastAsia="Times New Roman" w:hAnsi="Arial" w:cs="Arial"/>
+          <w:color w:val="222222"/>
           <w:szCs w:val="24"/>
         </w:rPr>
         <w:t>button</w:t>
@@ -4174,16 +4201,14 @@
         <w:rPr>
           <w:rFonts w:ascii="Arial" w:eastAsia="Times New Roman" w:hAnsi="Arial" w:cs="Arial"/>
           <w:color w:val="222222"/>
-          <w:sz w:val="24"/>
-          <w:szCs w:val="24"/>
-        </w:rPr>
-        <w:t xml:space="preserve"> </w:t>
-      </w:r>
-      <w:r>
-        <w:rPr>
-          <w:rFonts w:ascii="Arial" w:eastAsia="Times New Roman" w:hAnsi="Arial" w:cs="Arial"/>
-          <w:color w:val="222222"/>
-          <w:sz w:val="24"/>
+          <w:szCs w:val="24"/>
+        </w:rPr>
+        <w:t xml:space="preserve"> </w:t>
+      </w:r>
+      <w:r>
+        <w:rPr>
+          <w:rFonts w:ascii="Arial" w:eastAsia="Times New Roman" w:hAnsi="Arial" w:cs="Arial"/>
+          <w:color w:val="222222"/>
           <w:szCs w:val="24"/>
         </w:rPr>
         <w:t>is</w:t>
@@ -4192,16 +4217,14 @@
         <w:rPr>
           <w:rFonts w:ascii="Arial" w:eastAsia="Times New Roman" w:hAnsi="Arial" w:cs="Arial"/>
           <w:color w:val="222222"/>
-          <w:sz w:val="24"/>
-          <w:szCs w:val="24"/>
-        </w:rPr>
-        <w:t xml:space="preserve"> </w:t>
-      </w:r>
-      <w:r>
-        <w:rPr>
-          <w:rFonts w:ascii="Arial" w:eastAsia="Times New Roman" w:hAnsi="Arial" w:cs="Arial"/>
-          <w:color w:val="222222"/>
-          <w:sz w:val="24"/>
+          <w:szCs w:val="24"/>
+        </w:rPr>
+        <w:t xml:space="preserve"> </w:t>
+      </w:r>
+      <w:r>
+        <w:rPr>
+          <w:rFonts w:ascii="Arial" w:eastAsia="Times New Roman" w:hAnsi="Arial" w:cs="Arial"/>
+          <w:color w:val="222222"/>
           <w:szCs w:val="24"/>
         </w:rPr>
         <w:t>clicked</w:t>
@@ -4210,16 +4233,14 @@
         <w:rPr>
           <w:rFonts w:ascii="Arial" w:eastAsia="Times New Roman" w:hAnsi="Arial" w:cs="Arial"/>
           <w:color w:val="222222"/>
-          <w:sz w:val="24"/>
-          <w:szCs w:val="24"/>
-        </w:rPr>
-        <w:t xml:space="preserve"> </w:t>
-      </w:r>
-      <w:r>
-        <w:rPr>
-          <w:rFonts w:ascii="Arial" w:eastAsia="Times New Roman" w:hAnsi="Arial" w:cs="Arial"/>
-          <w:color w:val="222222"/>
-          <w:sz w:val="24"/>
+          <w:szCs w:val="24"/>
+        </w:rPr>
+        <w:t xml:space="preserve"> </w:t>
+      </w:r>
+      <w:r>
+        <w:rPr>
+          <w:rFonts w:ascii="Arial" w:eastAsia="Times New Roman" w:hAnsi="Arial" w:cs="Arial"/>
+          <w:color w:val="222222"/>
           <w:szCs w:val="24"/>
         </w:rPr>
         <w:t>the</w:t>
@@ -4228,16 +4249,14 @@
         <w:rPr>
           <w:rFonts w:ascii="Arial" w:eastAsia="Times New Roman" w:hAnsi="Arial" w:cs="Arial"/>
           <w:color w:val="222222"/>
-          <w:sz w:val="24"/>
-          <w:szCs w:val="24"/>
-        </w:rPr>
-        <w:t xml:space="preserve"> </w:t>
-      </w:r>
-      <w:r>
-        <w:rPr>
-          <w:rFonts w:ascii="Arial" w:eastAsia="Times New Roman" w:hAnsi="Arial" w:cs="Arial"/>
-          <w:color w:val="222222"/>
-          <w:sz w:val="24"/>
+          <w:szCs w:val="24"/>
+        </w:rPr>
+        <w:t xml:space="preserve"> </w:t>
+      </w:r>
+      <w:r>
+        <w:rPr>
+          <w:rFonts w:ascii="Arial" w:eastAsia="Times New Roman" w:hAnsi="Arial" w:cs="Arial"/>
+          <w:color w:val="222222"/>
           <w:szCs w:val="24"/>
         </w:rPr>
         <w:t>GUI</w:t>
@@ -4246,16 +4265,14 @@
         <w:rPr>
           <w:rFonts w:ascii="Arial" w:eastAsia="Times New Roman" w:hAnsi="Arial" w:cs="Arial"/>
           <w:color w:val="222222"/>
-          <w:sz w:val="24"/>
-          <w:szCs w:val="24"/>
-        </w:rPr>
-        <w:t xml:space="preserve"> </w:t>
-      </w:r>
-      <w:r>
-        <w:rPr>
-          <w:rFonts w:ascii="Arial" w:eastAsia="Times New Roman" w:hAnsi="Arial" w:cs="Arial"/>
-          <w:color w:val="222222"/>
-          <w:sz w:val="24"/>
+          <w:szCs w:val="24"/>
+        </w:rPr>
+        <w:t xml:space="preserve"> </w:t>
+      </w:r>
+      <w:r>
+        <w:rPr>
+          <w:rFonts w:ascii="Arial" w:eastAsia="Times New Roman" w:hAnsi="Arial" w:cs="Arial"/>
+          <w:color w:val="222222"/>
           <w:szCs w:val="24"/>
         </w:rPr>
         <w:t>checks</w:t>
@@ -4264,16 +4281,14 @@
         <w:rPr>
           <w:rFonts w:ascii="Arial" w:eastAsia="Times New Roman" w:hAnsi="Arial" w:cs="Arial"/>
           <w:color w:val="222222"/>
-          <w:sz w:val="24"/>
-          <w:szCs w:val="24"/>
-        </w:rPr>
-        <w:t xml:space="preserve"> </w:t>
-      </w:r>
-      <w:r>
-        <w:rPr>
-          <w:rFonts w:ascii="Arial" w:eastAsia="Times New Roman" w:hAnsi="Arial" w:cs="Arial"/>
-          <w:color w:val="222222"/>
-          <w:sz w:val="24"/>
+          <w:szCs w:val="24"/>
+        </w:rPr>
+        <w:t xml:space="preserve"> </w:t>
+      </w:r>
+      <w:r>
+        <w:rPr>
+          <w:rFonts w:ascii="Arial" w:eastAsia="Times New Roman" w:hAnsi="Arial" w:cs="Arial"/>
+          <w:color w:val="222222"/>
           <w:szCs w:val="24"/>
         </w:rPr>
         <w:t>to</w:t>
@@ -4282,16 +4297,14 @@
         <w:rPr>
           <w:rFonts w:ascii="Arial" w:eastAsia="Times New Roman" w:hAnsi="Arial" w:cs="Arial"/>
           <w:color w:val="222222"/>
-          <w:sz w:val="24"/>
-          <w:szCs w:val="24"/>
-        </w:rPr>
-        <w:t xml:space="preserve"> </w:t>
-      </w:r>
-      <w:r>
-        <w:rPr>
-          <w:rFonts w:ascii="Arial" w:eastAsia="Times New Roman" w:hAnsi="Arial" w:cs="Arial"/>
-          <w:color w:val="222222"/>
-          <w:sz w:val="24"/>
+          <w:szCs w:val="24"/>
+        </w:rPr>
+        <w:t xml:space="preserve"> </w:t>
+      </w:r>
+      <w:r>
+        <w:rPr>
+          <w:rFonts w:ascii="Arial" w:eastAsia="Times New Roman" w:hAnsi="Arial" w:cs="Arial"/>
+          <w:color w:val="222222"/>
           <w:szCs w:val="24"/>
         </w:rPr>
         <w:t>see</w:t>
@@ -4300,16 +4313,14 @@
         <w:rPr>
           <w:rFonts w:ascii="Arial" w:eastAsia="Times New Roman" w:hAnsi="Arial" w:cs="Arial"/>
           <w:color w:val="222222"/>
-          <w:sz w:val="24"/>
-          <w:szCs w:val="24"/>
-        </w:rPr>
-        <w:t xml:space="preserve"> </w:t>
-      </w:r>
-      <w:r>
-        <w:rPr>
-          <w:rFonts w:ascii="Arial" w:eastAsia="Times New Roman" w:hAnsi="Arial" w:cs="Arial"/>
-          <w:color w:val="222222"/>
-          <w:sz w:val="24"/>
+          <w:szCs w:val="24"/>
+        </w:rPr>
+        <w:t xml:space="preserve"> </w:t>
+      </w:r>
+      <w:r>
+        <w:rPr>
+          <w:rFonts w:ascii="Arial" w:eastAsia="Times New Roman" w:hAnsi="Arial" w:cs="Arial"/>
+          <w:color w:val="222222"/>
           <w:szCs w:val="24"/>
         </w:rPr>
         <w:t>if</w:t>
@@ -4318,16 +4329,14 @@
         <w:rPr>
           <w:rFonts w:ascii="Arial" w:eastAsia="Times New Roman" w:hAnsi="Arial" w:cs="Arial"/>
           <w:color w:val="222222"/>
-          <w:sz w:val="24"/>
-          <w:szCs w:val="24"/>
-        </w:rPr>
-        <w:t xml:space="preserve"> </w:t>
-      </w:r>
-      <w:r>
-        <w:rPr>
-          <w:rFonts w:ascii="Arial" w:eastAsia="Times New Roman" w:hAnsi="Arial" w:cs="Arial"/>
-          <w:color w:val="222222"/>
-          <w:sz w:val="24"/>
+          <w:szCs w:val="24"/>
+        </w:rPr>
+        <w:t xml:space="preserve"> </w:t>
+      </w:r>
+      <w:r>
+        <w:rPr>
+          <w:rFonts w:ascii="Arial" w:eastAsia="Times New Roman" w:hAnsi="Arial" w:cs="Arial"/>
+          <w:color w:val="222222"/>
           <w:szCs w:val="24"/>
         </w:rPr>
         <w:t>the</w:t>
@@ -4336,16 +4345,14 @@
         <w:rPr>
           <w:rFonts w:ascii="Arial" w:eastAsia="Times New Roman" w:hAnsi="Arial" w:cs="Arial"/>
           <w:color w:val="222222"/>
-          <w:sz w:val="24"/>
-          <w:szCs w:val="24"/>
-        </w:rPr>
-        <w:t xml:space="preserve"> </w:t>
-      </w:r>
-      <w:r>
-        <w:rPr>
-          <w:rFonts w:ascii="Arial" w:eastAsia="Times New Roman" w:hAnsi="Arial" w:cs="Arial"/>
-          <w:color w:val="222222"/>
-          <w:sz w:val="24"/>
+          <w:szCs w:val="24"/>
+        </w:rPr>
+        <w:t xml:space="preserve"> </w:t>
+      </w:r>
+      <w:r>
+        <w:rPr>
+          <w:rFonts w:ascii="Arial" w:eastAsia="Times New Roman" w:hAnsi="Arial" w:cs="Arial"/>
+          <w:color w:val="222222"/>
           <w:szCs w:val="24"/>
         </w:rPr>
         <w:t>needed</w:t>
@@ -4354,16 +4361,14 @@
         <w:rPr>
           <w:rFonts w:ascii="Arial" w:eastAsia="Times New Roman" w:hAnsi="Arial" w:cs="Arial"/>
           <w:color w:val="222222"/>
-          <w:sz w:val="24"/>
-          <w:szCs w:val="24"/>
-        </w:rPr>
-        <w:t xml:space="preserve"> </w:t>
-      </w:r>
-      <w:r>
-        <w:rPr>
-          <w:rFonts w:ascii="Arial" w:eastAsia="Times New Roman" w:hAnsi="Arial" w:cs="Arial"/>
-          <w:color w:val="222222"/>
-          <w:sz w:val="24"/>
+          <w:szCs w:val="24"/>
+        </w:rPr>
+        <w:t xml:space="preserve"> </w:t>
+      </w:r>
+      <w:r>
+        <w:rPr>
+          <w:rFonts w:ascii="Arial" w:eastAsia="Times New Roman" w:hAnsi="Arial" w:cs="Arial"/>
+          <w:color w:val="222222"/>
           <w:szCs w:val="24"/>
         </w:rPr>
         <w:t>data</w:t>
@@ -4372,16 +4377,14 @@
         <w:rPr>
           <w:rFonts w:ascii="Arial" w:eastAsia="Times New Roman" w:hAnsi="Arial" w:cs="Arial"/>
           <w:color w:val="222222"/>
-          <w:sz w:val="24"/>
-          <w:szCs w:val="24"/>
-        </w:rPr>
-        <w:t xml:space="preserve"> </w:t>
-      </w:r>
-      <w:r>
-        <w:rPr>
-          <w:rFonts w:ascii="Arial" w:eastAsia="Times New Roman" w:hAnsi="Arial" w:cs="Arial"/>
-          <w:color w:val="222222"/>
-          <w:sz w:val="24"/>
+          <w:szCs w:val="24"/>
+        </w:rPr>
+        <w:t xml:space="preserve"> </w:t>
+      </w:r>
+      <w:r>
+        <w:rPr>
+          <w:rFonts w:ascii="Arial" w:eastAsia="Times New Roman" w:hAnsi="Arial" w:cs="Arial"/>
+          <w:color w:val="222222"/>
           <w:szCs w:val="24"/>
         </w:rPr>
         <w:t>CSV</w:t>
@@ -4390,16 +4393,14 @@
         <w:rPr>
           <w:rFonts w:ascii="Arial" w:eastAsia="Times New Roman" w:hAnsi="Arial" w:cs="Arial"/>
           <w:color w:val="222222"/>
-          <w:sz w:val="24"/>
-          <w:szCs w:val="24"/>
-        </w:rPr>
-        <w:t xml:space="preserve"> </w:t>
-      </w:r>
-      <w:r>
-        <w:rPr>
-          <w:rFonts w:ascii="Arial" w:eastAsia="Times New Roman" w:hAnsi="Arial" w:cs="Arial"/>
-          <w:color w:val="222222"/>
-          <w:sz w:val="24"/>
+          <w:szCs w:val="24"/>
+        </w:rPr>
+        <w:t xml:space="preserve"> </w:t>
+      </w:r>
+      <w:r>
+        <w:rPr>
+          <w:rFonts w:ascii="Arial" w:eastAsia="Times New Roman" w:hAnsi="Arial" w:cs="Arial"/>
+          <w:color w:val="222222"/>
           <w:szCs w:val="24"/>
         </w:rPr>
         <w:t>files</w:t>
@@ -4408,16 +4409,14 @@
         <w:rPr>
           <w:rFonts w:ascii="Arial" w:eastAsia="Times New Roman" w:hAnsi="Arial" w:cs="Arial"/>
           <w:color w:val="222222"/>
-          <w:sz w:val="24"/>
-          <w:szCs w:val="24"/>
-        </w:rPr>
-        <w:t xml:space="preserve"> </w:t>
-      </w:r>
-      <w:r>
-        <w:rPr>
-          <w:rFonts w:ascii="Arial" w:eastAsia="Times New Roman" w:hAnsi="Arial" w:cs="Arial"/>
-          <w:color w:val="222222"/>
-          <w:sz w:val="24"/>
+          <w:szCs w:val="24"/>
+        </w:rPr>
+        <w:t xml:space="preserve"> </w:t>
+      </w:r>
+      <w:r>
+        <w:rPr>
+          <w:rFonts w:ascii="Arial" w:eastAsia="Times New Roman" w:hAnsi="Arial" w:cs="Arial"/>
+          <w:color w:val="222222"/>
           <w:szCs w:val="24"/>
         </w:rPr>
         <w:t>have</w:t>
@@ -4426,16 +4425,14 @@
         <w:rPr>
           <w:rFonts w:ascii="Arial" w:eastAsia="Times New Roman" w:hAnsi="Arial" w:cs="Arial"/>
           <w:color w:val="222222"/>
-          <w:sz w:val="24"/>
-          <w:szCs w:val="24"/>
-        </w:rPr>
-        <w:t xml:space="preserve"> </w:t>
-      </w:r>
-      <w:r>
-        <w:rPr>
-          <w:rFonts w:ascii="Arial" w:eastAsia="Times New Roman" w:hAnsi="Arial" w:cs="Arial"/>
-          <w:color w:val="222222"/>
-          <w:sz w:val="24"/>
+          <w:szCs w:val="24"/>
+        </w:rPr>
+        <w:t xml:space="preserve"> </w:t>
+      </w:r>
+      <w:r>
+        <w:rPr>
+          <w:rFonts w:ascii="Arial" w:eastAsia="Times New Roman" w:hAnsi="Arial" w:cs="Arial"/>
+          <w:color w:val="222222"/>
           <w:szCs w:val="24"/>
         </w:rPr>
         <w:t>been</w:t>
@@ -4444,16 +4441,14 @@
         <w:rPr>
           <w:rFonts w:ascii="Arial" w:eastAsia="Times New Roman" w:hAnsi="Arial" w:cs="Arial"/>
           <w:color w:val="222222"/>
-          <w:sz w:val="24"/>
-          <w:szCs w:val="24"/>
-        </w:rPr>
-        <w:t xml:space="preserve"> </w:t>
-      </w:r>
-      <w:r>
-        <w:rPr>
-          <w:rFonts w:ascii="Arial" w:eastAsia="Times New Roman" w:hAnsi="Arial" w:cs="Arial"/>
-          <w:color w:val="222222"/>
-          <w:sz w:val="24"/>
+          <w:szCs w:val="24"/>
+        </w:rPr>
+        <w:t xml:space="preserve"> </w:t>
+      </w:r>
+      <w:r>
+        <w:rPr>
+          <w:rFonts w:ascii="Arial" w:eastAsia="Times New Roman" w:hAnsi="Arial" w:cs="Arial"/>
+          <w:color w:val="222222"/>
           <w:szCs w:val="24"/>
         </w:rPr>
         <w:t>created.</w:t>
@@ -4462,16 +4457,14 @@
         <w:rPr>
           <w:rFonts w:ascii="Arial" w:eastAsia="Times New Roman" w:hAnsi="Arial" w:cs="Arial"/>
           <w:color w:val="222222"/>
-          <w:sz w:val="24"/>
-          <w:szCs w:val="24"/>
-        </w:rPr>
-        <w:t xml:space="preserve"> </w:t>
-      </w:r>
-      <w:r>
-        <w:rPr>
-          <w:rFonts w:ascii="Arial" w:eastAsia="Times New Roman" w:hAnsi="Arial" w:cs="Arial"/>
-          <w:color w:val="222222"/>
-          <w:sz w:val="24"/>
+          <w:szCs w:val="24"/>
+        </w:rPr>
+        <w:t xml:space="preserve"> </w:t>
+      </w:r>
+      <w:r>
+        <w:rPr>
+          <w:rFonts w:ascii="Arial" w:eastAsia="Times New Roman" w:hAnsi="Arial" w:cs="Arial"/>
+          <w:color w:val="222222"/>
           <w:szCs w:val="24"/>
         </w:rPr>
         <w:t>If</w:t>
@@ -4480,16 +4473,14 @@
         <w:rPr>
           <w:rFonts w:ascii="Arial" w:eastAsia="Times New Roman" w:hAnsi="Arial" w:cs="Arial"/>
           <w:color w:val="222222"/>
-          <w:sz w:val="24"/>
-          <w:szCs w:val="24"/>
-        </w:rPr>
-        <w:t xml:space="preserve"> </w:t>
-      </w:r>
-      <w:r>
-        <w:rPr>
-          <w:rFonts w:ascii="Arial" w:eastAsia="Times New Roman" w:hAnsi="Arial" w:cs="Arial"/>
-          <w:color w:val="222222"/>
-          <w:sz w:val="24"/>
+          <w:szCs w:val="24"/>
+        </w:rPr>
+        <w:t xml:space="preserve"> </w:t>
+      </w:r>
+      <w:r>
+        <w:rPr>
+          <w:rFonts w:ascii="Arial" w:eastAsia="Times New Roman" w:hAnsi="Arial" w:cs="Arial"/>
+          <w:color w:val="222222"/>
           <w:szCs w:val="24"/>
         </w:rPr>
         <w:t>not</w:t>
@@ -4498,16 +4489,14 @@
         <w:rPr>
           <w:rFonts w:ascii="Arial" w:eastAsia="Times New Roman" w:hAnsi="Arial" w:cs="Arial"/>
           <w:color w:val="222222"/>
-          <w:sz w:val="24"/>
-          <w:szCs w:val="24"/>
-        </w:rPr>
-        <w:t xml:space="preserve"> </w:t>
-      </w:r>
-      <w:r>
-        <w:rPr>
-          <w:rFonts w:ascii="Arial" w:eastAsia="Times New Roman" w:hAnsi="Arial" w:cs="Arial"/>
-          <w:color w:val="222222"/>
-          <w:sz w:val="24"/>
+          <w:szCs w:val="24"/>
+        </w:rPr>
+        <w:t xml:space="preserve"> </w:t>
+      </w:r>
+      <w:r>
+        <w:rPr>
+          <w:rFonts w:ascii="Arial" w:eastAsia="Times New Roman" w:hAnsi="Arial" w:cs="Arial"/>
+          <w:color w:val="222222"/>
           <w:szCs w:val="24"/>
         </w:rPr>
         <w:t>it</w:t>
@@ -4516,16 +4505,14 @@
         <w:rPr>
           <w:rFonts w:ascii="Arial" w:eastAsia="Times New Roman" w:hAnsi="Arial" w:cs="Arial"/>
           <w:color w:val="222222"/>
-          <w:sz w:val="24"/>
-          <w:szCs w:val="24"/>
-        </w:rPr>
-        <w:t xml:space="preserve"> </w:t>
-      </w:r>
-      <w:r>
-        <w:rPr>
-          <w:rFonts w:ascii="Arial" w:eastAsia="Times New Roman" w:hAnsi="Arial" w:cs="Arial"/>
-          <w:color w:val="222222"/>
-          <w:sz w:val="24"/>
+          <w:szCs w:val="24"/>
+        </w:rPr>
+        <w:t xml:space="preserve"> </w:t>
+      </w:r>
+      <w:r>
+        <w:rPr>
+          <w:rFonts w:ascii="Arial" w:eastAsia="Times New Roman" w:hAnsi="Arial" w:cs="Arial"/>
+          <w:color w:val="222222"/>
           <w:szCs w:val="24"/>
         </w:rPr>
         <w:t>will</w:t>
@@ -4534,16 +4521,14 @@
         <w:rPr>
           <w:rFonts w:ascii="Arial" w:eastAsia="Times New Roman" w:hAnsi="Arial" w:cs="Arial"/>
           <w:color w:val="222222"/>
-          <w:sz w:val="24"/>
-          <w:szCs w:val="24"/>
-        </w:rPr>
-        <w:t xml:space="preserve"> </w:t>
-      </w:r>
-      <w:r>
-        <w:rPr>
-          <w:rFonts w:ascii="Arial" w:eastAsia="Times New Roman" w:hAnsi="Arial" w:cs="Arial"/>
-          <w:color w:val="222222"/>
-          <w:sz w:val="24"/>
+          <w:szCs w:val="24"/>
+        </w:rPr>
+        <w:t xml:space="preserve"> </w:t>
+      </w:r>
+      <w:r>
+        <w:rPr>
+          <w:rFonts w:ascii="Arial" w:eastAsia="Times New Roman" w:hAnsi="Arial" w:cs="Arial"/>
+          <w:color w:val="222222"/>
           <w:szCs w:val="24"/>
         </w:rPr>
         <w:t>run</w:t>
@@ -4552,16 +4537,14 @@
         <w:rPr>
           <w:rFonts w:ascii="Arial" w:eastAsia="Times New Roman" w:hAnsi="Arial" w:cs="Arial"/>
           <w:color w:val="222222"/>
-          <w:sz w:val="24"/>
-          <w:szCs w:val="24"/>
-        </w:rPr>
-        <w:t xml:space="preserve"> </w:t>
-      </w:r>
-      <w:r>
-        <w:rPr>
-          <w:rFonts w:ascii="Arial" w:eastAsia="Times New Roman" w:hAnsi="Arial" w:cs="Arial"/>
-          <w:color w:val="222222"/>
-          <w:sz w:val="24"/>
+          <w:szCs w:val="24"/>
+        </w:rPr>
+        <w:t xml:space="preserve"> </w:t>
+      </w:r>
+      <w:r>
+        <w:rPr>
+          <w:rFonts w:ascii="Arial" w:eastAsia="Times New Roman" w:hAnsi="Arial" w:cs="Arial"/>
+          <w:color w:val="222222"/>
           <w:szCs w:val="24"/>
         </w:rPr>
         <w:t>the</w:t>
@@ -4570,16 +4553,14 @@
         <w:rPr>
           <w:rFonts w:ascii="Arial" w:eastAsia="Times New Roman" w:hAnsi="Arial" w:cs="Arial"/>
           <w:color w:val="222222"/>
-          <w:sz w:val="24"/>
-          <w:szCs w:val="24"/>
-        </w:rPr>
-        <w:t xml:space="preserve"> </w:t>
-      </w:r>
-      <w:r>
-        <w:rPr>
-          <w:rFonts w:ascii="Arial" w:eastAsia="Times New Roman" w:hAnsi="Arial" w:cs="Arial"/>
-          <w:color w:val="222222"/>
-          <w:sz w:val="24"/>
+          <w:szCs w:val="24"/>
+        </w:rPr>
+        <w:t xml:space="preserve"> </w:t>
+      </w:r>
+      <w:r>
+        <w:rPr>
+          <w:rFonts w:ascii="Arial" w:eastAsia="Times New Roman" w:hAnsi="Arial" w:cs="Arial"/>
+          <w:color w:val="222222"/>
           <w:szCs w:val="24"/>
         </w:rPr>
         <w:t>Update.bat/.sh</w:t>
@@ -4588,16 +4569,14 @@
         <w:rPr>
           <w:rFonts w:ascii="Arial" w:eastAsia="Times New Roman" w:hAnsi="Arial" w:cs="Arial"/>
           <w:color w:val="222222"/>
-          <w:sz w:val="24"/>
-          <w:szCs w:val="24"/>
-        </w:rPr>
-        <w:t xml:space="preserve"> </w:t>
-      </w:r>
-      <w:r>
-        <w:rPr>
-          <w:rFonts w:ascii="Arial" w:eastAsia="Times New Roman" w:hAnsi="Arial" w:cs="Arial"/>
-          <w:color w:val="222222"/>
-          <w:sz w:val="24"/>
+          <w:szCs w:val="24"/>
+        </w:rPr>
+        <w:t xml:space="preserve"> </w:t>
+      </w:r>
+      <w:r>
+        <w:rPr>
+          <w:rFonts w:ascii="Arial" w:eastAsia="Times New Roman" w:hAnsi="Arial" w:cs="Arial"/>
+          <w:color w:val="222222"/>
           <w:szCs w:val="24"/>
         </w:rPr>
         <w:t>script.</w:t>
@@ -4606,16 +4585,14 @@
         <w:rPr>
           <w:rFonts w:ascii="Arial" w:eastAsia="Times New Roman" w:hAnsi="Arial" w:cs="Arial"/>
           <w:color w:val="222222"/>
-          <w:sz w:val="24"/>
-          <w:szCs w:val="24"/>
-        </w:rPr>
-        <w:t xml:space="preserve"> </w:t>
-      </w:r>
-      <w:r>
-        <w:rPr>
-          <w:rFonts w:ascii="Arial" w:eastAsia="Times New Roman" w:hAnsi="Arial" w:cs="Arial"/>
-          <w:color w:val="222222"/>
-          <w:sz w:val="24"/>
+          <w:szCs w:val="24"/>
+        </w:rPr>
+        <w:t xml:space="preserve"> </w:t>
+      </w:r>
+      <w:r>
+        <w:rPr>
+          <w:rFonts w:ascii="Arial" w:eastAsia="Times New Roman" w:hAnsi="Arial" w:cs="Arial"/>
+          <w:color w:val="222222"/>
           <w:szCs w:val="24"/>
         </w:rPr>
         <w:t>This</w:t>
@@ -4624,16 +4601,14 @@
         <w:rPr>
           <w:rFonts w:ascii="Arial" w:eastAsia="Times New Roman" w:hAnsi="Arial" w:cs="Arial"/>
           <w:color w:val="222222"/>
-          <w:sz w:val="24"/>
-          <w:szCs w:val="24"/>
-        </w:rPr>
-        <w:t xml:space="preserve"> </w:t>
-      </w:r>
-      <w:r>
-        <w:rPr>
-          <w:rFonts w:ascii="Arial" w:eastAsia="Times New Roman" w:hAnsi="Arial" w:cs="Arial"/>
-          <w:color w:val="222222"/>
-          <w:sz w:val="24"/>
+          <w:szCs w:val="24"/>
+        </w:rPr>
+        <w:t xml:space="preserve"> </w:t>
+      </w:r>
+      <w:r>
+        <w:rPr>
+          <w:rFonts w:ascii="Arial" w:eastAsia="Times New Roman" w:hAnsi="Arial" w:cs="Arial"/>
+          <w:color w:val="222222"/>
           <w:szCs w:val="24"/>
         </w:rPr>
         <w:t>script</w:t>
@@ -4642,16 +4617,14 @@
         <w:rPr>
           <w:rFonts w:ascii="Arial" w:eastAsia="Times New Roman" w:hAnsi="Arial" w:cs="Arial"/>
           <w:color w:val="222222"/>
-          <w:sz w:val="24"/>
-          <w:szCs w:val="24"/>
-        </w:rPr>
-        <w:t xml:space="preserve"> </w:t>
-      </w:r>
-      <w:r>
-        <w:rPr>
-          <w:rFonts w:ascii="Arial" w:eastAsia="Times New Roman" w:hAnsi="Arial" w:cs="Arial"/>
-          <w:color w:val="222222"/>
-          <w:sz w:val="24"/>
+          <w:szCs w:val="24"/>
+        </w:rPr>
+        <w:t xml:space="preserve"> </w:t>
+      </w:r>
+      <w:r>
+        <w:rPr>
+          <w:rFonts w:ascii="Arial" w:eastAsia="Times New Roman" w:hAnsi="Arial" w:cs="Arial"/>
+          <w:color w:val="222222"/>
           <w:szCs w:val="24"/>
         </w:rPr>
         <w:t>performs</w:t>
@@ -4660,16 +4633,14 @@
         <w:rPr>
           <w:rFonts w:ascii="Arial" w:eastAsia="Times New Roman" w:hAnsi="Arial" w:cs="Arial"/>
           <w:color w:val="222222"/>
-          <w:sz w:val="24"/>
-          <w:szCs w:val="24"/>
-        </w:rPr>
-        <w:t xml:space="preserve"> </w:t>
-      </w:r>
-      <w:r>
-        <w:rPr>
-          <w:rFonts w:ascii="Arial" w:eastAsia="Times New Roman" w:hAnsi="Arial" w:cs="Arial"/>
-          <w:color w:val="222222"/>
-          <w:sz w:val="24"/>
+          <w:szCs w:val="24"/>
+        </w:rPr>
+        <w:t xml:space="preserve"> </w:t>
+      </w:r>
+      <w:r>
+        <w:rPr>
+          <w:rFonts w:ascii="Arial" w:eastAsia="Times New Roman" w:hAnsi="Arial" w:cs="Arial"/>
+          <w:color w:val="222222"/>
           <w:szCs w:val="24"/>
         </w:rPr>
         <w:t>the</w:t>
@@ -4678,16 +4649,14 @@
         <w:rPr>
           <w:rFonts w:ascii="Arial" w:eastAsia="Times New Roman" w:hAnsi="Arial" w:cs="Arial"/>
           <w:color w:val="222222"/>
-          <w:sz w:val="24"/>
-          <w:szCs w:val="24"/>
-        </w:rPr>
-        <w:t xml:space="preserve"> </w:t>
-      </w:r>
-      <w:r>
-        <w:rPr>
-          <w:rFonts w:ascii="Arial" w:eastAsia="Times New Roman" w:hAnsi="Arial" w:cs="Arial"/>
-          <w:color w:val="222222"/>
-          <w:sz w:val="24"/>
+          <w:szCs w:val="24"/>
+        </w:rPr>
+        <w:t xml:space="preserve"> </w:t>
+      </w:r>
+      <w:r>
+        <w:rPr>
+          <w:rFonts w:ascii="Arial" w:eastAsia="Times New Roman" w:hAnsi="Arial" w:cs="Arial"/>
+          <w:color w:val="222222"/>
           <w:szCs w:val="24"/>
         </w:rPr>
         <w:t>following:</w:t>
@@ -4707,7 +4676,6 @@
         <w:rPr>
           <w:rFonts w:ascii="Arial" w:eastAsia="Times New Roman" w:hAnsi="Arial" w:cs="Arial"/>
           <w:color w:val="222222"/>
-          <w:sz w:val="24"/>
           <w:szCs w:val="24"/>
         </w:rPr>
         <w:t>1.</w:t>
@@ -4716,7 +4684,6 @@
         <w:rPr>
           <w:rFonts w:ascii="Arial" w:eastAsia="Times New Roman" w:hAnsi="Arial" w:cs="Arial"/>
           <w:color w:val="222222"/>
-          <w:sz w:val="24"/>
           <w:szCs w:val="24"/>
         </w:rPr>
         <w:t xml:space="preserve">  </w:t>
@@ -4725,7 +4692,6 @@
         <w:rPr>
           <w:rFonts w:ascii="Arial" w:eastAsia="Times New Roman" w:hAnsi="Arial" w:cs="Arial"/>
           <w:color w:val="222222"/>
-          <w:sz w:val="24"/>
           <w:szCs w:val="24"/>
         </w:rPr>
         <w:t>Unzip</w:t>
@@ -4734,16 +4700,14 @@
         <w:rPr>
           <w:rFonts w:ascii="Arial" w:eastAsia="Times New Roman" w:hAnsi="Arial" w:cs="Arial"/>
           <w:color w:val="222222"/>
-          <w:sz w:val="24"/>
-          <w:szCs w:val="24"/>
-        </w:rPr>
-        <w:t xml:space="preserve"> </w:t>
-      </w:r>
-      <w:r>
-        <w:rPr>
-          <w:rFonts w:ascii="Arial" w:eastAsia="Times New Roman" w:hAnsi="Arial" w:cs="Arial"/>
-          <w:color w:val="222222"/>
-          <w:sz w:val="24"/>
+          <w:szCs w:val="24"/>
+        </w:rPr>
+        <w:t xml:space="preserve"> </w:t>
+      </w:r>
+      <w:r>
+        <w:rPr>
+          <w:rFonts w:ascii="Arial" w:eastAsia="Times New Roman" w:hAnsi="Arial" w:cs="Arial"/>
+          <w:color w:val="222222"/>
           <w:szCs w:val="24"/>
         </w:rPr>
         <w:t>Dredge</w:t>
@@ -4752,16 +4716,14 @@
         <w:rPr>
           <w:rFonts w:ascii="Arial" w:eastAsia="Times New Roman" w:hAnsi="Arial" w:cs="Arial"/>
           <w:color w:val="222222"/>
-          <w:sz w:val="24"/>
-          <w:szCs w:val="24"/>
-        </w:rPr>
-        <w:t xml:space="preserve"> </w:t>
-      </w:r>
-      <w:r>
-        <w:rPr>
-          <w:rFonts w:ascii="Arial" w:eastAsia="Times New Roman" w:hAnsi="Arial" w:cs="Arial"/>
-          <w:color w:val="222222"/>
-          <w:sz w:val="24"/>
+          <w:szCs w:val="24"/>
+        </w:rPr>
+        <w:t xml:space="preserve"> </w:t>
+      </w:r>
+      <w:r>
+        <w:rPr>
+          <w:rFonts w:ascii="Arial" w:eastAsia="Times New Roman" w:hAnsi="Arial" w:cs="Arial"/>
+          <w:color w:val="222222"/>
           <w:szCs w:val="24"/>
         </w:rPr>
         <w:t>Data</w:t>
@@ -4781,7 +4743,6 @@
         <w:rPr>
           <w:rFonts w:ascii="Arial" w:eastAsia="Times New Roman" w:hAnsi="Arial" w:cs="Arial"/>
           <w:color w:val="222222"/>
-          <w:sz w:val="24"/>
           <w:szCs w:val="24"/>
         </w:rPr>
         <w:t>2.</w:t>
@@ -4790,7 +4751,6 @@
         <w:rPr>
           <w:rFonts w:ascii="Arial" w:eastAsia="Times New Roman" w:hAnsi="Arial" w:cs="Arial"/>
           <w:color w:val="222222"/>
-          <w:sz w:val="24"/>
           <w:szCs w:val="24"/>
         </w:rPr>
         <w:t xml:space="preserve">  </w:t>
@@ -4799,7 +4759,6 @@
         <w:rPr>
           <w:rFonts w:ascii="Arial" w:eastAsia="Times New Roman" w:hAnsi="Arial" w:cs="Arial"/>
           <w:color w:val="222222"/>
-          <w:sz w:val="24"/>
           <w:szCs w:val="24"/>
         </w:rPr>
         <w:t>Builds</w:t>
@@ -4808,16 +4767,14 @@
         <w:rPr>
           <w:rFonts w:ascii="Arial" w:eastAsia="Times New Roman" w:hAnsi="Arial" w:cs="Arial"/>
           <w:color w:val="222222"/>
-          <w:sz w:val="24"/>
-          <w:szCs w:val="24"/>
-        </w:rPr>
-        <w:t xml:space="preserve"> </w:t>
-      </w:r>
-      <w:r>
-        <w:rPr>
-          <w:rFonts w:ascii="Arial" w:eastAsia="Times New Roman" w:hAnsi="Arial" w:cs="Arial"/>
-          <w:color w:val="222222"/>
-          <w:sz w:val="24"/>
+          <w:szCs w:val="24"/>
+        </w:rPr>
+        <w:t xml:space="preserve"> </w:t>
+      </w:r>
+      <w:r>
+        <w:rPr>
+          <w:rFonts w:ascii="Arial" w:eastAsia="Times New Roman" w:hAnsi="Arial" w:cs="Arial"/>
+          <w:color w:val="222222"/>
           <w:szCs w:val="24"/>
         </w:rPr>
         <w:t>GeoSams</w:t>
@@ -4826,16 +4783,14 @@
         <w:rPr>
           <w:rFonts w:ascii="Arial" w:eastAsia="Times New Roman" w:hAnsi="Arial" w:cs="Arial"/>
           <w:color w:val="222222"/>
-          <w:sz w:val="24"/>
-          <w:szCs w:val="24"/>
-        </w:rPr>
-        <w:t xml:space="preserve"> </w:t>
-      </w:r>
-      <w:r>
-        <w:rPr>
-          <w:rFonts w:ascii="Arial" w:eastAsia="Times New Roman" w:hAnsi="Arial" w:cs="Arial"/>
-          <w:color w:val="222222"/>
-          <w:sz w:val="24"/>
+          <w:szCs w:val="24"/>
+        </w:rPr>
+        <w:t xml:space="preserve"> </w:t>
+      </w:r>
+      <w:r>
+        <w:rPr>
+          <w:rFonts w:ascii="Arial" w:eastAsia="Times New Roman" w:hAnsi="Arial" w:cs="Arial"/>
+          <w:color w:val="222222"/>
           <w:szCs w:val="24"/>
         </w:rPr>
         <w:t>and</w:t>
@@ -4844,16 +4799,14 @@
         <w:rPr>
           <w:rFonts w:ascii="Arial" w:eastAsia="Times New Roman" w:hAnsi="Arial" w:cs="Arial"/>
           <w:color w:val="222222"/>
-          <w:sz w:val="24"/>
-          <w:szCs w:val="24"/>
-        </w:rPr>
-        <w:t xml:space="preserve"> </w:t>
-      </w:r>
-      <w:r>
-        <w:rPr>
-          <w:rFonts w:ascii="Arial" w:eastAsia="Times New Roman" w:hAnsi="Arial" w:cs="Arial"/>
-          <w:color w:val="222222"/>
-          <w:sz w:val="24"/>
+          <w:szCs w:val="24"/>
+        </w:rPr>
+        <w:t xml:space="preserve"> </w:t>
+      </w:r>
+      <w:r>
+        <w:rPr>
+          <w:rFonts w:ascii="Arial" w:eastAsia="Times New Roman" w:hAnsi="Arial" w:cs="Arial"/>
+          <w:color w:val="222222"/>
           <w:szCs w:val="24"/>
         </w:rPr>
         <w:t>UK</w:t>
@@ -4862,16 +4815,14 @@
         <w:rPr>
           <w:rFonts w:ascii="Arial" w:eastAsia="Times New Roman" w:hAnsi="Arial" w:cs="Arial"/>
           <w:color w:val="222222"/>
-          <w:sz w:val="24"/>
-          <w:szCs w:val="24"/>
-        </w:rPr>
-        <w:t xml:space="preserve"> </w:t>
-      </w:r>
-      <w:r>
-        <w:rPr>
-          <w:rFonts w:ascii="Arial" w:eastAsia="Times New Roman" w:hAnsi="Arial" w:cs="Arial"/>
-          <w:color w:val="222222"/>
-          <w:sz w:val="24"/>
+          <w:szCs w:val="24"/>
+        </w:rPr>
+        <w:t xml:space="preserve"> </w:t>
+      </w:r>
+      <w:r>
+        <w:rPr>
+          <w:rFonts w:ascii="Arial" w:eastAsia="Times New Roman" w:hAnsi="Arial" w:cs="Arial"/>
+          <w:color w:val="222222"/>
           <w:szCs w:val="24"/>
         </w:rPr>
         <w:t>executables</w:t>
@@ -4891,7 +4842,6 @@
         <w:rPr>
           <w:rFonts w:ascii="Arial" w:eastAsia="Times New Roman" w:hAnsi="Arial" w:cs="Arial"/>
           <w:color w:val="222222"/>
-          <w:sz w:val="24"/>
           <w:szCs w:val="24"/>
         </w:rPr>
         <w:t>3.</w:t>
@@ -4900,7 +4850,6 @@
         <w:rPr>
           <w:rFonts w:ascii="Arial" w:eastAsia="Times New Roman" w:hAnsi="Arial" w:cs="Arial"/>
           <w:color w:val="222222"/>
-          <w:sz w:val="24"/>
           <w:szCs w:val="24"/>
         </w:rPr>
         <w:t xml:space="preserve">  </w:t>
@@ -4909,7 +4858,6 @@
         <w:rPr>
           <w:rFonts w:ascii="Arial" w:eastAsia="Times New Roman" w:hAnsi="Arial" w:cs="Arial"/>
           <w:color w:val="222222"/>
-          <w:sz w:val="24"/>
           <w:szCs w:val="24"/>
         </w:rPr>
         <w:t>Runs</w:t>
@@ -4918,16 +4866,14 @@
         <w:rPr>
           <w:rFonts w:ascii="Arial" w:eastAsia="Times New Roman" w:hAnsi="Arial" w:cs="Arial"/>
           <w:color w:val="222222"/>
-          <w:sz w:val="24"/>
-          <w:szCs w:val="24"/>
-        </w:rPr>
-        <w:t xml:space="preserve"> </w:t>
-      </w:r>
-      <w:r>
-        <w:rPr>
-          <w:rFonts w:ascii="Arial" w:eastAsia="Times New Roman" w:hAnsi="Arial" w:cs="Arial"/>
-          <w:color w:val="222222"/>
-          <w:sz w:val="24"/>
+          <w:szCs w:val="24"/>
+        </w:rPr>
+        <w:t xml:space="preserve"> </w:t>
+      </w:r>
+      <w:r>
+        <w:rPr>
+          <w:rFonts w:ascii="Arial" w:eastAsia="Times New Roman" w:hAnsi="Arial" w:cs="Arial"/>
+          <w:color w:val="222222"/>
           <w:szCs w:val="24"/>
         </w:rPr>
         <w:t>the</w:t>
@@ -4936,16 +4882,14 @@
         <w:rPr>
           <w:rFonts w:ascii="Arial" w:eastAsia="Times New Roman" w:hAnsi="Arial" w:cs="Arial"/>
           <w:color w:val="222222"/>
-          <w:sz w:val="24"/>
-          <w:szCs w:val="24"/>
-        </w:rPr>
-        <w:t xml:space="preserve"> </w:t>
-      </w:r>
-      <w:r>
-        <w:rPr>
-          <w:rFonts w:ascii="Arial" w:eastAsia="Times New Roman" w:hAnsi="Arial" w:cs="Arial"/>
-          <w:color w:val="222222"/>
-          <w:sz w:val="24"/>
+          <w:szCs w:val="24"/>
+        </w:rPr>
+        <w:t xml:space="preserve"> </w:t>
+      </w:r>
+      <w:r>
+        <w:rPr>
+          <w:rFonts w:ascii="Arial" w:eastAsia="Times New Roman" w:hAnsi="Arial" w:cs="Arial"/>
+          <w:color w:val="222222"/>
           <w:szCs w:val="24"/>
         </w:rPr>
         <w:t>TrawlData5mmbin</w:t>
@@ -4954,16 +4898,14 @@
         <w:rPr>
           <w:rFonts w:ascii="Arial" w:eastAsia="Times New Roman" w:hAnsi="Arial" w:cs="Arial"/>
           <w:color w:val="222222"/>
-          <w:sz w:val="24"/>
-          <w:szCs w:val="24"/>
-        </w:rPr>
-        <w:t xml:space="preserve"> </w:t>
-      </w:r>
-      <w:r>
-        <w:rPr>
-          <w:rFonts w:ascii="Arial" w:eastAsia="Times New Roman" w:hAnsi="Arial" w:cs="Arial"/>
-          <w:color w:val="222222"/>
-          <w:sz w:val="24"/>
+          <w:szCs w:val="24"/>
+        </w:rPr>
+        <w:t xml:space="preserve"> </w:t>
+      </w:r>
+      <w:r>
+        <w:rPr>
+          <w:rFonts w:ascii="Arial" w:eastAsia="Times New Roman" w:hAnsi="Arial" w:cs="Arial"/>
+          <w:color w:val="222222"/>
           <w:szCs w:val="24"/>
         </w:rPr>
         <w:t>m-file</w:t>
@@ -4972,16 +4914,14 @@
         <w:rPr>
           <w:rFonts w:ascii="Arial" w:eastAsia="Times New Roman" w:hAnsi="Arial" w:cs="Arial"/>
           <w:color w:val="222222"/>
-          <w:sz w:val="24"/>
-          <w:szCs w:val="24"/>
-        </w:rPr>
-        <w:t xml:space="preserve"> </w:t>
-      </w:r>
-      <w:r>
-        <w:rPr>
-          <w:rFonts w:ascii="Arial" w:eastAsia="Times New Roman" w:hAnsi="Arial" w:cs="Arial"/>
-          <w:color w:val="222222"/>
-          <w:sz w:val="24"/>
+          <w:szCs w:val="24"/>
+        </w:rPr>
+        <w:t xml:space="preserve"> </w:t>
+      </w:r>
+      <w:r>
+        <w:rPr>
+          <w:rFonts w:ascii="Arial" w:eastAsia="Times New Roman" w:hAnsi="Arial" w:cs="Arial"/>
+          <w:color w:val="222222"/>
           <w:szCs w:val="24"/>
         </w:rPr>
         <w:t>script</w:t>
@@ -4990,7 +4930,6 @@
         <w:rPr>
           <w:rFonts w:ascii="Arial" w:eastAsia="Times New Roman" w:hAnsi="Arial" w:cs="Arial"/>
           <w:color w:val="222222"/>
-          <w:sz w:val="24"/>
           <w:szCs w:val="24"/>
         </w:rPr>
         <w:t xml:space="preserve"> </w:t>
@@ -5540,17 +5479,14 @@
         <w:rPr>
           <w:rFonts w:ascii="Arial" w:eastAsia="Times New Roman" w:hAnsi="Arial" w:cs="Arial"/>
           <w:color w:val="222222"/>
-          <w:sz w:val="24"/>
-          <w:szCs w:val="24"/>
-        </w:rPr>
-        <w:lastRenderedPageBreak/>
+          <w:szCs w:val="24"/>
+        </w:rPr>
         <w:t>4.</w:t>
       </w:r>
       <w:r>
         <w:rPr>
           <w:rFonts w:ascii="Arial" w:eastAsia="Times New Roman" w:hAnsi="Arial" w:cs="Arial"/>
           <w:color w:val="222222"/>
-          <w:sz w:val="24"/>
           <w:szCs w:val="24"/>
         </w:rPr>
         <w:t xml:space="preserve">  </w:t>
@@ -5559,7 +5495,6 @@
         <w:rPr>
           <w:rFonts w:ascii="Arial" w:eastAsia="Times New Roman" w:hAnsi="Arial" w:cs="Arial"/>
           <w:color w:val="222222"/>
-          <w:sz w:val="24"/>
           <w:szCs w:val="24"/>
         </w:rPr>
         <w:t>Runs</w:t>
@@ -5568,16 +5503,14 @@
         <w:rPr>
           <w:rFonts w:ascii="Arial" w:eastAsia="Times New Roman" w:hAnsi="Arial" w:cs="Arial"/>
           <w:color w:val="222222"/>
-          <w:sz w:val="24"/>
-          <w:szCs w:val="24"/>
-        </w:rPr>
-        <w:t xml:space="preserve"> </w:t>
-      </w:r>
-      <w:r>
-        <w:rPr>
-          <w:rFonts w:ascii="Arial" w:eastAsia="Times New Roman" w:hAnsi="Arial" w:cs="Arial"/>
-          <w:color w:val="222222"/>
-          <w:sz w:val="24"/>
+          <w:szCs w:val="24"/>
+        </w:rPr>
+        <w:t xml:space="preserve"> </w:t>
+      </w:r>
+      <w:r>
+        <w:rPr>
+          <w:rFonts w:ascii="Arial" w:eastAsia="Times New Roman" w:hAnsi="Arial" w:cs="Arial"/>
+          <w:color w:val="222222"/>
           <w:szCs w:val="24"/>
         </w:rPr>
         <w:t>the</w:t>
@@ -5586,16 +5519,14 @@
         <w:rPr>
           <w:rFonts w:ascii="Arial" w:eastAsia="Times New Roman" w:hAnsi="Arial" w:cs="Arial"/>
           <w:color w:val="222222"/>
-          <w:sz w:val="24"/>
-          <w:szCs w:val="24"/>
-        </w:rPr>
-        <w:t xml:space="preserve"> </w:t>
-      </w:r>
-      <w:r>
-        <w:rPr>
-          <w:rFonts w:ascii="Arial" w:eastAsia="Times New Roman" w:hAnsi="Arial" w:cs="Arial"/>
-          <w:color w:val="222222"/>
-          <w:sz w:val="24"/>
+          <w:szCs w:val="24"/>
+        </w:rPr>
+        <w:t xml:space="preserve"> </w:t>
+      </w:r>
+      <w:r>
+        <w:rPr>
+          <w:rFonts w:ascii="Arial" w:eastAsia="Times New Roman" w:hAnsi="Arial" w:cs="Arial"/>
+          <w:color w:val="222222"/>
           <w:szCs w:val="24"/>
         </w:rPr>
         <w:t>PullOutRecruitData</w:t>
@@ -5604,16 +5535,14 @@
         <w:rPr>
           <w:rFonts w:ascii="Arial" w:eastAsia="Times New Roman" w:hAnsi="Arial" w:cs="Arial"/>
           <w:color w:val="222222"/>
-          <w:sz w:val="24"/>
-          <w:szCs w:val="24"/>
-        </w:rPr>
-        <w:t xml:space="preserve"> </w:t>
-      </w:r>
-      <w:r>
-        <w:rPr>
-          <w:rFonts w:ascii="Arial" w:eastAsia="Times New Roman" w:hAnsi="Arial" w:cs="Arial"/>
-          <w:color w:val="222222"/>
-          <w:sz w:val="24"/>
+          <w:szCs w:val="24"/>
+        </w:rPr>
+        <w:t xml:space="preserve"> </w:t>
+      </w:r>
+      <w:r>
+        <w:rPr>
+          <w:rFonts w:ascii="Arial" w:eastAsia="Times New Roman" w:hAnsi="Arial" w:cs="Arial"/>
+          <w:color w:val="222222"/>
           <w:szCs w:val="24"/>
         </w:rPr>
         <w:t>m-file</w:t>
@@ -5622,16 +5551,14 @@
         <w:rPr>
           <w:rFonts w:ascii="Arial" w:eastAsia="Times New Roman" w:hAnsi="Arial" w:cs="Arial"/>
           <w:color w:val="222222"/>
-          <w:sz w:val="24"/>
-          <w:szCs w:val="24"/>
-        </w:rPr>
-        <w:t xml:space="preserve"> </w:t>
-      </w:r>
-      <w:r>
-        <w:rPr>
-          <w:rFonts w:ascii="Arial" w:eastAsia="Times New Roman" w:hAnsi="Arial" w:cs="Arial"/>
-          <w:color w:val="222222"/>
-          <w:sz w:val="24"/>
+          <w:szCs w:val="24"/>
+        </w:rPr>
+        <w:t xml:space="preserve"> </w:t>
+      </w:r>
+      <w:r>
+        <w:rPr>
+          <w:rFonts w:ascii="Arial" w:eastAsia="Times New Roman" w:hAnsi="Arial" w:cs="Arial"/>
+          <w:color w:val="222222"/>
           <w:szCs w:val="24"/>
         </w:rPr>
         <w:t>script</w:t>
@@ -6017,7 +5944,6 @@
         <w:rPr>
           <w:rFonts w:ascii="Arial" w:eastAsia="Times New Roman" w:hAnsi="Arial" w:cs="Arial"/>
           <w:color w:val="222222"/>
-          <w:sz w:val="24"/>
           <w:szCs w:val="24"/>
         </w:rPr>
         <w:t>5.</w:t>
@@ -6026,7 +5952,6 @@
         <w:rPr>
           <w:rFonts w:ascii="Arial" w:eastAsia="Times New Roman" w:hAnsi="Arial" w:cs="Arial"/>
           <w:color w:val="222222"/>
-          <w:sz w:val="24"/>
           <w:szCs w:val="24"/>
         </w:rPr>
         <w:t xml:space="preserve">  </w:t>
@@ -6035,7 +5960,6 @@
         <w:rPr>
           <w:rFonts w:ascii="Arial" w:eastAsia="Times New Roman" w:hAnsi="Arial" w:cs="Arial"/>
           <w:color w:val="222222"/>
-          <w:sz w:val="24"/>
           <w:szCs w:val="24"/>
         </w:rPr>
         <w:t>Runs</w:t>
@@ -6044,16 +5968,14 @@
         <w:rPr>
           <w:rFonts w:ascii="Arial" w:eastAsia="Times New Roman" w:hAnsi="Arial" w:cs="Arial"/>
           <w:color w:val="222222"/>
-          <w:sz w:val="24"/>
-          <w:szCs w:val="24"/>
-        </w:rPr>
-        <w:t xml:space="preserve"> </w:t>
-      </w:r>
-      <w:r>
-        <w:rPr>
-          <w:rFonts w:ascii="Arial" w:eastAsia="Times New Roman" w:hAnsi="Arial" w:cs="Arial"/>
-          <w:color w:val="222222"/>
-          <w:sz w:val="24"/>
+          <w:szCs w:val="24"/>
+        </w:rPr>
+        <w:t xml:space="preserve"> </w:t>
+      </w:r>
+      <w:r>
+        <w:rPr>
+          <w:rFonts w:ascii="Arial" w:eastAsia="Times New Roman" w:hAnsi="Arial" w:cs="Arial"/>
+          <w:color w:val="222222"/>
           <w:szCs w:val="24"/>
         </w:rPr>
         <w:t>the</w:t>
@@ -6062,16 +5984,14 @@
         <w:rPr>
           <w:rFonts w:ascii="Arial" w:eastAsia="Times New Roman" w:hAnsi="Arial" w:cs="Arial"/>
           <w:color w:val="222222"/>
-          <w:sz w:val="24"/>
-          <w:szCs w:val="24"/>
-        </w:rPr>
-        <w:t xml:space="preserve"> </w:t>
-      </w:r>
-      <w:r>
-        <w:rPr>
-          <w:rFonts w:ascii="Arial" w:eastAsia="Times New Roman" w:hAnsi="Arial" w:cs="Arial"/>
-          <w:color w:val="222222"/>
-          <w:sz w:val="24"/>
+          <w:szCs w:val="24"/>
+        </w:rPr>
+        <w:t xml:space="preserve"> </w:t>
+      </w:r>
+      <w:r>
+        <w:rPr>
+          <w:rFonts w:ascii="Arial" w:eastAsia="Times New Roman" w:hAnsi="Arial" w:cs="Arial"/>
+          <w:color w:val="222222"/>
           <w:szCs w:val="24"/>
         </w:rPr>
         <w:t>ProcessRecruitData</w:t>
@@ -6080,16 +6000,14 @@
         <w:rPr>
           <w:rFonts w:ascii="Arial" w:eastAsia="Times New Roman" w:hAnsi="Arial" w:cs="Arial"/>
           <w:color w:val="222222"/>
-          <w:sz w:val="24"/>
-          <w:szCs w:val="24"/>
-        </w:rPr>
-        <w:t xml:space="preserve"> </w:t>
-      </w:r>
-      <w:r>
-        <w:rPr>
-          <w:rFonts w:ascii="Arial" w:eastAsia="Times New Roman" w:hAnsi="Arial" w:cs="Arial"/>
-          <w:color w:val="222222"/>
-          <w:sz w:val="24"/>
+          <w:szCs w:val="24"/>
+        </w:rPr>
+        <w:t xml:space="preserve"> </w:t>
+      </w:r>
+      <w:r>
+        <w:rPr>
+          <w:rFonts w:ascii="Arial" w:eastAsia="Times New Roman" w:hAnsi="Arial" w:cs="Arial"/>
+          <w:color w:val="222222"/>
           <w:szCs w:val="24"/>
         </w:rPr>
         <w:t>m-file</w:t>
@@ -6098,16 +6016,14 @@
         <w:rPr>
           <w:rFonts w:ascii="Arial" w:eastAsia="Times New Roman" w:hAnsi="Arial" w:cs="Arial"/>
           <w:color w:val="222222"/>
-          <w:sz w:val="24"/>
-          <w:szCs w:val="24"/>
-        </w:rPr>
-        <w:t xml:space="preserve"> </w:t>
-      </w:r>
-      <w:r>
-        <w:rPr>
-          <w:rFonts w:ascii="Arial" w:eastAsia="Times New Roman" w:hAnsi="Arial" w:cs="Arial"/>
-          <w:color w:val="222222"/>
-          <w:sz w:val="24"/>
+          <w:szCs w:val="24"/>
+        </w:rPr>
+        <w:t xml:space="preserve"> </w:t>
+      </w:r>
+      <w:r>
+        <w:rPr>
+          <w:rFonts w:ascii="Arial" w:eastAsia="Times New Roman" w:hAnsi="Arial" w:cs="Arial"/>
+          <w:color w:val="222222"/>
           <w:szCs w:val="24"/>
         </w:rPr>
         <w:t>script</w:t>
@@ -7559,15 +7475,13 @@
         <w:rPr>
           <w:rFonts w:ascii="Arial" w:eastAsia="Times New Roman" w:hAnsi="Arial" w:cs="Arial"/>
           <w:color w:val="222222"/>
-          <w:sz w:val="24"/>
-          <w:szCs w:val="24"/>
-        </w:rPr>
-      </w:pPr>
-      <w:r>
-        <w:rPr>
-          <w:rFonts w:ascii="Arial" w:eastAsia="Times New Roman" w:hAnsi="Arial" w:cs="Arial"/>
-          <w:color w:val="222222"/>
-          <w:sz w:val="24"/>
+          <w:szCs w:val="24"/>
+        </w:rPr>
+      </w:pPr>
+      <w:r>
+        <w:rPr>
+          <w:rFonts w:ascii="Arial" w:eastAsia="Times New Roman" w:hAnsi="Arial" w:cs="Arial"/>
+          <w:color w:val="222222"/>
           <w:szCs w:val="24"/>
         </w:rPr>
         <w:t>6.</w:t>
@@ -7576,7 +7490,6 @@
         <w:rPr>
           <w:rFonts w:ascii="Arial" w:eastAsia="Times New Roman" w:hAnsi="Arial" w:cs="Arial"/>
           <w:color w:val="222222"/>
-          <w:sz w:val="24"/>
           <w:szCs w:val="24"/>
         </w:rPr>
         <w:t xml:space="preserve">  </w:t>
@@ -7585,7 +7498,6 @@
         <w:rPr>
           <w:rFonts w:ascii="Arial" w:eastAsia="Times New Roman" w:hAnsi="Arial" w:cs="Arial"/>
           <w:color w:val="222222"/>
-          <w:sz w:val="24"/>
           <w:szCs w:val="24"/>
         </w:rPr>
         <w:t>Runs</w:t>
@@ -7594,16 +7506,14 @@
         <w:rPr>
           <w:rFonts w:ascii="Arial" w:eastAsia="Times New Roman" w:hAnsi="Arial" w:cs="Arial"/>
           <w:color w:val="222222"/>
-          <w:sz w:val="24"/>
-          <w:szCs w:val="24"/>
-        </w:rPr>
-        <w:t xml:space="preserve"> </w:t>
-      </w:r>
-      <w:r>
-        <w:rPr>
-          <w:rFonts w:ascii="Arial" w:eastAsia="Times New Roman" w:hAnsi="Arial" w:cs="Arial"/>
-          <w:color w:val="222222"/>
-          <w:sz w:val="24"/>
+          <w:szCs w:val="24"/>
+        </w:rPr>
+        <w:t xml:space="preserve"> </w:t>
+      </w:r>
+      <w:r>
+        <w:rPr>
+          <w:rFonts w:ascii="Arial" w:eastAsia="Times New Roman" w:hAnsi="Arial" w:cs="Arial"/>
+          <w:color w:val="222222"/>
           <w:szCs w:val="24"/>
         </w:rPr>
         <w:t>the</w:t>
@@ -7612,16 +7522,14 @@
         <w:rPr>
           <w:rFonts w:ascii="Arial" w:eastAsia="Times New Roman" w:hAnsi="Arial" w:cs="Arial"/>
           <w:color w:val="222222"/>
-          <w:sz w:val="24"/>
-          <w:szCs w:val="24"/>
-        </w:rPr>
-        <w:t xml:space="preserve"> </w:t>
-      </w:r>
-      <w:r>
-        <w:rPr>
-          <w:rFonts w:ascii="Arial" w:eastAsia="Times New Roman" w:hAnsi="Arial" w:cs="Arial"/>
-          <w:color w:val="222222"/>
-          <w:sz w:val="24"/>
+          <w:szCs w:val="24"/>
+        </w:rPr>
+        <w:t xml:space="preserve"> </w:t>
+      </w:r>
+      <w:r>
+        <w:rPr>
+          <w:rFonts w:ascii="Arial" w:eastAsia="Times New Roman" w:hAnsi="Arial" w:cs="Arial"/>
+          <w:color w:val="222222"/>
           <w:szCs w:val="24"/>
         </w:rPr>
         <w:t>NearestNeighborRecInterp</w:t>
@@ -7630,16 +7538,14 @@
         <w:rPr>
           <w:rFonts w:ascii="Arial" w:eastAsia="Times New Roman" w:hAnsi="Arial" w:cs="Arial"/>
           <w:color w:val="222222"/>
-          <w:sz w:val="24"/>
-          <w:szCs w:val="24"/>
-        </w:rPr>
-        <w:t xml:space="preserve"> </w:t>
-      </w:r>
-      <w:r>
-        <w:rPr>
-          <w:rFonts w:ascii="Arial" w:eastAsia="Times New Roman" w:hAnsi="Arial" w:cs="Arial"/>
-          <w:color w:val="222222"/>
-          <w:sz w:val="24"/>
+          <w:szCs w:val="24"/>
+        </w:rPr>
+        <w:t xml:space="preserve"> </w:t>
+      </w:r>
+      <w:r>
+        <w:rPr>
+          <w:rFonts w:ascii="Arial" w:eastAsia="Times New Roman" w:hAnsi="Arial" w:cs="Arial"/>
+          <w:color w:val="222222"/>
           <w:szCs w:val="24"/>
         </w:rPr>
         <w:t>m-file</w:t>
@@ -7648,16 +7554,14 @@
         <w:rPr>
           <w:rFonts w:ascii="Arial" w:eastAsia="Times New Roman" w:hAnsi="Arial" w:cs="Arial"/>
           <w:color w:val="222222"/>
-          <w:sz w:val="24"/>
-          <w:szCs w:val="24"/>
-        </w:rPr>
-        <w:t xml:space="preserve"> </w:t>
-      </w:r>
-      <w:r>
-        <w:rPr>
-          <w:rFonts w:ascii="Arial" w:eastAsia="Times New Roman" w:hAnsi="Arial" w:cs="Arial"/>
-          <w:color w:val="222222"/>
-          <w:sz w:val="24"/>
+          <w:szCs w:val="24"/>
+        </w:rPr>
+        <w:t xml:space="preserve"> </w:t>
+      </w:r>
+      <w:r>
+        <w:rPr>
+          <w:rFonts w:ascii="Arial" w:eastAsia="Times New Roman" w:hAnsi="Arial" w:cs="Arial"/>
+          <w:color w:val="222222"/>
           <w:szCs w:val="24"/>
         </w:rPr>
         <w:t>script</w:t>
@@ -7671,15 +7575,13 @@
         <w:rPr>
           <w:rFonts w:ascii="Arial" w:eastAsia="Times New Roman" w:hAnsi="Arial" w:cs="Arial"/>
           <w:color w:val="222222"/>
-          <w:sz w:val="24"/>
-          <w:szCs w:val="24"/>
-        </w:rPr>
-      </w:pPr>
-      <w:r>
-        <w:rPr>
-          <w:rFonts w:ascii="Arial" w:eastAsia="Times New Roman" w:hAnsi="Arial" w:cs="Arial"/>
-          <w:color w:val="222222"/>
-          <w:sz w:val="24"/>
+          <w:szCs w:val="24"/>
+        </w:rPr>
+      </w:pPr>
+      <w:r>
+        <w:rPr>
+          <w:rFonts w:ascii="Arial" w:eastAsia="Times New Roman" w:hAnsi="Arial" w:cs="Arial"/>
+          <w:color w:val="222222"/>
           <w:szCs w:val="24"/>
         </w:rPr>
         <w:t>C</w:t>
@@ -7688,7 +7590,6 @@
         <w:rPr>
           <w:rFonts w:ascii="Arial" w:eastAsia="Times New Roman" w:hAnsi="Arial" w:cs="Arial"/>
           <w:color w:val="222222"/>
-          <w:sz w:val="24"/>
           <w:szCs w:val="24"/>
         </w:rPr>
         <w:t>.  Starts the GeoSAMS growth simulation</w:t>
@@ -7702,15 +7603,13 @@
         <w:rPr>
           <w:rFonts w:ascii="Arial" w:eastAsia="Times New Roman" w:hAnsi="Arial" w:cs="Arial"/>
           <w:color w:val="222222"/>
-          <w:sz w:val="24"/>
-          <w:szCs w:val="24"/>
-        </w:rPr>
-      </w:pPr>
-      <w:r>
-        <w:rPr>
-          <w:rFonts w:ascii="Arial" w:eastAsia="Times New Roman" w:hAnsi="Arial" w:cs="Arial"/>
-          <w:color w:val="222222"/>
-          <w:sz w:val="24"/>
+          <w:szCs w:val="24"/>
+        </w:rPr>
+      </w:pPr>
+      <w:r>
+        <w:rPr>
+          <w:rFonts w:ascii="Arial" w:eastAsia="Times New Roman" w:hAnsi="Arial" w:cs="Arial"/>
+          <w:color w:val="222222"/>
           <w:szCs w:val="24"/>
         </w:rPr>
         <w:t>D</w:t>
@@ -7719,7 +7618,6 @@
         <w:rPr>
           <w:rFonts w:ascii="Arial" w:eastAsia="Times New Roman" w:hAnsi="Arial" w:cs="Arial"/>
           <w:color w:val="222222"/>
-          <w:sz w:val="24"/>
           <w:szCs w:val="24"/>
         </w:rPr>
         <w:t>.  Starts the UKInterpolation that takes the GeoSAMS output position on survey locations and interpolates them to regional locations</w:t>
@@ -7739,7 +7637,6 @@
         <w:rPr>
           <w:rFonts w:ascii="Arial" w:eastAsia="Times New Roman" w:hAnsi="Arial" w:cs="Arial"/>
           <w:color w:val="222222"/>
-          <w:sz w:val="24"/>
           <w:szCs w:val="24"/>
         </w:rPr>
         <w:t>E.  Plots the results and saves the plots as PDF files in &lt;GeoRoot&gt;\Results</w:t>
@@ -7754,11 +7651,11 @@
       <w:pPr>
         <w:pStyle w:val="Heading3"/>
       </w:pPr>
-      <w:bookmarkStart w:id="11" w:name="_Toc171493394"/>
+      <w:bookmarkStart w:id="12" w:name="_Toc182280949"/>
       <w:r>
         <w:t>Early Termination</w:t>
       </w:r>
-      <w:bookmarkEnd w:id="11"/>
+      <w:bookmarkEnd w:id="12"/>
     </w:p>
     <w:p>
       <w:r>
@@ -7772,7 +7669,7 @@
           <w:rFonts w:ascii="Calibri" w:eastAsia="Times New Roman" w:hAnsi="Calibri" w:cs="Calibri"/>
         </w:rPr>
       </w:pPr>
-      <w:bookmarkStart w:id="12" w:name="_Toc171493395"/>
+      <w:bookmarkStart w:id="13" w:name="_Toc182280950"/>
       <w:r>
         <w:rPr>
           <w:rFonts w:eastAsia="Times New Roman"/>
@@ -7791,7 +7688,7 @@
         </w:rPr>
         <w:t>completion</w:t>
       </w:r>
-      <w:bookmarkEnd w:id="12"/>
+      <w:bookmarkEnd w:id="13"/>
     </w:p>
     <w:p>
       <w:pPr>
@@ -7969,6 +7866,7 @@
         </w:rPr>
       </w:pPr>
       <w:r>
+        <w:lastRenderedPageBreak/>
         <w:t>2)</w:t>
       </w:r>
       <w:r>
@@ -8009,18 +7907,15 @@
         <w:rPr>
           <w:rFonts w:ascii="Arial" w:eastAsia="Times New Roman" w:hAnsi="Arial" w:cs="Arial"/>
           <w:color w:val="222222"/>
-          <w:sz w:val="24"/>
-          <w:szCs w:val="24"/>
-        </w:rPr>
-      </w:pPr>
-      <w:r>
-        <w:rPr>
-          <w:rFonts w:ascii="Arial" w:eastAsia="Times New Roman" w:hAnsi="Arial" w:cs="Arial"/>
-          <w:color w:val="222222"/>
-          <w:sz w:val="24"/>
-          <w:szCs w:val="24"/>
-        </w:rPr>
-        <w:lastRenderedPageBreak/>
+          <w:szCs w:val="24"/>
+        </w:rPr>
+      </w:pPr>
+      <w:r>
+        <w:rPr>
+          <w:rFonts w:ascii="Arial" w:eastAsia="Times New Roman" w:hAnsi="Arial" w:cs="Arial"/>
+          <w:color w:val="222222"/>
+          <w:szCs w:val="24"/>
+        </w:rPr>
         <w:pict>
           <v:shape id="_x0000_i1026" type="#_x0000_t75" style="width:363.75pt;height:271.5pt">
             <v:imagedata r:id="rId18" o:title="image"/>
@@ -8464,11 +8359,11 @@
       <w:pPr>
         <w:pStyle w:val="Heading1"/>
       </w:pPr>
-      <w:bookmarkStart w:id="13" w:name="_Toc171493396"/>
+      <w:bookmarkStart w:id="14" w:name="_Toc182280951"/>
       <w:r>
         <w:t>Manually Running GeoSAMS</w:t>
       </w:r>
-      <w:bookmarkEnd w:id="13"/>
+      <w:bookmarkEnd w:id="14"/>
     </w:p>
     <w:p>
       <w:r>
@@ -8500,11 +8395,11 @@
       <w:pPr>
         <w:pStyle w:val="Heading2"/>
       </w:pPr>
-      <w:bookmarkStart w:id="14" w:name="_Toc171493397"/>
+      <w:bookmarkStart w:id="15" w:name="_Toc182280952"/>
       <w:r>
         <w:t>Unpack.sh/.bat</w:t>
       </w:r>
-      <w:bookmarkEnd w:id="14"/>
+      <w:bookmarkEnd w:id="15"/>
     </w:p>
     <w:p>
       <w:r>
@@ -8569,8 +8464,6 @@
         </w:rPr>
         <w:t>Missing arguments</w:t>
       </w:r>
-      <w:bookmarkStart w:id="15" w:name="_GoBack"/>
-      <w:bookmarkEnd w:id="15"/>
     </w:p>
     <w:p>
       <w:pPr>
@@ -8721,6 +8614,7 @@
           <w:sz w:val="20"/>
           <w:szCs w:val="20"/>
         </w:rPr>
+        <w:lastRenderedPageBreak/>
         <w:t>"    O: Use Octave for numerical processing"</w:t>
       </w:r>
     </w:p>
@@ -8728,9 +8622,8 @@
       <w:pPr>
         <w:pStyle w:val="Heading2"/>
       </w:pPr>
-      <w:bookmarkStart w:id="16" w:name="_Toc171493398"/>
-      <w:r>
-        <w:lastRenderedPageBreak/>
+      <w:bookmarkStart w:id="16" w:name="_Toc182280953"/>
+      <w:r>
         <w:t>Run GeoSAMS</w:t>
       </w:r>
       <w:bookmarkEnd w:id="16"/>
@@ -8816,7 +8709,7 @@
       <w:pPr>
         <w:pStyle w:val="Heading2"/>
       </w:pPr>
-      <w:bookmarkStart w:id="17" w:name="_Toc171493399"/>
+      <w:bookmarkStart w:id="17" w:name="_Toc182280954"/>
       <w:r>
         <w:t>Process Results</w:t>
       </w:r>
@@ -9106,6 +8999,7 @@
                 <w:bCs/>
                 <w:color w:val="000000"/>
               </w:rPr>
+              <w:lastRenderedPageBreak/>
               <w:t>Param</w:t>
             </w:r>
           </w:p>
@@ -10277,7 +10171,7 @@
           <w:rPr>
             <w:noProof/>
           </w:rPr>
-          <w:t>6</w:t>
+          <w:t>7</w:t>
         </w:r>
         <w:r>
           <w:rPr>
@@ -10509,6 +10403,119 @@
     </w:lvl>
   </w:abstractNum>
   <w:abstractNum w:abstractNumId="10" w15:restartNumberingAfterBreak="0">
+    <w:nsid w:val="02F64598"/>
+    <w:multiLevelType w:val="hybridMultilevel"/>
+    <w:tmpl w:val="2BFCC020"/>
+    <w:lvl w:ilvl="0" w:tplc="04090001">
+      <w:start w:val="1"/>
+      <w:numFmt w:val="bullet"/>
+      <w:lvlText w:val=""/>
+      <w:lvlJc w:val="left"/>
+      <w:pPr>
+        <w:ind w:left="720" w:hanging="360"/>
+      </w:pPr>
+      <w:rPr>
+        <w:rFonts w:ascii="Symbol" w:hAnsi="Symbol" w:hint="default"/>
+      </w:rPr>
+    </w:lvl>
+    <w:lvl w:ilvl="1" w:tplc="04090003" w:tentative="1">
+      <w:start w:val="1"/>
+      <w:numFmt w:val="bullet"/>
+      <w:lvlText w:val="o"/>
+      <w:lvlJc w:val="left"/>
+      <w:pPr>
+        <w:ind w:left="1440" w:hanging="360"/>
+      </w:pPr>
+      <w:rPr>
+        <w:rFonts w:ascii="Courier New" w:hAnsi="Courier New" w:cs="Courier New" w:hint="default"/>
+      </w:rPr>
+    </w:lvl>
+    <w:lvl w:ilvl="2" w:tplc="04090005" w:tentative="1">
+      <w:start w:val="1"/>
+      <w:numFmt w:val="bullet"/>
+      <w:lvlText w:val=""/>
+      <w:lvlJc w:val="left"/>
+      <w:pPr>
+        <w:ind w:left="2160" w:hanging="360"/>
+      </w:pPr>
+      <w:rPr>
+        <w:rFonts w:ascii="Wingdings" w:hAnsi="Wingdings" w:hint="default"/>
+      </w:rPr>
+    </w:lvl>
+    <w:lvl w:ilvl="3" w:tplc="04090001" w:tentative="1">
+      <w:start w:val="1"/>
+      <w:numFmt w:val="bullet"/>
+      <w:lvlText w:val=""/>
+      <w:lvlJc w:val="left"/>
+      <w:pPr>
+        <w:ind w:left="2880" w:hanging="360"/>
+      </w:pPr>
+      <w:rPr>
+        <w:rFonts w:ascii="Symbol" w:hAnsi="Symbol" w:hint="default"/>
+      </w:rPr>
+    </w:lvl>
+    <w:lvl w:ilvl="4" w:tplc="04090003" w:tentative="1">
+      <w:start w:val="1"/>
+      <w:numFmt w:val="bullet"/>
+      <w:lvlText w:val="o"/>
+      <w:lvlJc w:val="left"/>
+      <w:pPr>
+        <w:ind w:left="3600" w:hanging="360"/>
+      </w:pPr>
+      <w:rPr>
+        <w:rFonts w:ascii="Courier New" w:hAnsi="Courier New" w:cs="Courier New" w:hint="default"/>
+      </w:rPr>
+    </w:lvl>
+    <w:lvl w:ilvl="5" w:tplc="04090005" w:tentative="1">
+      <w:start w:val="1"/>
+      <w:numFmt w:val="bullet"/>
+      <w:lvlText w:val=""/>
+      <w:lvlJc w:val="left"/>
+      <w:pPr>
+        <w:ind w:left="4320" w:hanging="360"/>
+      </w:pPr>
+      <w:rPr>
+        <w:rFonts w:ascii="Wingdings" w:hAnsi="Wingdings" w:hint="default"/>
+      </w:rPr>
+    </w:lvl>
+    <w:lvl w:ilvl="6" w:tplc="04090001" w:tentative="1">
+      <w:start w:val="1"/>
+      <w:numFmt w:val="bullet"/>
+      <w:lvlText w:val=""/>
+      <w:lvlJc w:val="left"/>
+      <w:pPr>
+        <w:ind w:left="5040" w:hanging="360"/>
+      </w:pPr>
+      <w:rPr>
+        <w:rFonts w:ascii="Symbol" w:hAnsi="Symbol" w:hint="default"/>
+      </w:rPr>
+    </w:lvl>
+    <w:lvl w:ilvl="7" w:tplc="04090003" w:tentative="1">
+      <w:start w:val="1"/>
+      <w:numFmt w:val="bullet"/>
+      <w:lvlText w:val="o"/>
+      <w:lvlJc w:val="left"/>
+      <w:pPr>
+        <w:ind w:left="5760" w:hanging="360"/>
+      </w:pPr>
+      <w:rPr>
+        <w:rFonts w:ascii="Courier New" w:hAnsi="Courier New" w:cs="Courier New" w:hint="default"/>
+      </w:rPr>
+    </w:lvl>
+    <w:lvl w:ilvl="8" w:tplc="04090005" w:tentative="1">
+      <w:start w:val="1"/>
+      <w:numFmt w:val="bullet"/>
+      <w:lvlText w:val=""/>
+      <w:lvlJc w:val="left"/>
+      <w:pPr>
+        <w:ind w:left="6480" w:hanging="360"/>
+      </w:pPr>
+      <w:rPr>
+        <w:rFonts w:ascii="Wingdings" w:hAnsi="Wingdings" w:hint="default"/>
+      </w:rPr>
+    </w:lvl>
+  </w:abstractNum>
+  <w:abstractNum w:abstractNumId="11" w15:restartNumberingAfterBreak="0">
     <w:nsid w:val="212B20E9"/>
     <w:multiLevelType w:val="hybridMultilevel"/>
     <w:tmpl w:val="00A654D4"/>
@@ -10597,7 +10604,7 @@
       </w:pPr>
     </w:lvl>
   </w:abstractNum>
-  <w:abstractNum w:abstractNumId="11" w15:restartNumberingAfterBreak="0">
+  <w:abstractNum w:abstractNumId="12" w15:restartNumberingAfterBreak="0">
     <w:nsid w:val="25D64AA2"/>
     <w:multiLevelType w:val="hybridMultilevel"/>
     <w:tmpl w:val="DA22EF56"/>
@@ -10710,7 +10717,7 @@
       </w:rPr>
     </w:lvl>
   </w:abstractNum>
-  <w:abstractNum w:abstractNumId="12" w15:restartNumberingAfterBreak="0">
+  <w:abstractNum w:abstractNumId="13" w15:restartNumberingAfterBreak="0">
     <w:nsid w:val="2E227E2A"/>
     <w:multiLevelType w:val="hybridMultilevel"/>
     <w:tmpl w:val="EF7E33D4"/>
@@ -10799,7 +10806,7 @@
       </w:pPr>
     </w:lvl>
   </w:abstractNum>
-  <w:abstractNum w:abstractNumId="13" w15:restartNumberingAfterBreak="0">
+  <w:abstractNum w:abstractNumId="14" w15:restartNumberingAfterBreak="0">
     <w:nsid w:val="3CC57F1A"/>
     <w:multiLevelType w:val="hybridMultilevel"/>
     <w:tmpl w:val="C59C79EE"/>
@@ -10888,7 +10895,7 @@
       </w:pPr>
     </w:lvl>
   </w:abstractNum>
-  <w:abstractNum w:abstractNumId="14" w15:restartNumberingAfterBreak="0">
+  <w:abstractNum w:abstractNumId="15" w15:restartNumberingAfterBreak="0">
     <w:nsid w:val="4E6374FC"/>
     <w:multiLevelType w:val="hybridMultilevel"/>
     <w:tmpl w:val="8D5C9B3E"/>
@@ -11001,7 +11008,7 @@
       </w:rPr>
     </w:lvl>
   </w:abstractNum>
-  <w:abstractNum w:abstractNumId="15" w15:restartNumberingAfterBreak="0">
+  <w:abstractNum w:abstractNumId="16" w15:restartNumberingAfterBreak="0">
     <w:nsid w:val="573149E0"/>
     <w:multiLevelType w:val="hybridMultilevel"/>
     <w:tmpl w:val="25AA738E"/>
@@ -11114,7 +11121,7 @@
       </w:rPr>
     </w:lvl>
   </w:abstractNum>
-  <w:abstractNum w:abstractNumId="16" w15:restartNumberingAfterBreak="0">
+  <w:abstractNum w:abstractNumId="17" w15:restartNumberingAfterBreak="0">
     <w:nsid w:val="5D083CFA"/>
     <w:multiLevelType w:val="hybridMultilevel"/>
     <w:tmpl w:val="0374E020"/>
@@ -11227,7 +11234,7 @@
       </w:rPr>
     </w:lvl>
   </w:abstractNum>
-  <w:abstractNum w:abstractNumId="17" w15:restartNumberingAfterBreak="0">
+  <w:abstractNum w:abstractNumId="18" w15:restartNumberingAfterBreak="0">
     <w:nsid w:val="634529C3"/>
     <w:multiLevelType w:val="multilevel"/>
     <w:tmpl w:val="04090025"/>
@@ -11323,10 +11330,10 @@
     </w:lvl>
   </w:abstractNum>
   <w:num w:numId="1">
-    <w:abstractNumId w:val="17"/>
+    <w:abstractNumId w:val="18"/>
   </w:num>
   <w:num w:numId="2">
-    <w:abstractNumId w:val="16"/>
+    <w:abstractNumId w:val="17"/>
   </w:num>
   <w:num w:numId="3">
     <w:abstractNumId w:val="9"/>
@@ -11359,22 +11366,25 @@
     <w:abstractNumId w:val="0"/>
   </w:num>
   <w:num w:numId="13">
+    <w:abstractNumId w:val="16"/>
+  </w:num>
+  <w:num w:numId="14">
+    <w:abstractNumId w:val="13"/>
+  </w:num>
+  <w:num w:numId="15">
+    <w:abstractNumId w:val="12"/>
+  </w:num>
+  <w:num w:numId="16">
     <w:abstractNumId w:val="15"/>
   </w:num>
-  <w:num w:numId="14">
-    <w:abstractNumId w:val="12"/>
-  </w:num>
-  <w:num w:numId="15">
+  <w:num w:numId="17">
     <w:abstractNumId w:val="11"/>
   </w:num>
-  <w:num w:numId="16">
+  <w:num w:numId="18">
     <w:abstractNumId w:val="14"/>
   </w:num>
-  <w:num w:numId="17">
+  <w:num w:numId="19">
     <w:abstractNumId w:val="10"/>
-  </w:num>
-  <w:num w:numId="18">
-    <w:abstractNumId w:val="13"/>
   </w:num>
 </w:numbering>
 </file>
@@ -11772,12 +11782,13 @@
   <w:style w:type="paragraph" w:default="1" w:styleId="Normal">
     <w:name w:val="Normal"/>
     <w:qFormat/>
-    <w:rsid w:val="003B5ECF"/>
+    <w:rsid w:val="0017014E"/>
     <w:pPr>
       <w:spacing w:before="120" w:after="120"/>
     </w:pPr>
     <w:rPr>
       <w:rFonts w:ascii="Times New Roman" w:hAnsi="Times New Roman"/>
+      <w:sz w:val="24"/>
     </w:rPr>
   </w:style>
   <w:style w:type="paragraph" w:styleId="Heading1">
@@ -11828,7 +11839,6 @@
     </w:pPr>
     <w:rPr>
       <w:rFonts w:eastAsiaTheme="majorEastAsia" w:cstheme="majorBidi"/>
-      <w:sz w:val="24"/>
       <w:szCs w:val="26"/>
     </w:rPr>
   </w:style>
@@ -11853,7 +11863,6 @@
     </w:pPr>
     <w:rPr>
       <w:rFonts w:asciiTheme="majorHAnsi" w:eastAsiaTheme="majorEastAsia" w:hAnsiTheme="majorHAnsi" w:cstheme="majorBidi"/>
-      <w:sz w:val="24"/>
       <w:szCs w:val="24"/>
     </w:rPr>
   </w:style>
@@ -12094,7 +12103,6 @@
     </w:pPr>
     <w:rPr>
       <w:rFonts w:eastAsia="Times New Roman" w:cs="Times New Roman"/>
-      <w:sz w:val="24"/>
       <w:szCs w:val="24"/>
     </w:rPr>
   </w:style>
@@ -12166,7 +12174,6 @@
     </w:pPr>
     <w:rPr>
       <w:rFonts w:ascii="Arial" w:eastAsiaTheme="minorEastAsia" w:hAnsi="Arial" w:cs="Arial"/>
-      <w:sz w:val="24"/>
       <w:szCs w:val="24"/>
     </w:rPr>
   </w:style>
@@ -12711,7 +12718,7 @@
 </file>
 
 <file path=customXml/itemProps1.xml><?xml version="1.0" encoding="utf-8"?>
-<ds:datastoreItem xmlns:ds="http://schemas.openxmlformats.org/officeDocument/2006/customXml" ds:itemID="{510D7615-2960-47AB-963B-F3ED995C1F53}">
+<ds:datastoreItem xmlns:ds="http://schemas.openxmlformats.org/officeDocument/2006/customXml" ds:itemID="{A5CCC84A-5FB6-44C2-A94F-E3DC064AAF7D}">
   <ds:schemaRefs>
     <ds:schemaRef ds:uri="http://schemas.openxmlformats.org/officeDocument/2006/bibliography"/>
   </ds:schemaRefs>

</xml_diff>

<commit_message>
Doc Cleanup, PDF copies
</commit_message>
<xml_diff>
--- a/docs/GeoSamsStartup.docx
+++ b/docs/GeoSamsStartup.docx
@@ -371,7 +371,23 @@
                 <w:rFonts w:eastAsia="Times New Roman"/>
                 <w:noProof/>
               </w:rPr>
-              <w:t>Python</w:t>
+              <w:t>Pyt</w:t>
+            </w:r>
+            <w:r>
+              <w:rPr>
+                <w:rStyle w:val="Hyperlink"/>
+                <w:rFonts w:eastAsia="Times New Roman"/>
+                <w:noProof/>
+              </w:rPr>
+              <w:t>h</w:t>
+            </w:r>
+            <w:r>
+              <w:rPr>
+                <w:rStyle w:val="Hyperlink"/>
+                <w:rFonts w:eastAsia="Times New Roman"/>
+                <w:noProof/>
+              </w:rPr>
+              <w:t>on</w:t>
             </w:r>
             <w:r>
               <w:rPr>
@@ -2498,12 +2514,12 @@
       <w:pPr>
         <w:pStyle w:val="Heading3"/>
       </w:pPr>
-      <w:bookmarkStart w:id="3" w:name="_Toc186778489"/>
-      <w:bookmarkStart w:id="4" w:name="_Ref187241296"/>
+      <w:bookmarkStart w:id="3" w:name="_Ref187241296"/>
+      <w:bookmarkStart w:id="4" w:name="_Toc186778489"/>
       <w:r>
         <w:t>Microsoft C++ Build Tools</w:t>
       </w:r>
-      <w:bookmarkEnd w:id="4"/>
+      <w:bookmarkEnd w:id="3"/>
     </w:p>
     <w:p>
       <w:r>
@@ -2513,12 +2529,7 @@
         <w:t>Microsoft C++ Build Tools</w:t>
       </w:r>
       <w:r>
-        <w:t xml:space="preserve"> installed so that the python installer can build any needed libraries. Request the tool from ITD</w:t>
-      </w:r>
-      <w:bookmarkStart w:id="5" w:name="_GoBack"/>
-      <w:bookmarkEnd w:id="5"/>
-      <w:r>
-        <w:t>. See the following link:</w:t>
+        <w:t xml:space="preserve"> installed so that the python installer can build any needed libraries. Request the tool from ITD. See the following link:</w:t>
       </w:r>
     </w:p>
     <w:p>
@@ -2541,7 +2552,7 @@
       <w:r>
         <w:t>Python packages</w:t>
       </w:r>
-      <w:bookmarkEnd w:id="3"/>
+      <w:bookmarkEnd w:id="4"/>
       <w:r>
         <w:t xml:space="preserve"> </w:t>
       </w:r>
@@ -2750,54 +2761,54 @@
           <w:rFonts w:ascii="Calibri" w:eastAsia="Times New Roman" w:hAnsi="Calibri" w:cs="Calibri"/>
         </w:rPr>
       </w:pPr>
-      <w:bookmarkStart w:id="6" w:name="_Toc186778490"/>
+      <w:bookmarkStart w:id="5" w:name="_Toc186778490"/>
       <w:r>
         <w:rPr>
           <w:rFonts w:ascii="Calibri" w:eastAsia="Times New Roman" w:hAnsi="Calibri" w:cs="Calibri"/>
         </w:rPr>
         <w:t>R</w:t>
       </w:r>
+      <w:bookmarkEnd w:id="5"/>
+    </w:p>
+    <w:p>
+      <w:r>
+        <w:t>R is a free, open-source programming language and software environment</w:t>
+      </w:r>
+      <w:r>
+        <w:t>. R is optimized</w:t>
+      </w:r>
+      <w:r>
+        <w:t xml:space="preserve"> for statistical computing and data visualization</w:t>
+      </w:r>
+      <w:r>
+        <w:t xml:space="preserve">. </w:t>
+      </w:r>
+    </w:p>
+    <w:p>
+      <w:r>
+        <w:t>See the NEFS-IT Service Desk to actually have R installed on your GFE.</w:t>
+      </w:r>
+    </w:p>
+    <w:p>
+      <w:r>
+        <w:t>The user is not expected to have a working knowledge of R. The GeoSAMS GUI calls R-scripts that do the algorithmic processing.</w:t>
+      </w:r>
+    </w:p>
+    <w:p>
+      <w:pPr>
+        <w:pStyle w:val="Heading2"/>
+        <w:rPr>
+          <w:rFonts w:ascii="Calibri" w:eastAsia="Times New Roman" w:hAnsi="Calibri" w:cs="Calibri"/>
+        </w:rPr>
+      </w:pPr>
+      <w:bookmarkStart w:id="6" w:name="_Toc186778491"/>
+      <w:r>
+        <w:rPr>
+          <w:rFonts w:eastAsia="Times New Roman"/>
+        </w:rPr>
+        <w:t>Math Support</w:t>
+      </w:r>
       <w:bookmarkEnd w:id="6"/>
-    </w:p>
-    <w:p>
-      <w:r>
-        <w:t>R is a free, open-source programming language and software environment</w:t>
-      </w:r>
-      <w:r>
-        <w:t>. R is optimized</w:t>
-      </w:r>
-      <w:r>
-        <w:t xml:space="preserve"> for statistical computing and data visualization</w:t>
-      </w:r>
-      <w:r>
-        <w:t xml:space="preserve">. </w:t>
-      </w:r>
-    </w:p>
-    <w:p>
-      <w:r>
-        <w:t>See the NEFS-IT Service Desk to actually have R installed on your GFE.</w:t>
-      </w:r>
-    </w:p>
-    <w:p>
-      <w:r>
-        <w:t>The user is not expected to have a working knowledge of R. The GeoSAMS GUI calls R-scripts that do the algorithmic processing.</w:t>
-      </w:r>
-    </w:p>
-    <w:p>
-      <w:pPr>
-        <w:pStyle w:val="Heading2"/>
-        <w:rPr>
-          <w:rFonts w:ascii="Calibri" w:eastAsia="Times New Roman" w:hAnsi="Calibri" w:cs="Calibri"/>
-        </w:rPr>
-      </w:pPr>
-      <w:bookmarkStart w:id="7" w:name="_Toc186778491"/>
-      <w:r>
-        <w:rPr>
-          <w:rFonts w:eastAsia="Times New Roman"/>
-        </w:rPr>
-        <w:t>Math Support</w:t>
-      </w:r>
-      <w:bookmarkEnd w:id="7"/>
     </w:p>
     <w:p>
       <w:pPr>
@@ -2965,26 +2976,26 @@
       <w:pPr>
         <w:pStyle w:val="Heading3"/>
       </w:pPr>
-      <w:bookmarkStart w:id="8" w:name="_Toc186778492"/>
+      <w:bookmarkStart w:id="7" w:name="_Toc186778492"/>
       <w:r>
         <w:t>Matlab</w:t>
       </w:r>
+      <w:bookmarkEnd w:id="7"/>
+    </w:p>
+    <w:p>
+      <w:r>
+        <w:t>See the NEFS-IT Service Desk to actually have Matlab installed on your GFE. Only Matlab is necessary. GeoSAMS is not using any of the Matlab toolboxes. It does use free software under the terms of the GNU General Public License.</w:t>
+      </w:r>
+    </w:p>
+    <w:p>
+      <w:pPr>
+        <w:pStyle w:val="Heading3"/>
+      </w:pPr>
+      <w:bookmarkStart w:id="8" w:name="_Toc186778493"/>
+      <w:r>
+        <w:t>Octave</w:t>
+      </w:r>
       <w:bookmarkEnd w:id="8"/>
-    </w:p>
-    <w:p>
-      <w:r>
-        <w:t>See the NEFS-IT Service Desk to actually have Matlab installed on your GFE. Only Matlab is necessary. GeoSAMS is not using any of the Matlab toolboxes. It does use free software under the terms of the GNU General Public License.</w:t>
-      </w:r>
-    </w:p>
-    <w:p>
-      <w:pPr>
-        <w:pStyle w:val="Heading3"/>
-      </w:pPr>
-      <w:bookmarkStart w:id="9" w:name="_Toc186778493"/>
-      <w:r>
-        <w:t>Octave</w:t>
-      </w:r>
-      <w:bookmarkEnd w:id="9"/>
     </w:p>
     <w:p>
       <w:pPr>
@@ -3304,7 +3315,7 @@
           <w:rFonts w:ascii="Calibri" w:eastAsia="Times New Roman" w:hAnsi="Calibri" w:cs="Calibri"/>
         </w:rPr>
       </w:pPr>
-      <w:bookmarkStart w:id="10" w:name="_Toc186778494"/>
+      <w:bookmarkStart w:id="9" w:name="_Toc186778494"/>
       <w:r>
         <w:rPr>
           <w:rFonts w:eastAsia="Times New Roman"/>
@@ -3360,7 +3371,7 @@
         </w:rPr>
         <w:t>files</w:t>
       </w:r>
-      <w:bookmarkEnd w:id="10"/>
+      <w:bookmarkEnd w:id="9"/>
     </w:p>
     <w:p>
       <w:pPr>
@@ -3663,14 +3674,14 @@
         </w:rPr>
         <w:t xml:space="preserve"> </w:t>
       </w:r>
-      <w:bookmarkStart w:id="11" w:name="_Toc186778495"/>
+      <w:bookmarkStart w:id="10" w:name="_Toc186778495"/>
       <w:r>
         <w:rPr>
           <w:rFonts w:eastAsia="Times New Roman"/>
         </w:rPr>
         <w:t>Windows 10 Terminal Color</w:t>
       </w:r>
-      <w:bookmarkEnd w:id="11"/>
+      <w:bookmarkEnd w:id="10"/>
     </w:p>
     <w:p>
       <w:r>
@@ -3933,7 +3944,7 @@
           <w:rFonts w:ascii="Calibri" w:eastAsia="Times New Roman" w:hAnsi="Calibri" w:cs="Calibri"/>
         </w:rPr>
       </w:pPr>
-      <w:bookmarkStart w:id="12" w:name="_Toc186778496"/>
+      <w:bookmarkStart w:id="11" w:name="_Toc186778496"/>
       <w:r>
         <w:rPr>
           <w:rFonts w:eastAsia="Times New Roman"/>
@@ -3946,7 +3957,7 @@
         </w:rPr>
         <w:t>GUI</w:t>
       </w:r>
-      <w:bookmarkEnd w:id="12"/>
+      <w:bookmarkEnd w:id="11"/>
     </w:p>
     <w:p>
       <w:pPr>
@@ -4111,7 +4122,7 @@
           <w:rFonts w:ascii="Calibri" w:eastAsia="Times New Roman" w:hAnsi="Calibri" w:cs="Calibri"/>
         </w:rPr>
       </w:pPr>
-      <w:bookmarkStart w:id="13" w:name="_Toc186778497"/>
+      <w:bookmarkStart w:id="12" w:name="_Toc186778497"/>
       <w:r>
         <w:rPr>
           <w:rFonts w:eastAsia="Times New Roman"/>
@@ -4131,7 +4142,7 @@
         </w:rPr>
         <w:t>Setup</w:t>
       </w:r>
-      <w:bookmarkEnd w:id="13"/>
+      <w:bookmarkEnd w:id="12"/>
     </w:p>
     <w:p>
       <w:pPr>
@@ -4710,14 +4721,14 @@
           <w:rFonts w:ascii="Calibri" w:eastAsia="Times New Roman" w:hAnsi="Calibri" w:cs="Calibri"/>
         </w:rPr>
       </w:pPr>
-      <w:bookmarkStart w:id="14" w:name="_Toc186778498"/>
+      <w:bookmarkStart w:id="13" w:name="_Toc186778498"/>
       <w:r>
         <w:rPr>
           <w:rFonts w:ascii="Calibri" w:eastAsia="Times New Roman" w:hAnsi="Calibri" w:cs="Calibri"/>
         </w:rPr>
         <w:t>GUI Help</w:t>
       </w:r>
-      <w:bookmarkEnd w:id="14"/>
+      <w:bookmarkEnd w:id="13"/>
     </w:p>
     <w:p>
       <w:r>
@@ -4731,8 +4742,8 @@
           <w:rFonts w:ascii="Calibri" w:eastAsia="Times New Roman" w:hAnsi="Calibri" w:cs="Calibri"/>
         </w:rPr>
       </w:pPr>
-      <w:bookmarkStart w:id="15" w:name="_Ref171493161"/>
-      <w:bookmarkStart w:id="16" w:name="_Toc186778499"/>
+      <w:bookmarkStart w:id="14" w:name="_Ref171493161"/>
+      <w:bookmarkStart w:id="15" w:name="_Toc186778499"/>
       <w:r>
         <w:rPr>
           <w:rFonts w:eastAsia="Times New Roman"/>
@@ -4764,8 +4775,8 @@
         </w:rPr>
         <w:t>Simulation</w:t>
       </w:r>
+      <w:bookmarkEnd w:id="14"/>
       <w:bookmarkEnd w:id="15"/>
-      <w:bookmarkEnd w:id="16"/>
     </w:p>
     <w:p>
       <w:r>
@@ -7810,11 +7821,11 @@
       <w:pPr>
         <w:pStyle w:val="Heading3"/>
       </w:pPr>
-      <w:bookmarkStart w:id="17" w:name="_Toc186778500"/>
+      <w:bookmarkStart w:id="16" w:name="_Toc186778500"/>
       <w:r>
         <w:t>Early Termination</w:t>
       </w:r>
-      <w:bookmarkEnd w:id="17"/>
+      <w:bookmarkEnd w:id="16"/>
     </w:p>
     <w:p>
       <w:r>
@@ -7828,7 +7839,7 @@
           <w:rFonts w:ascii="Calibri" w:eastAsia="Times New Roman" w:hAnsi="Calibri" w:cs="Calibri"/>
         </w:rPr>
       </w:pPr>
-      <w:bookmarkStart w:id="18" w:name="_Toc186778501"/>
+      <w:bookmarkStart w:id="17" w:name="_Toc186778501"/>
       <w:r>
         <w:rPr>
           <w:rFonts w:eastAsia="Times New Roman"/>
@@ -7848,7 +7859,7 @@
         </w:rPr>
         <w:t>completion</w:t>
       </w:r>
-      <w:bookmarkEnd w:id="18"/>
+      <w:bookmarkEnd w:id="17"/>
     </w:p>
     <w:p>
       <w:pPr>
@@ -8546,11 +8557,11 @@
       <w:pPr>
         <w:pStyle w:val="Heading1"/>
       </w:pPr>
-      <w:bookmarkStart w:id="19" w:name="_Toc186778502"/>
+      <w:bookmarkStart w:id="18" w:name="_Toc186778502"/>
       <w:r>
         <w:t>Manually Running GeoSAMS</w:t>
       </w:r>
-      <w:bookmarkEnd w:id="19"/>
+      <w:bookmarkEnd w:id="18"/>
     </w:p>
     <w:p>
       <w:r>
@@ -8582,12 +8593,12 @@
       <w:pPr>
         <w:pStyle w:val="Heading2"/>
       </w:pPr>
-      <w:bookmarkStart w:id="20" w:name="_Toc186778503"/>
+      <w:bookmarkStart w:id="19" w:name="_Toc186778503"/>
       <w:r>
         <w:lastRenderedPageBreak/>
         <w:t>Unpack.sh/.bat</w:t>
       </w:r>
-      <w:bookmarkEnd w:id="20"/>
+      <w:bookmarkEnd w:id="19"/>
     </w:p>
     <w:p>
       <w:r>
@@ -8809,11 +8820,11 @@
       <w:pPr>
         <w:pStyle w:val="Heading2"/>
       </w:pPr>
-      <w:bookmarkStart w:id="21" w:name="_Toc186778504"/>
+      <w:bookmarkStart w:id="20" w:name="_Toc186778504"/>
       <w:r>
         <w:t>Run GeoSAMS</w:t>
       </w:r>
-      <w:bookmarkEnd w:id="21"/>
+      <w:bookmarkEnd w:id="20"/>
     </w:p>
     <w:p>
       <w:r>
@@ -8896,14 +8907,14 @@
       <w:pPr>
         <w:pStyle w:val="Heading2"/>
       </w:pPr>
-      <w:bookmarkStart w:id="22" w:name="_Toc186778505"/>
+      <w:bookmarkStart w:id="21" w:name="_Toc186778505"/>
       <w:r>
         <w:t>Process Results</w:t>
       </w:r>
       <w:r>
         <w:t>, DEPRECATED – not kept up to date, now handled by GUI</w:t>
       </w:r>
-      <w:bookmarkEnd w:id="22"/>
+      <w:bookmarkEnd w:id="21"/>
     </w:p>
     <w:p>
       <w:r>
@@ -10277,32 +10288,32 @@
       <w:pPr>
         <w:pStyle w:val="Heading2"/>
       </w:pPr>
-      <w:bookmarkStart w:id="23" w:name="_Toc186778506"/>
+      <w:bookmarkStart w:id="22" w:name="_Toc186778506"/>
       <w:r>
         <w:t>Rscript and Python Kriging</w:t>
       </w:r>
+      <w:bookmarkEnd w:id="22"/>
+    </w:p>
+    <w:p>
+      <w:r>
+        <w:t>Whereas post processing after growth simulation is now handled by the GUI</w:t>
+      </w:r>
+      <w:r>
+        <w:t>. The user can</w:t>
+      </w:r>
+      <w:r>
+        <w:t xml:space="preserve"> still run some steps by hand to aid analysis</w:t>
+      </w:r>
+    </w:p>
+    <w:p>
+      <w:pPr>
+        <w:pStyle w:val="Heading3"/>
+      </w:pPr>
+      <w:bookmarkStart w:id="23" w:name="_Toc186778507"/>
+      <w:r>
+        <w:t>GAMS Residual computation</w:t>
+      </w:r>
       <w:bookmarkEnd w:id="23"/>
-    </w:p>
-    <w:p>
-      <w:r>
-        <w:t>Whereas post processing after growth simulation is now handled by the GUI</w:t>
-      </w:r>
-      <w:r>
-        <w:t>. The user can</w:t>
-      </w:r>
-      <w:r>
-        <w:t xml:space="preserve"> still run some steps by hand to aid analysis</w:t>
-      </w:r>
-    </w:p>
-    <w:p>
-      <w:pPr>
-        <w:pStyle w:val="Heading3"/>
-      </w:pPr>
-      <w:bookmarkStart w:id="24" w:name="_Toc186778507"/>
-      <w:r>
-        <w:t>GAMS Residual computation</w:t>
-      </w:r>
-      <w:bookmarkEnd w:id="24"/>
     </w:p>
     <w:p>
       <w:pPr>
@@ -10363,11 +10374,11 @@
       <w:pPr>
         <w:pStyle w:val="Heading3"/>
       </w:pPr>
-      <w:bookmarkStart w:id="25" w:name="_Toc186778508"/>
+      <w:bookmarkStart w:id="24" w:name="_Toc186778508"/>
       <w:r>
         <w:t>Python Ordinary Kriging</w:t>
       </w:r>
-      <w:bookmarkEnd w:id="25"/>
+      <w:bookmarkEnd w:id="24"/>
     </w:p>
     <w:p>
       <w:pPr>
@@ -10430,55 +10441,317 @@
       <w:pPr>
         <w:pStyle w:val="Heading3"/>
       </w:pPr>
-      <w:bookmarkStart w:id="26" w:name="_Toc186778509"/>
+      <w:bookmarkStart w:id="25" w:name="_Toc186778509"/>
       <w:r>
         <w:t>From within Matlab or Octave</w:t>
       </w:r>
+      <w:bookmarkEnd w:id="25"/>
+    </w:p>
+    <w:p>
+      <w:r>
+        <w:t>View results within math tool for further analysis</w:t>
+      </w:r>
+    </w:p>
+    <w:p>
+      <w:pPr>
+        <w:ind w:left="720"/>
+      </w:pPr>
+      <w:r>
+        <w:rPr>
+          <w:b/>
+        </w:rPr>
+        <w:t>PlotLatLonGrid</w:t>
+      </w:r>
+      <w:r>
+        <w:t>('ABUN_',2022, 2026, 0)</w:t>
+      </w:r>
+    </w:p>
+    <w:p>
+      <w:pPr>
+        <w:pStyle w:val="Heading1"/>
+      </w:pPr>
+      <w:r>
+        <w:lastRenderedPageBreak/>
+        <w:t>Software Documentation</w:t>
+      </w:r>
+    </w:p>
+    <w:p>
+      <w:r>
+        <w:t>A software application is used to generated source code documents from text embedded in the source files. This application is called doxygen, s</w:t>
+      </w:r>
+      <w:r>
+        <w:t>ee the NEFS-IT Service Desk to actually have python installed on your GFE</w:t>
+      </w:r>
+      <w:r>
+        <w:t>. For more information on doxygen refer to the home page:</w:t>
+      </w:r>
+    </w:p>
+    <w:p>
+      <w:hyperlink r:id="rId22" w:history="1">
+        <w:r>
+          <w:rPr>
+            <w:rStyle w:val="Hyperlink"/>
+          </w:rPr>
+          <w:t>https://www.doxygen.nl/</w:t>
+        </w:r>
+      </w:hyperlink>
+    </w:p>
+    <w:p/>
+    <w:p>
+      <w:r>
+        <w:t xml:space="preserve">Each software configuration item has its own </w:t>
+      </w:r>
+      <w:r>
+        <w:t xml:space="preserve">file for used with doxygen, called Doxyfile. This is located in the project root directory </w:t>
+      </w:r>
+    </w:p>
+    <w:p>
+      <w:pPr>
+        <w:pStyle w:val="ListParagraph"/>
+        <w:numPr>
+          <w:ilvl w:val="0"/>
+          <w:numId w:val="20"/>
+        </w:numPr>
+      </w:pPr>
+      <w:r>
+        <w:t>docsGUI</w:t>
+      </w:r>
+    </w:p>
+    <w:p>
+      <w:pPr>
+        <w:pStyle w:val="ListParagraph"/>
+        <w:numPr>
+          <w:ilvl w:val="0"/>
+          <w:numId w:val="20"/>
+        </w:numPr>
+      </w:pPr>
+      <w:r>
+        <w:t>docsSIM</w:t>
+      </w:r>
+    </w:p>
+    <w:p>
+      <w:r>
+        <w:t>This file is opened via the doxygen tool, Doxywizard</w:t>
+      </w:r>
+    </w:p>
+    <w:p>
+      <w:r>
+        <w:rPr>
+          <w:noProof/>
+        </w:rPr>
+        <w:lastRenderedPageBreak/>
+        <w:drawing>
+          <wp:inline distT="0" distB="0" distL="0" distR="0" wp14:anchorId="35D83695" wp14:editId="30F4FEF4">
+            <wp:extent cx="5943600" cy="6098540"/>
+            <wp:effectExtent l="0" t="0" r="0" b="0"/>
+            <wp:docPr id="3" name="Picture 3"/>
+            <wp:cNvGraphicFramePr>
+              <a:graphicFrameLocks xmlns:a="http://schemas.openxmlformats.org/drawingml/2006/main" noChangeAspect="1"/>
+            </wp:cNvGraphicFramePr>
+            <a:graphic xmlns:a="http://schemas.openxmlformats.org/drawingml/2006/main">
+              <a:graphicData uri="http://schemas.openxmlformats.org/drawingml/2006/picture">
+                <pic:pic xmlns:pic="http://schemas.openxmlformats.org/drawingml/2006/picture">
+                  <pic:nvPicPr>
+                    <pic:cNvPr id="1" name=""/>
+                    <pic:cNvPicPr/>
+                  </pic:nvPicPr>
+                  <pic:blipFill>
+                    <a:blip r:embed="rId23"/>
+                    <a:stretch>
+                      <a:fillRect/>
+                    </a:stretch>
+                  </pic:blipFill>
+                  <pic:spPr>
+                    <a:xfrm>
+                      <a:off x="0" y="0"/>
+                      <a:ext cx="5943600" cy="6098540"/>
+                    </a:xfrm>
+                    <a:prstGeom prst="rect">
+                      <a:avLst/>
+                    </a:prstGeom>
+                  </pic:spPr>
+                </pic:pic>
+              </a:graphicData>
+            </a:graphic>
+          </wp:inline>
+        </w:drawing>
+      </w:r>
+    </w:p>
+    <w:p>
+      <w:r>
+        <w:t>From the File tab, open and navigate to the Doxyfile</w:t>
+      </w:r>
+    </w:p>
+    <w:p>
+      <w:r>
+        <w:rPr>
+          <w:noProof/>
+        </w:rPr>
+        <w:lastRenderedPageBreak/>
+        <w:drawing>
+          <wp:inline distT="0" distB="0" distL="0" distR="0" wp14:anchorId="5A7DE9B8" wp14:editId="6A494330">
+            <wp:extent cx="4580467" cy="2872579"/>
+            <wp:effectExtent l="0" t="0" r="0" b="4445"/>
+            <wp:docPr id="8" name="Picture 8"/>
+            <wp:cNvGraphicFramePr>
+              <a:graphicFrameLocks xmlns:a="http://schemas.openxmlformats.org/drawingml/2006/main" noChangeAspect="1"/>
+            </wp:cNvGraphicFramePr>
+            <a:graphic xmlns:a="http://schemas.openxmlformats.org/drawingml/2006/main">
+              <a:graphicData uri="http://schemas.openxmlformats.org/drawingml/2006/picture">
+                <pic:pic xmlns:pic="http://schemas.openxmlformats.org/drawingml/2006/picture">
+                  <pic:nvPicPr>
+                    <pic:cNvPr id="1" name=""/>
+                    <pic:cNvPicPr/>
+                  </pic:nvPicPr>
+                  <pic:blipFill>
+                    <a:blip r:embed="rId24"/>
+                    <a:stretch>
+                      <a:fillRect/>
+                    </a:stretch>
+                  </pic:blipFill>
+                  <pic:spPr>
+                    <a:xfrm>
+                      <a:off x="0" y="0"/>
+                      <a:ext cx="4595064" cy="2881734"/>
+                    </a:xfrm>
+                    <a:prstGeom prst="rect">
+                      <a:avLst/>
+                    </a:prstGeom>
+                  </pic:spPr>
+                </pic:pic>
+              </a:graphicData>
+            </a:graphic>
+          </wp:inline>
+        </w:drawing>
+      </w:r>
+    </w:p>
+    <w:p/>
+    <w:p>
+      <w:r>
+        <w:t>Then in the Doxywizard, select the Run tab and click “Run doxygen”</w:t>
+      </w:r>
+    </w:p>
+    <w:p>
+      <w:r>
+        <w:rPr>
+          <w:noProof/>
+        </w:rPr>
+        <w:drawing>
+          <wp:inline distT="0" distB="0" distL="0" distR="0" wp14:anchorId="7D90B9C4" wp14:editId="4FA47183">
+            <wp:extent cx="4512733" cy="4630372"/>
+            <wp:effectExtent l="0" t="0" r="2540" b="0"/>
+            <wp:docPr id="9" name="Picture 9"/>
+            <wp:cNvGraphicFramePr>
+              <a:graphicFrameLocks xmlns:a="http://schemas.openxmlformats.org/drawingml/2006/main" noChangeAspect="1"/>
+            </wp:cNvGraphicFramePr>
+            <a:graphic xmlns:a="http://schemas.openxmlformats.org/drawingml/2006/main">
+              <a:graphicData uri="http://schemas.openxmlformats.org/drawingml/2006/picture">
+                <pic:pic xmlns:pic="http://schemas.openxmlformats.org/drawingml/2006/picture">
+                  <pic:nvPicPr>
+                    <pic:cNvPr id="1" name=""/>
+                    <pic:cNvPicPr/>
+                  </pic:nvPicPr>
+                  <pic:blipFill>
+                    <a:blip r:embed="rId25"/>
+                    <a:stretch>
+                      <a:fillRect/>
+                    </a:stretch>
+                  </pic:blipFill>
+                  <pic:spPr>
+                    <a:xfrm>
+                      <a:off x="0" y="0"/>
+                      <a:ext cx="4523511" cy="4641431"/>
+                    </a:xfrm>
+                    <a:prstGeom prst="rect">
+                      <a:avLst/>
+                    </a:prstGeom>
+                  </pic:spPr>
+                </pic:pic>
+              </a:graphicData>
+            </a:graphic>
+          </wp:inline>
+        </w:drawing>
+      </w:r>
+    </w:p>
+    <w:p/>
+    <w:p>
+      <w:r>
+        <w:t xml:space="preserve">Doxygen has been set up to generated documentation </w:t>
+      </w:r>
+      <w:r>
+        <w:t>in each of the following format</w:t>
+      </w:r>
+      <w:bookmarkStart w:id="26" w:name="_GoBack"/>
       <w:bookmarkEnd w:id="26"/>
-    </w:p>
-    <w:p>
-      <w:r>
-        <w:t>View results within math tool for further analysis</w:t>
-      </w:r>
-    </w:p>
-    <w:p>
-      <w:pPr>
-        <w:ind w:left="720"/>
-      </w:pPr>
-      <w:r>
-        <w:rPr>
-          <w:b/>
-        </w:rPr>
-        <w:t>PlotLatLonGridSurvey</w:t>
-      </w:r>
-      <w:r>
-        <w:t>('Results/Lat_Lon_Surv_BIOM_AL', 'Results/Lat_Lon_Grid_BIOM_AL_2022_2026', 2022, 13, 'AL')</w:t>
-      </w:r>
-    </w:p>
-    <w:p>
-      <w:r>
-        <w:t>Or just the grid data without survey results</w:t>
-      </w:r>
-    </w:p>
-    <w:p>
-      <w:pPr>
-        <w:ind w:left="720"/>
-      </w:pPr>
-      <w:r>
-        <w:rPr>
-          <w:b/>
-        </w:rPr>
-        <w:t>PlotLatLonGrid</w:t>
-      </w:r>
-      <w:r>
-        <w:t>('Results/Lat_Lon_Grid_RECR_AL_2022_2026', 2022, 'AL', 1)</w:t>
-      </w:r>
-      <w:r>
-        <w:tab/>
+      <w:r>
+        <w:t>s</w:t>
+      </w:r>
+    </w:p>
+    <w:p>
+      <w:pPr>
+        <w:pStyle w:val="ListParagraph"/>
+        <w:numPr>
+          <w:ilvl w:val="0"/>
+          <w:numId w:val="21"/>
+        </w:numPr>
+      </w:pPr>
+      <w:r>
+        <w:t>HTML: &lt;project root&gt;</w:t>
+      </w:r>
+      <w:r>
+        <w:t>\</w:t>
+      </w:r>
+      <w:r>
+        <w:t>docsGUI\html</w:t>
+      </w:r>
+      <w:r>
+        <w:t>\index.html. This can also be opened by clicking “Show HTML output in the run tab of Doxywizard.</w:t>
+      </w:r>
+    </w:p>
+    <w:p>
+      <w:pPr>
+        <w:pStyle w:val="ListParagraph"/>
+        <w:numPr>
+          <w:ilvl w:val="0"/>
+          <w:numId w:val="21"/>
+        </w:numPr>
+      </w:pPr>
+      <w:r>
+        <w:t xml:space="preserve">latex: </w:t>
+      </w:r>
+      <w:r>
+        <w:t>&lt;project root&gt;\</w:t>
+      </w:r>
+      <w:r>
+        <w:t xml:space="preserve">docsGUI\latex\refman.tex. To view this requires </w:t>
+      </w:r>
+      <w:r>
+        <w:t>Texmaker</w:t>
+      </w:r>
+      <w:r>
+        <w:t xml:space="preserve"> to have been installed.</w:t>
+      </w:r>
+    </w:p>
+    <w:p>
+      <w:pPr>
+        <w:pStyle w:val="ListParagraph"/>
+        <w:numPr>
+          <w:ilvl w:val="0"/>
+          <w:numId w:val="21"/>
+        </w:numPr>
+      </w:pPr>
+      <w:r>
+        <w:t xml:space="preserve">rtf: </w:t>
+      </w:r>
+      <w:r>
+        <w:t>&lt;project root&gt;\</w:t>
+      </w:r>
+      <w:r>
+        <w:t>docsGUI\latex\refman.rtf. Rich Text Format document readable by MS Word.</w:t>
       </w:r>
     </w:p>
     <w:sectPr>
-      <w:footerReference w:type="default" r:id="rId22"/>
+      <w:footerReference w:type="default" r:id="rId26"/>
       <w:pgSz w:w="12240" w:h="15840"/>
       <w:pgMar w:top="1440" w:right="1440" w:bottom="1440" w:left="1440" w:header="720" w:footer="720" w:gutter="0"/>
       <w:pgNumType w:start="1"/>
@@ -10574,7 +10847,7 @@
           <w:rPr>
             <w:noProof/>
           </w:rPr>
-          <w:t>1</w:t>
+          <w:t>13</w:t>
         </w:r>
         <w:r>
           <w:rPr>
@@ -11550,9 +11823,9 @@
     </w:lvl>
   </w:abstractNum>
   <w:abstractNum w:abstractNumId="17" w15:restartNumberingAfterBreak="0">
-    <w:nsid w:val="5D083CFA"/>
+    <w:nsid w:val="579C3996"/>
     <w:multiLevelType w:val="hybridMultilevel"/>
-    <w:tmpl w:val="0374E020"/>
+    <w:tmpl w:val="C67E786C"/>
     <w:lvl w:ilvl="0" w:tplc="04090001">
       <w:start w:val="1"/>
       <w:numFmt w:val="bullet"/>
@@ -11663,6 +11936,119 @@
     </w:lvl>
   </w:abstractNum>
   <w:abstractNum w:abstractNumId="18" w15:restartNumberingAfterBreak="0">
+    <w:nsid w:val="5D083CFA"/>
+    <w:multiLevelType w:val="hybridMultilevel"/>
+    <w:tmpl w:val="0374E020"/>
+    <w:lvl w:ilvl="0" w:tplc="04090001">
+      <w:start w:val="1"/>
+      <w:numFmt w:val="bullet"/>
+      <w:lvlText w:val=""/>
+      <w:lvlJc w:val="left"/>
+      <w:pPr>
+        <w:ind w:left="720" w:hanging="360"/>
+      </w:pPr>
+      <w:rPr>
+        <w:rFonts w:ascii="Symbol" w:hAnsi="Symbol" w:hint="default"/>
+      </w:rPr>
+    </w:lvl>
+    <w:lvl w:ilvl="1" w:tplc="04090003" w:tentative="1">
+      <w:start w:val="1"/>
+      <w:numFmt w:val="bullet"/>
+      <w:lvlText w:val="o"/>
+      <w:lvlJc w:val="left"/>
+      <w:pPr>
+        <w:ind w:left="1440" w:hanging="360"/>
+      </w:pPr>
+      <w:rPr>
+        <w:rFonts w:ascii="Courier New" w:hAnsi="Courier New" w:cs="Courier New" w:hint="default"/>
+      </w:rPr>
+    </w:lvl>
+    <w:lvl w:ilvl="2" w:tplc="04090005" w:tentative="1">
+      <w:start w:val="1"/>
+      <w:numFmt w:val="bullet"/>
+      <w:lvlText w:val=""/>
+      <w:lvlJc w:val="left"/>
+      <w:pPr>
+        <w:ind w:left="2160" w:hanging="360"/>
+      </w:pPr>
+      <w:rPr>
+        <w:rFonts w:ascii="Wingdings" w:hAnsi="Wingdings" w:hint="default"/>
+      </w:rPr>
+    </w:lvl>
+    <w:lvl w:ilvl="3" w:tplc="04090001" w:tentative="1">
+      <w:start w:val="1"/>
+      <w:numFmt w:val="bullet"/>
+      <w:lvlText w:val=""/>
+      <w:lvlJc w:val="left"/>
+      <w:pPr>
+        <w:ind w:left="2880" w:hanging="360"/>
+      </w:pPr>
+      <w:rPr>
+        <w:rFonts w:ascii="Symbol" w:hAnsi="Symbol" w:hint="default"/>
+      </w:rPr>
+    </w:lvl>
+    <w:lvl w:ilvl="4" w:tplc="04090003" w:tentative="1">
+      <w:start w:val="1"/>
+      <w:numFmt w:val="bullet"/>
+      <w:lvlText w:val="o"/>
+      <w:lvlJc w:val="left"/>
+      <w:pPr>
+        <w:ind w:left="3600" w:hanging="360"/>
+      </w:pPr>
+      <w:rPr>
+        <w:rFonts w:ascii="Courier New" w:hAnsi="Courier New" w:cs="Courier New" w:hint="default"/>
+      </w:rPr>
+    </w:lvl>
+    <w:lvl w:ilvl="5" w:tplc="04090005" w:tentative="1">
+      <w:start w:val="1"/>
+      <w:numFmt w:val="bullet"/>
+      <w:lvlText w:val=""/>
+      <w:lvlJc w:val="left"/>
+      <w:pPr>
+        <w:ind w:left="4320" w:hanging="360"/>
+      </w:pPr>
+      <w:rPr>
+        <w:rFonts w:ascii="Wingdings" w:hAnsi="Wingdings" w:hint="default"/>
+      </w:rPr>
+    </w:lvl>
+    <w:lvl w:ilvl="6" w:tplc="04090001" w:tentative="1">
+      <w:start w:val="1"/>
+      <w:numFmt w:val="bullet"/>
+      <w:lvlText w:val=""/>
+      <w:lvlJc w:val="left"/>
+      <w:pPr>
+        <w:ind w:left="5040" w:hanging="360"/>
+      </w:pPr>
+      <w:rPr>
+        <w:rFonts w:ascii="Symbol" w:hAnsi="Symbol" w:hint="default"/>
+      </w:rPr>
+    </w:lvl>
+    <w:lvl w:ilvl="7" w:tplc="04090003" w:tentative="1">
+      <w:start w:val="1"/>
+      <w:numFmt w:val="bullet"/>
+      <w:lvlText w:val="o"/>
+      <w:lvlJc w:val="left"/>
+      <w:pPr>
+        <w:ind w:left="5760" w:hanging="360"/>
+      </w:pPr>
+      <w:rPr>
+        <w:rFonts w:ascii="Courier New" w:hAnsi="Courier New" w:cs="Courier New" w:hint="default"/>
+      </w:rPr>
+    </w:lvl>
+    <w:lvl w:ilvl="8" w:tplc="04090005" w:tentative="1">
+      <w:start w:val="1"/>
+      <w:numFmt w:val="bullet"/>
+      <w:lvlText w:val=""/>
+      <w:lvlJc w:val="left"/>
+      <w:pPr>
+        <w:ind w:left="6480" w:hanging="360"/>
+      </w:pPr>
+      <w:rPr>
+        <w:rFonts w:ascii="Wingdings" w:hAnsi="Wingdings" w:hint="default"/>
+      </w:rPr>
+    </w:lvl>
+  </w:abstractNum>
+  <w:abstractNum w:abstractNumId="19" w15:restartNumberingAfterBreak="0">
     <w:nsid w:val="634529C3"/>
     <w:multiLevelType w:val="multilevel"/>
     <w:tmpl w:val="04090025"/>
@@ -11757,11 +12143,124 @@
       </w:pPr>
     </w:lvl>
   </w:abstractNum>
+  <w:abstractNum w:abstractNumId="20" w15:restartNumberingAfterBreak="0">
+    <w:nsid w:val="72A20590"/>
+    <w:multiLevelType w:val="hybridMultilevel"/>
+    <w:tmpl w:val="27EE406C"/>
+    <w:lvl w:ilvl="0" w:tplc="04090001">
+      <w:start w:val="1"/>
+      <w:numFmt w:val="bullet"/>
+      <w:lvlText w:val=""/>
+      <w:lvlJc w:val="left"/>
+      <w:pPr>
+        <w:ind w:left="720" w:hanging="360"/>
+      </w:pPr>
+      <w:rPr>
+        <w:rFonts w:ascii="Symbol" w:hAnsi="Symbol" w:hint="default"/>
+      </w:rPr>
+    </w:lvl>
+    <w:lvl w:ilvl="1" w:tplc="04090003" w:tentative="1">
+      <w:start w:val="1"/>
+      <w:numFmt w:val="bullet"/>
+      <w:lvlText w:val="o"/>
+      <w:lvlJc w:val="left"/>
+      <w:pPr>
+        <w:ind w:left="1440" w:hanging="360"/>
+      </w:pPr>
+      <w:rPr>
+        <w:rFonts w:ascii="Courier New" w:hAnsi="Courier New" w:cs="Courier New" w:hint="default"/>
+      </w:rPr>
+    </w:lvl>
+    <w:lvl w:ilvl="2" w:tplc="04090005" w:tentative="1">
+      <w:start w:val="1"/>
+      <w:numFmt w:val="bullet"/>
+      <w:lvlText w:val=""/>
+      <w:lvlJc w:val="left"/>
+      <w:pPr>
+        <w:ind w:left="2160" w:hanging="360"/>
+      </w:pPr>
+      <w:rPr>
+        <w:rFonts w:ascii="Wingdings" w:hAnsi="Wingdings" w:hint="default"/>
+      </w:rPr>
+    </w:lvl>
+    <w:lvl w:ilvl="3" w:tplc="04090001" w:tentative="1">
+      <w:start w:val="1"/>
+      <w:numFmt w:val="bullet"/>
+      <w:lvlText w:val=""/>
+      <w:lvlJc w:val="left"/>
+      <w:pPr>
+        <w:ind w:left="2880" w:hanging="360"/>
+      </w:pPr>
+      <w:rPr>
+        <w:rFonts w:ascii="Symbol" w:hAnsi="Symbol" w:hint="default"/>
+      </w:rPr>
+    </w:lvl>
+    <w:lvl w:ilvl="4" w:tplc="04090003" w:tentative="1">
+      <w:start w:val="1"/>
+      <w:numFmt w:val="bullet"/>
+      <w:lvlText w:val="o"/>
+      <w:lvlJc w:val="left"/>
+      <w:pPr>
+        <w:ind w:left="3600" w:hanging="360"/>
+      </w:pPr>
+      <w:rPr>
+        <w:rFonts w:ascii="Courier New" w:hAnsi="Courier New" w:cs="Courier New" w:hint="default"/>
+      </w:rPr>
+    </w:lvl>
+    <w:lvl w:ilvl="5" w:tplc="04090005" w:tentative="1">
+      <w:start w:val="1"/>
+      <w:numFmt w:val="bullet"/>
+      <w:lvlText w:val=""/>
+      <w:lvlJc w:val="left"/>
+      <w:pPr>
+        <w:ind w:left="4320" w:hanging="360"/>
+      </w:pPr>
+      <w:rPr>
+        <w:rFonts w:ascii="Wingdings" w:hAnsi="Wingdings" w:hint="default"/>
+      </w:rPr>
+    </w:lvl>
+    <w:lvl w:ilvl="6" w:tplc="04090001" w:tentative="1">
+      <w:start w:val="1"/>
+      <w:numFmt w:val="bullet"/>
+      <w:lvlText w:val=""/>
+      <w:lvlJc w:val="left"/>
+      <w:pPr>
+        <w:ind w:left="5040" w:hanging="360"/>
+      </w:pPr>
+      <w:rPr>
+        <w:rFonts w:ascii="Symbol" w:hAnsi="Symbol" w:hint="default"/>
+      </w:rPr>
+    </w:lvl>
+    <w:lvl w:ilvl="7" w:tplc="04090003" w:tentative="1">
+      <w:start w:val="1"/>
+      <w:numFmt w:val="bullet"/>
+      <w:lvlText w:val="o"/>
+      <w:lvlJc w:val="left"/>
+      <w:pPr>
+        <w:ind w:left="5760" w:hanging="360"/>
+      </w:pPr>
+      <w:rPr>
+        <w:rFonts w:ascii="Courier New" w:hAnsi="Courier New" w:cs="Courier New" w:hint="default"/>
+      </w:rPr>
+    </w:lvl>
+    <w:lvl w:ilvl="8" w:tplc="04090005" w:tentative="1">
+      <w:start w:val="1"/>
+      <w:numFmt w:val="bullet"/>
+      <w:lvlText w:val=""/>
+      <w:lvlJc w:val="left"/>
+      <w:pPr>
+        <w:ind w:left="6480" w:hanging="360"/>
+      </w:pPr>
+      <w:rPr>
+        <w:rFonts w:ascii="Wingdings" w:hAnsi="Wingdings" w:hint="default"/>
+      </w:rPr>
+    </w:lvl>
+  </w:abstractNum>
   <w:num w:numId="1">
-    <w:abstractNumId w:val="18"/>
+    <w:abstractNumId w:val="19"/>
   </w:num>
   <w:num w:numId="2">
-    <w:abstractNumId w:val="17"/>
+    <w:abstractNumId w:val="18"/>
   </w:num>
   <w:num w:numId="3">
     <w:abstractNumId w:val="9"/>
@@ -11813,6 +12312,12 @@
   </w:num>
   <w:num w:numId="19">
     <w:abstractNumId w:val="10"/>
+  </w:num>
+  <w:num w:numId="20">
+    <w:abstractNumId w:val="17"/>
+  </w:num>
+  <w:num w:numId="21">
+    <w:abstractNumId w:val="20"/>
   </w:num>
 </w:numbering>
 </file>
@@ -13186,7 +13691,7 @@
 </file>
 
 <file path=customXml/itemProps1.xml><?xml version="1.0" encoding="utf-8"?>
-<ds:datastoreItem xmlns:ds="http://schemas.openxmlformats.org/officeDocument/2006/customXml" ds:itemID="{21EFDA99-1C96-4456-AF5F-0C70AA08543D}">
+<ds:datastoreItem xmlns:ds="http://schemas.openxmlformats.org/officeDocument/2006/customXml" ds:itemID="{E40F552A-3B8F-4CB5-94ED-72756523BCFE}">
   <ds:schemaRefs>
     <ds:schemaRef ds:uri="http://schemas.openxmlformats.org/officeDocument/2006/bibliography"/>
   </ds:schemaRefs>

</xml_diff>